<commit_message>
glucose model added with API
</commit_message>
<xml_diff>
--- a/docs/Documentation.docx
+++ b/docs/Documentation.docx
@@ -5088,7 +5088,7 @@
           <w:szCs w:val="24"/>
         </w:rPr>
         <w:drawing>
-          <wp:anchor distT="0" distB="0" distL="114300" distR="114300" simplePos="0" relativeHeight="251666432" behindDoc="1" locked="0" layoutInCell="1" allowOverlap="1" wp14:anchorId="67ABD9A8" wp14:editId="1B291FC1">
+          <wp:anchor distT="0" distB="0" distL="114300" distR="114300" simplePos="0" relativeHeight="251666432" behindDoc="1" locked="0" layoutInCell="1" allowOverlap="1" wp14:anchorId="67ABD9A8" wp14:editId="2486372C">
             <wp:simplePos x="0" y="0"/>
             <wp:positionH relativeFrom="column">
               <wp:posOffset>581025</wp:posOffset>
@@ -5295,7 +5295,7 @@
           <w:szCs w:val="24"/>
         </w:rPr>
         <w:drawing>
-          <wp:anchor distT="0" distB="0" distL="114300" distR="114300" simplePos="0" relativeHeight="251667456" behindDoc="1" locked="0" layoutInCell="1" allowOverlap="1" wp14:anchorId="00D10DC5" wp14:editId="2DAE5620">
+          <wp:anchor distT="0" distB="0" distL="114300" distR="114300" simplePos="0" relativeHeight="251667456" behindDoc="1" locked="0" layoutInCell="1" allowOverlap="1" wp14:anchorId="00D10DC5" wp14:editId="3B39ECCE">
             <wp:simplePos x="0" y="0"/>
             <wp:positionH relativeFrom="column">
               <wp:posOffset>581392</wp:posOffset>
@@ -5510,7 +5510,734 @@
     <w:p>
       <w:pPr>
         <w:pStyle w:val="ListParagraph"/>
-        <w:ind w:left="1440"/>
+        <w:numPr>
+          <w:ilvl w:val="0"/>
+          <w:numId w:val="15"/>
+        </w:numPr>
+        <w:rPr>
+          <w:bCs/>
+          <w:iCs/>
+          <w:color w:val="000000" w:themeColor="text1"/>
+          <w:sz w:val="24"/>
+          <w:szCs w:val="24"/>
+        </w:rPr>
+      </w:pPr>
+      <w:r>
+        <w:rPr>
+          <w:bCs/>
+          <w:iCs/>
+          <w:color w:val="000000" w:themeColor="text1"/>
+          <w:sz w:val="24"/>
+          <w:szCs w:val="24"/>
+        </w:rPr>
+        <w:t>Now once we are done with the FHIR dataset, we will download a DICOM dataset from Kaggle. Here we downloaded the RSNA Pneumonia Detection Dataset, which we will be using to train and test our CNN AI model to predict Pneumonia.</w:t>
+      </w:r>
+    </w:p>
+    <w:p>
+      <w:pPr>
+        <w:pStyle w:val="ListParagraph"/>
+        <w:ind w:left="1080"/>
+        <w:rPr>
+          <w:bCs/>
+          <w:iCs/>
+          <w:color w:val="000000" w:themeColor="text1"/>
+          <w:sz w:val="24"/>
+          <w:szCs w:val="24"/>
+        </w:rPr>
+      </w:pPr>
+      <w:r>
+        <w:rPr>
+          <w:bCs/>
+          <w:iCs/>
+          <w:color w:val="000000" w:themeColor="text1"/>
+          <w:sz w:val="24"/>
+          <w:szCs w:val="24"/>
+        </w:rPr>
+        <w:drawing>
+          <wp:anchor distT="0" distB="0" distL="114300" distR="114300" simplePos="0" relativeHeight="251668480" behindDoc="1" locked="0" layoutInCell="1" allowOverlap="1" wp14:anchorId="4A0981F4" wp14:editId="517B4546">
+            <wp:simplePos x="0" y="0"/>
+            <wp:positionH relativeFrom="column">
+              <wp:posOffset>47625</wp:posOffset>
+            </wp:positionH>
+            <wp:positionV relativeFrom="paragraph">
+              <wp:posOffset>73660</wp:posOffset>
+            </wp:positionV>
+            <wp:extent cx="5731510" cy="1332865"/>
+            <wp:effectExtent l="0" t="0" r="2540" b="635"/>
+            <wp:wrapNone/>
+            <wp:docPr id="13" name="Picture 13"/>
+            <wp:cNvGraphicFramePr>
+              <a:graphicFrameLocks xmlns:a="http://schemas.openxmlformats.org/drawingml/2006/main" noChangeAspect="1"/>
+            </wp:cNvGraphicFramePr>
+            <a:graphic xmlns:a="http://schemas.openxmlformats.org/drawingml/2006/main">
+              <a:graphicData uri="http://schemas.openxmlformats.org/drawingml/2006/picture">
+                <pic:pic xmlns:pic="http://schemas.openxmlformats.org/drawingml/2006/picture">
+                  <pic:nvPicPr>
+                    <pic:cNvPr id="1" name=""/>
+                    <pic:cNvPicPr/>
+                  </pic:nvPicPr>
+                  <pic:blipFill>
+                    <a:blip r:embed="rId16">
+                      <a:extLst>
+                        <a:ext uri="{28A0092B-C50C-407E-A947-70E740481C1C}">
+                          <a14:useLocalDpi xmlns:a14="http://schemas.microsoft.com/office/drawing/2010/main" val="0"/>
+                        </a:ext>
+                      </a:extLst>
+                    </a:blip>
+                    <a:stretch>
+                      <a:fillRect/>
+                    </a:stretch>
+                  </pic:blipFill>
+                  <pic:spPr>
+                    <a:xfrm>
+                      <a:off x="0" y="0"/>
+                      <a:ext cx="5731510" cy="1332865"/>
+                    </a:xfrm>
+                    <a:prstGeom prst="rect">
+                      <a:avLst/>
+                    </a:prstGeom>
+                  </pic:spPr>
+                </pic:pic>
+              </a:graphicData>
+            </a:graphic>
+            <wp14:sizeRelH relativeFrom="page">
+              <wp14:pctWidth>0</wp14:pctWidth>
+            </wp14:sizeRelH>
+            <wp14:sizeRelV relativeFrom="page">
+              <wp14:pctHeight>0</wp14:pctHeight>
+            </wp14:sizeRelV>
+          </wp:anchor>
+        </w:drawing>
+      </w:r>
+    </w:p>
+    <w:p>
+      <w:pPr>
+        <w:pStyle w:val="ListParagraph"/>
+        <w:ind w:left="1080"/>
+        <w:rPr>
+          <w:bCs/>
+          <w:iCs/>
+          <w:color w:val="000000" w:themeColor="text1"/>
+          <w:sz w:val="24"/>
+          <w:szCs w:val="24"/>
+        </w:rPr>
+      </w:pPr>
+    </w:p>
+    <w:p>
+      <w:pPr>
+        <w:pStyle w:val="ListParagraph"/>
+        <w:ind w:left="1080"/>
+        <w:rPr>
+          <w:bCs/>
+          <w:iCs/>
+          <w:color w:val="000000" w:themeColor="text1"/>
+          <w:sz w:val="24"/>
+          <w:szCs w:val="24"/>
+        </w:rPr>
+      </w:pPr>
+    </w:p>
+    <w:p>
+      <w:pPr>
+        <w:pStyle w:val="ListParagraph"/>
+        <w:ind w:left="1080"/>
+        <w:rPr>
+          <w:bCs/>
+          <w:iCs/>
+          <w:color w:val="000000" w:themeColor="text1"/>
+          <w:sz w:val="24"/>
+          <w:szCs w:val="24"/>
+        </w:rPr>
+      </w:pPr>
+    </w:p>
+    <w:p>
+      <w:pPr>
+        <w:pStyle w:val="ListParagraph"/>
+        <w:ind w:left="1080"/>
+        <w:rPr>
+          <w:bCs/>
+          <w:iCs/>
+          <w:color w:val="000000" w:themeColor="text1"/>
+          <w:sz w:val="24"/>
+          <w:szCs w:val="24"/>
+        </w:rPr>
+      </w:pPr>
+    </w:p>
+    <w:p>
+      <w:pPr>
+        <w:pStyle w:val="ListParagraph"/>
+        <w:ind w:left="1080"/>
+        <w:rPr>
+          <w:bCs/>
+          <w:iCs/>
+          <w:color w:val="000000" w:themeColor="text1"/>
+          <w:sz w:val="24"/>
+          <w:szCs w:val="24"/>
+        </w:rPr>
+      </w:pPr>
+    </w:p>
+    <w:p>
+      <w:pPr>
+        <w:pStyle w:val="ListParagraph"/>
+        <w:ind w:left="1080"/>
+        <w:rPr>
+          <w:bCs/>
+          <w:iCs/>
+          <w:color w:val="000000" w:themeColor="text1"/>
+          <w:sz w:val="24"/>
+          <w:szCs w:val="24"/>
+        </w:rPr>
+      </w:pPr>
+    </w:p>
+    <w:p>
+      <w:pPr>
+        <w:pStyle w:val="ListParagraph"/>
+        <w:ind w:left="1080"/>
+        <w:rPr>
+          <w:bCs/>
+          <w:iCs/>
+          <w:color w:val="000000" w:themeColor="text1"/>
+          <w:sz w:val="24"/>
+          <w:szCs w:val="24"/>
+        </w:rPr>
+      </w:pPr>
+    </w:p>
+    <w:p>
+      <w:pPr>
+        <w:pStyle w:val="ListParagraph"/>
+        <w:ind w:left="1080"/>
+        <w:rPr>
+          <w:bCs/>
+          <w:iCs/>
+          <w:color w:val="000000" w:themeColor="text1"/>
+          <w:sz w:val="24"/>
+          <w:szCs w:val="24"/>
+        </w:rPr>
+      </w:pPr>
+      <w:r>
+        <w:rPr>
+          <w:bCs/>
+          <w:iCs/>
+          <w:color w:val="000000" w:themeColor="text1"/>
+          <w:sz w:val="24"/>
+          <w:szCs w:val="24"/>
+        </w:rPr>
+        <w:drawing>
+          <wp:anchor distT="0" distB="0" distL="114300" distR="114300" simplePos="0" relativeHeight="251670528" behindDoc="1" locked="0" layoutInCell="1" allowOverlap="1" wp14:anchorId="07088B28" wp14:editId="359E9FF5">
+            <wp:simplePos x="0" y="0"/>
+            <wp:positionH relativeFrom="column">
+              <wp:posOffset>1543050</wp:posOffset>
+            </wp:positionH>
+            <wp:positionV relativeFrom="paragraph">
+              <wp:posOffset>145415</wp:posOffset>
+            </wp:positionV>
+            <wp:extent cx="2377440" cy="1470660"/>
+            <wp:effectExtent l="0" t="0" r="3810" b="0"/>
+            <wp:wrapNone/>
+            <wp:docPr id="14" name="Picture 14"/>
+            <wp:cNvGraphicFramePr>
+              <a:graphicFrameLocks xmlns:a="http://schemas.openxmlformats.org/drawingml/2006/main" noChangeAspect="1"/>
+            </wp:cNvGraphicFramePr>
+            <a:graphic xmlns:a="http://schemas.openxmlformats.org/drawingml/2006/main">
+              <a:graphicData uri="http://schemas.openxmlformats.org/drawingml/2006/picture">
+                <pic:pic xmlns:pic="http://schemas.openxmlformats.org/drawingml/2006/picture">
+                  <pic:nvPicPr>
+                    <pic:cNvPr id="1" name=""/>
+                    <pic:cNvPicPr/>
+                  </pic:nvPicPr>
+                  <pic:blipFill>
+                    <a:blip r:embed="rId17">
+                      <a:extLst>
+                        <a:ext uri="{28A0092B-C50C-407E-A947-70E740481C1C}">
+                          <a14:useLocalDpi xmlns:a14="http://schemas.microsoft.com/office/drawing/2010/main" val="0"/>
+                        </a:ext>
+                      </a:extLst>
+                    </a:blip>
+                    <a:stretch>
+                      <a:fillRect/>
+                    </a:stretch>
+                  </pic:blipFill>
+                  <pic:spPr>
+                    <a:xfrm>
+                      <a:off x="0" y="0"/>
+                      <a:ext cx="2377440" cy="1470660"/>
+                    </a:xfrm>
+                    <a:prstGeom prst="rect">
+                      <a:avLst/>
+                    </a:prstGeom>
+                  </pic:spPr>
+                </pic:pic>
+              </a:graphicData>
+            </a:graphic>
+            <wp14:sizeRelH relativeFrom="page">
+              <wp14:pctWidth>0</wp14:pctWidth>
+            </wp14:sizeRelH>
+            <wp14:sizeRelV relativeFrom="page">
+              <wp14:pctHeight>0</wp14:pctHeight>
+            </wp14:sizeRelV>
+          </wp:anchor>
+        </w:drawing>
+      </w:r>
+    </w:p>
+    <w:p>
+      <w:pPr>
+        <w:pStyle w:val="ListParagraph"/>
+        <w:ind w:left="1080"/>
+        <w:rPr>
+          <w:bCs/>
+          <w:iCs/>
+          <w:color w:val="000000" w:themeColor="text1"/>
+          <w:sz w:val="24"/>
+          <w:szCs w:val="24"/>
+        </w:rPr>
+      </w:pPr>
+    </w:p>
+    <w:p>
+      <w:pPr>
+        <w:pStyle w:val="ListParagraph"/>
+        <w:ind w:left="1080"/>
+        <w:rPr>
+          <w:bCs/>
+          <w:iCs/>
+          <w:color w:val="000000" w:themeColor="text1"/>
+          <w:sz w:val="24"/>
+          <w:szCs w:val="24"/>
+        </w:rPr>
+      </w:pPr>
+    </w:p>
+    <w:p>
+      <w:pPr>
+        <w:pStyle w:val="ListParagraph"/>
+        <w:ind w:left="1080"/>
+        <w:rPr>
+          <w:bCs/>
+          <w:iCs/>
+          <w:color w:val="000000" w:themeColor="text1"/>
+          <w:sz w:val="24"/>
+          <w:szCs w:val="24"/>
+        </w:rPr>
+      </w:pPr>
+    </w:p>
+    <w:p>
+      <w:pPr>
+        <w:pStyle w:val="ListParagraph"/>
+        <w:ind w:left="1080"/>
+        <w:rPr>
+          <w:bCs/>
+          <w:iCs/>
+          <w:color w:val="000000" w:themeColor="text1"/>
+          <w:sz w:val="24"/>
+          <w:szCs w:val="24"/>
+        </w:rPr>
+      </w:pPr>
+    </w:p>
+    <w:p>
+      <w:pPr>
+        <w:pStyle w:val="ListParagraph"/>
+        <w:ind w:left="1080"/>
+        <w:rPr>
+          <w:bCs/>
+          <w:iCs/>
+          <w:color w:val="000000" w:themeColor="text1"/>
+          <w:sz w:val="24"/>
+          <w:szCs w:val="24"/>
+        </w:rPr>
+      </w:pPr>
+    </w:p>
+    <w:p>
+      <w:pPr>
+        <w:pStyle w:val="ListParagraph"/>
+        <w:ind w:left="1080"/>
+        <w:rPr>
+          <w:bCs/>
+          <w:iCs/>
+          <w:color w:val="000000" w:themeColor="text1"/>
+          <w:sz w:val="24"/>
+          <w:szCs w:val="24"/>
+        </w:rPr>
+      </w:pPr>
+    </w:p>
+    <w:p>
+      <w:pPr>
+        <w:pStyle w:val="ListParagraph"/>
+        <w:ind w:left="1080"/>
+        <w:rPr>
+          <w:bCs/>
+          <w:iCs/>
+          <w:color w:val="000000" w:themeColor="text1"/>
+          <w:sz w:val="24"/>
+          <w:szCs w:val="24"/>
+        </w:rPr>
+      </w:pPr>
+      <w:r>
+        <w:rPr>
+          <w:bCs/>
+          <w:iCs/>
+          <w:color w:val="000000" w:themeColor="text1"/>
+          <w:sz w:val="24"/>
+          <w:szCs w:val="24"/>
+        </w:rPr>
+        <w:lastRenderedPageBreak/>
+        <w:t xml:space="preserve"> </w:t>
+      </w:r>
+      <w:r>
+        <w:rPr>
+          <w:bCs/>
+          <w:iCs/>
+          <w:color w:val="000000" w:themeColor="text1"/>
+          <w:sz w:val="24"/>
+          <w:szCs w:val="24"/>
+        </w:rPr>
+        <w:t>We will store all the DICOM meta data of the training data in our database.</w:t>
+      </w:r>
+    </w:p>
+    <w:p>
+      <w:pPr>
+        <w:pStyle w:val="ListParagraph"/>
+        <w:ind w:left="1080"/>
+        <w:rPr>
+          <w:bCs/>
+          <w:iCs/>
+          <w:color w:val="000000" w:themeColor="text1"/>
+          <w:sz w:val="24"/>
+          <w:szCs w:val="24"/>
+        </w:rPr>
+      </w:pPr>
+    </w:p>
+    <w:p>
+      <w:pPr>
+        <w:pStyle w:val="ListParagraph"/>
+        <w:ind w:left="1080"/>
+        <w:rPr>
+          <w:bCs/>
+          <w:iCs/>
+          <w:color w:val="000000" w:themeColor="text1"/>
+          <w:sz w:val="24"/>
+          <w:szCs w:val="24"/>
+        </w:rPr>
+      </w:pPr>
+    </w:p>
+    <w:p>
+      <w:pPr>
+        <w:pStyle w:val="ListParagraph"/>
+        <w:numPr>
+          <w:ilvl w:val="0"/>
+          <w:numId w:val="15"/>
+        </w:numPr>
+        <w:rPr>
+          <w:bCs/>
+          <w:iCs/>
+          <w:color w:val="000000" w:themeColor="text1"/>
+          <w:sz w:val="24"/>
+          <w:szCs w:val="24"/>
+        </w:rPr>
+      </w:pPr>
+      <w:r>
+        <w:rPr>
+          <w:bCs/>
+          <w:iCs/>
+          <w:color w:val="000000" w:themeColor="text1"/>
+          <w:sz w:val="24"/>
+          <w:szCs w:val="24"/>
+        </w:rPr>
+        <w:t>Now we create and load AI Models for FHIR Data followed by the DICOM data before we visualize all the data on our React UI.</w:t>
+      </w:r>
+    </w:p>
+    <w:p>
+      <w:pPr>
+        <w:pStyle w:val="ListParagraph"/>
+        <w:ind w:left="1080"/>
+        <w:rPr>
+          <w:bCs/>
+          <w:iCs/>
+          <w:color w:val="000000" w:themeColor="text1"/>
+          <w:sz w:val="24"/>
+          <w:szCs w:val="24"/>
+        </w:rPr>
+      </w:pPr>
+    </w:p>
+    <w:p>
+      <w:pPr>
+        <w:pStyle w:val="ListParagraph"/>
+        <w:ind w:left="1080"/>
+        <w:rPr>
+          <w:bCs/>
+          <w:iCs/>
+          <w:color w:val="000000" w:themeColor="text1"/>
+          <w:sz w:val="24"/>
+          <w:szCs w:val="24"/>
+        </w:rPr>
+      </w:pPr>
+      <w:r>
+        <w:rPr>
+          <w:bCs/>
+          <w:iCs/>
+          <w:color w:val="000000" w:themeColor="text1"/>
+          <w:sz w:val="24"/>
+          <w:szCs w:val="24"/>
+        </w:rPr>
+        <w:t>Starting with FHIR Data AI Model Plan:</w:t>
+      </w:r>
+    </w:p>
+    <w:p>
+      <w:pPr>
+        <w:pStyle w:val="ListParagraph"/>
+        <w:ind w:left="1080"/>
+        <w:rPr>
+          <w:bCs/>
+          <w:iCs/>
+          <w:color w:val="000000" w:themeColor="text1"/>
+          <w:sz w:val="24"/>
+          <w:szCs w:val="24"/>
+        </w:rPr>
+      </w:pPr>
+    </w:p>
+    <w:p>
+      <w:pPr>
+        <w:pStyle w:val="ListParagraph"/>
+        <w:ind w:left="1080"/>
+        <w:rPr>
+          <w:bCs/>
+          <w:iCs/>
+          <w:color w:val="000000" w:themeColor="text1"/>
+          <w:sz w:val="24"/>
+          <w:szCs w:val="24"/>
+        </w:rPr>
+      </w:pPr>
+      <w:r>
+        <w:rPr>
+          <w:bCs/>
+          <w:iCs/>
+          <w:color w:val="000000" w:themeColor="text1"/>
+          <w:sz w:val="24"/>
+          <w:szCs w:val="24"/>
+        </w:rPr>
+        <w:t>As we have roughly 6 types of tables for the FHIR data, we will select a few to make some predictions and test our ML models on it.</w:t>
+      </w:r>
+    </w:p>
+    <w:p>
+      <w:pPr>
+        <w:pStyle w:val="ListParagraph"/>
+        <w:ind w:left="1080"/>
+        <w:rPr>
+          <w:bCs/>
+          <w:iCs/>
+          <w:color w:val="000000" w:themeColor="text1"/>
+          <w:sz w:val="24"/>
+          <w:szCs w:val="24"/>
+        </w:rPr>
+      </w:pPr>
+    </w:p>
+    <w:p>
+      <w:pPr>
+        <w:pStyle w:val="ListParagraph"/>
+        <w:ind w:left="1080"/>
+        <w:rPr>
+          <w:bCs/>
+          <w:iCs/>
+          <w:color w:val="000000" w:themeColor="text1"/>
+          <w:sz w:val="24"/>
+          <w:szCs w:val="24"/>
+        </w:rPr>
+      </w:pPr>
+      <w:r>
+        <w:rPr>
+          <w:bCs/>
+          <w:iCs/>
+          <w:color w:val="000000" w:themeColor="text1"/>
+          <w:sz w:val="24"/>
+          <w:szCs w:val="24"/>
+        </w:rPr>
+        <w:drawing>
+          <wp:anchor distT="0" distB="0" distL="114300" distR="114300" simplePos="0" relativeHeight="251669504" behindDoc="1" locked="0" layoutInCell="1" allowOverlap="1" wp14:anchorId="56D08618" wp14:editId="0A4AF7DB">
+            <wp:simplePos x="0" y="0"/>
+            <wp:positionH relativeFrom="column">
+              <wp:posOffset>114935</wp:posOffset>
+            </wp:positionH>
+            <wp:positionV relativeFrom="paragraph">
+              <wp:posOffset>144145</wp:posOffset>
+            </wp:positionV>
+            <wp:extent cx="5521179" cy="1600200"/>
+            <wp:effectExtent l="0" t="0" r="3810" b="0"/>
+            <wp:wrapNone/>
+            <wp:docPr id="12" name="Picture 12"/>
+            <wp:cNvGraphicFramePr>
+              <a:graphicFrameLocks xmlns:a="http://schemas.openxmlformats.org/drawingml/2006/main" noChangeAspect="1"/>
+            </wp:cNvGraphicFramePr>
+            <a:graphic xmlns:a="http://schemas.openxmlformats.org/drawingml/2006/main">
+              <a:graphicData uri="http://schemas.openxmlformats.org/drawingml/2006/picture">
+                <pic:pic xmlns:pic="http://schemas.openxmlformats.org/drawingml/2006/picture">
+                  <pic:nvPicPr>
+                    <pic:cNvPr id="1" name=""/>
+                    <pic:cNvPicPr/>
+                  </pic:nvPicPr>
+                  <pic:blipFill>
+                    <a:blip r:embed="rId18">
+                      <a:extLst>
+                        <a:ext uri="{28A0092B-C50C-407E-A947-70E740481C1C}">
+                          <a14:useLocalDpi xmlns:a14="http://schemas.microsoft.com/office/drawing/2010/main" val="0"/>
+                        </a:ext>
+                      </a:extLst>
+                    </a:blip>
+                    <a:stretch>
+                      <a:fillRect/>
+                    </a:stretch>
+                  </pic:blipFill>
+                  <pic:spPr>
+                    <a:xfrm>
+                      <a:off x="0" y="0"/>
+                      <a:ext cx="5521179" cy="1600200"/>
+                    </a:xfrm>
+                    <a:prstGeom prst="rect">
+                      <a:avLst/>
+                    </a:prstGeom>
+                  </pic:spPr>
+                </pic:pic>
+              </a:graphicData>
+            </a:graphic>
+            <wp14:sizeRelH relativeFrom="page">
+              <wp14:pctWidth>0</wp14:pctWidth>
+            </wp14:sizeRelH>
+            <wp14:sizeRelV relativeFrom="page">
+              <wp14:pctHeight>0</wp14:pctHeight>
+            </wp14:sizeRelV>
+          </wp:anchor>
+        </w:drawing>
+      </w:r>
+    </w:p>
+    <w:p>
+      <w:pPr>
+        <w:pStyle w:val="ListParagraph"/>
+        <w:ind w:left="1080"/>
+        <w:rPr>
+          <w:bCs/>
+          <w:iCs/>
+          <w:color w:val="000000" w:themeColor="text1"/>
+          <w:sz w:val="24"/>
+          <w:szCs w:val="24"/>
+        </w:rPr>
+      </w:pPr>
+    </w:p>
+    <w:p>
+      <w:pPr>
+        <w:pStyle w:val="ListParagraph"/>
+        <w:ind w:left="1080"/>
+        <w:rPr>
+          <w:bCs/>
+          <w:iCs/>
+          <w:color w:val="000000" w:themeColor="text1"/>
+          <w:sz w:val="24"/>
+          <w:szCs w:val="24"/>
+        </w:rPr>
+      </w:pPr>
+    </w:p>
+    <w:p>
+      <w:pPr>
+        <w:pStyle w:val="ListParagraph"/>
+        <w:ind w:left="1080"/>
+        <w:rPr>
+          <w:bCs/>
+          <w:iCs/>
+          <w:color w:val="000000" w:themeColor="text1"/>
+          <w:sz w:val="24"/>
+          <w:szCs w:val="24"/>
+        </w:rPr>
+      </w:pPr>
+    </w:p>
+    <w:p>
+      <w:pPr>
+        <w:pStyle w:val="ListParagraph"/>
+        <w:ind w:left="1080"/>
+        <w:rPr>
+          <w:bCs/>
+          <w:iCs/>
+          <w:color w:val="000000" w:themeColor="text1"/>
+          <w:sz w:val="24"/>
+          <w:szCs w:val="24"/>
+        </w:rPr>
+      </w:pPr>
+    </w:p>
+    <w:p>
+      <w:pPr>
+        <w:pStyle w:val="ListParagraph"/>
+        <w:ind w:left="1080"/>
+        <w:rPr>
+          <w:bCs/>
+          <w:iCs/>
+          <w:color w:val="000000" w:themeColor="text1"/>
+          <w:sz w:val="24"/>
+          <w:szCs w:val="24"/>
+        </w:rPr>
+      </w:pPr>
+    </w:p>
+    <w:p>
+      <w:pPr>
+        <w:pStyle w:val="ListParagraph"/>
+        <w:ind w:left="1080"/>
+        <w:rPr>
+          <w:bCs/>
+          <w:iCs/>
+          <w:color w:val="000000" w:themeColor="text1"/>
+          <w:sz w:val="24"/>
+          <w:szCs w:val="24"/>
+        </w:rPr>
+      </w:pPr>
+    </w:p>
+    <w:p>
+      <w:pPr>
+        <w:pStyle w:val="ListParagraph"/>
+        <w:ind w:left="1080"/>
+        <w:rPr>
+          <w:bCs/>
+          <w:iCs/>
+          <w:color w:val="000000" w:themeColor="text1"/>
+          <w:sz w:val="24"/>
+          <w:szCs w:val="24"/>
+        </w:rPr>
+      </w:pPr>
+    </w:p>
+    <w:p>
+      <w:pPr>
+        <w:pStyle w:val="ListParagraph"/>
+        <w:ind w:left="1080"/>
+        <w:rPr>
+          <w:bCs/>
+          <w:iCs/>
+          <w:color w:val="000000" w:themeColor="text1"/>
+          <w:sz w:val="24"/>
+          <w:szCs w:val="24"/>
+        </w:rPr>
+      </w:pPr>
+    </w:p>
+    <w:p>
+      <w:pPr>
+        <w:pStyle w:val="ListParagraph"/>
+        <w:ind w:left="1080"/>
+        <w:rPr>
+          <w:bCs/>
+          <w:iCs/>
+          <w:color w:val="000000" w:themeColor="text1"/>
+          <w:sz w:val="24"/>
+          <w:szCs w:val="24"/>
+        </w:rPr>
+      </w:pPr>
+    </w:p>
+    <w:p>
+      <w:pPr>
+        <w:pStyle w:val="ListParagraph"/>
+        <w:ind w:left="1080"/>
+        <w:rPr>
+          <w:bCs/>
+          <w:iCs/>
+          <w:color w:val="000000" w:themeColor="text1"/>
+          <w:sz w:val="24"/>
+          <w:szCs w:val="24"/>
+        </w:rPr>
+      </w:pPr>
+    </w:p>
+    <w:p>
+      <w:pPr>
+        <w:pStyle w:val="ListParagraph"/>
+        <w:ind w:left="1080"/>
         <w:rPr>
           <w:bCs/>
           <w:iCs/>

</xml_diff>

<commit_message>
added all the ml models and restructured data
</commit_message>
<xml_diff>
--- a/docs/Documentation.docx
+++ b/docs/Documentation.docx
@@ -1345,26 +1345,6 @@
         </w:rPr>
         <w:t>Connect frontend + model + data</w:t>
       </w:r>
-    </w:p>
-    <w:p>
-      <w:pPr>
-        <w:pStyle w:val="ListParagraph"/>
-        <w:ind w:left="1800"/>
-        <w:rPr>
-          <w:sz w:val="24"/>
-          <w:szCs w:val="24"/>
-        </w:rPr>
-      </w:pPr>
-    </w:p>
-    <w:p>
-      <w:pPr>
-        <w:pStyle w:val="ListParagraph"/>
-        <w:ind w:left="1800"/>
-        <w:rPr>
-          <w:sz w:val="24"/>
-          <w:szCs w:val="24"/>
-        </w:rPr>
-      </w:pPr>
     </w:p>
     <w:p>
       <w:pPr>
@@ -2179,7 +2159,6 @@
           <w:szCs w:val="24"/>
           <w:lang w:eastAsia="en-IN"/>
         </w:rPr>
-        <w:lastRenderedPageBreak/>
         <w:t xml:space="preserve">Display on frontend in </w:t>
       </w:r>
       <w:r>
@@ -2237,6 +2216,7 @@
           <w:szCs w:val="24"/>
           <w:lang w:eastAsia="en-IN"/>
         </w:rPr>
+        <w:lastRenderedPageBreak/>
         <w:t>Add Bonus Features (Later Phase)</w:t>
       </w:r>
     </w:p>
@@ -2334,33 +2314,19 @@
         <w:spacing w:before="100" w:beforeAutospacing="1" w:after="100" w:afterAutospacing="1" w:line="240" w:lineRule="auto"/>
         <w:outlineLvl w:val="2"/>
         <w:rPr>
+          <w:sz w:val="24"/>
+          <w:szCs w:val="24"/>
+        </w:rPr>
+      </w:pPr>
+      <w:r>
+        <w:rPr>
           <w:rFonts w:eastAsia="Times New Roman" w:cstheme="minorHAnsi"/>
-          <w:b/>
-          <w:bCs/>
           <w:sz w:val="24"/>
           <w:szCs w:val="24"/>
           <w:lang w:eastAsia="en-IN"/>
         </w:rPr>
-      </w:pPr>
-      <w:r>
-        <w:rPr>
-          <w:rFonts w:eastAsia="Times New Roman" w:cstheme="minorHAnsi"/>
-          <w:sz w:val="24"/>
-          <w:szCs w:val="24"/>
-          <w:lang w:eastAsia="en-IN"/>
-        </w:rPr>
         <w:t>Power BI connection to structured CSVs or DB</w:t>
       </w:r>
-    </w:p>
-    <w:p>
-      <w:pPr>
-        <w:pStyle w:val="ListParagraph"/>
-        <w:ind w:left="1440"/>
-        <w:rPr>
-          <w:sz w:val="24"/>
-          <w:szCs w:val="24"/>
-        </w:rPr>
-      </w:pPr>
     </w:p>
     <w:p>
       <w:pPr>
@@ -3080,6 +3046,86 @@
           <w:szCs w:val="24"/>
         </w:rPr>
       </w:pPr>
+      <w:r>
+        <w:rPr>
+          <w:noProof/>
+          <w:color w:val="000000" w:themeColor="text1"/>
+          <w:sz w:val="24"/>
+          <w:szCs w:val="24"/>
+        </w:rPr>
+        <mc:AlternateContent>
+          <mc:Choice Requires="wps">
+            <w:drawing>
+              <wp:anchor distT="0" distB="0" distL="114300" distR="114300" simplePos="0" relativeHeight="251657215" behindDoc="1" locked="0" layoutInCell="1" allowOverlap="1" wp14:anchorId="1B6C4078" wp14:editId="77FF776B">
+                <wp:simplePos x="0" y="0"/>
+                <wp:positionH relativeFrom="column">
+                  <wp:posOffset>370936</wp:posOffset>
+                </wp:positionH>
+                <wp:positionV relativeFrom="paragraph">
+                  <wp:posOffset>171222</wp:posOffset>
+                </wp:positionV>
+                <wp:extent cx="3105509" cy="232914"/>
+                <wp:effectExtent l="0" t="0" r="19050" b="15240"/>
+                <wp:wrapNone/>
+                <wp:docPr id="19" name="Rectangle 19"/>
+                <wp:cNvGraphicFramePr/>
+                <a:graphic xmlns:a="http://schemas.openxmlformats.org/drawingml/2006/main">
+                  <a:graphicData uri="http://schemas.microsoft.com/office/word/2010/wordprocessingShape">
+                    <wps:wsp>
+                      <wps:cNvSpPr/>
+                      <wps:spPr>
+                        <a:xfrm>
+                          <a:off x="0" y="0"/>
+                          <a:ext cx="3105509" cy="232914"/>
+                        </a:xfrm>
+                        <a:prstGeom prst="rect">
+                          <a:avLst/>
+                        </a:prstGeom>
+                        <a:solidFill>
+                          <a:schemeClr val="accent4">
+                            <a:lumMod val="60000"/>
+                            <a:lumOff val="40000"/>
+                          </a:schemeClr>
+                        </a:solidFill>
+                        <a:ln>
+                          <a:solidFill>
+                            <a:schemeClr val="tx1"/>
+                          </a:solidFill>
+                        </a:ln>
+                      </wps:spPr>
+                      <wps:style>
+                        <a:lnRef idx="2">
+                          <a:schemeClr val="accent6"/>
+                        </a:lnRef>
+                        <a:fillRef idx="1">
+                          <a:schemeClr val="lt1"/>
+                        </a:fillRef>
+                        <a:effectRef idx="0">
+                          <a:schemeClr val="accent6"/>
+                        </a:effectRef>
+                        <a:fontRef idx="minor">
+                          <a:schemeClr val="dk1"/>
+                        </a:fontRef>
+                      </wps:style>
+                      <wps:bodyPr rot="0" spcFirstLastPara="0" vertOverflow="overflow" horzOverflow="overflow" vert="horz" wrap="square" lIns="91440" tIns="45720" rIns="91440" bIns="45720" numCol="1" spcCol="0" rtlCol="0" fromWordArt="0" anchor="ctr" anchorCtr="0" forceAA="0" compatLnSpc="1">
+                        <a:prstTxWarp prst="textNoShape">
+                          <a:avLst/>
+                        </a:prstTxWarp>
+                        <a:noAutofit/>
+                      </wps:bodyPr>
+                    </wps:wsp>
+                  </a:graphicData>
+                </a:graphic>
+              </wp:anchor>
+            </w:drawing>
+          </mc:Choice>
+          <mc:Fallback>
+            <w:pict>
+              <v:rect w14:anchorId="0FBB9F94" id="Rectangle 19" o:spid="_x0000_s1026" style="position:absolute;margin-left:29.2pt;margin-top:13.5pt;width:244.55pt;height:18.35pt;z-index:-251659265;visibility:visible;mso-wrap-style:square;mso-wrap-distance-left:9pt;mso-wrap-distance-top:0;mso-wrap-distance-right:9pt;mso-wrap-distance-bottom:0;mso-position-horizontal:absolute;mso-position-horizontal-relative:text;mso-position-vertical:absolute;mso-position-vertical-relative:text;v-text-anchor:middle" o:gfxdata="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" fillcolor="#ffd966 [1943]" strokecolor="black [3213]" strokeweight="1pt"/>
+            </w:pict>
+          </mc:Fallback>
+        </mc:AlternateContent>
+      </w:r>
     </w:p>
     <w:p>
       <w:pPr>
@@ -3319,6 +3365,89 @@
           <w:szCs w:val="24"/>
         </w:rPr>
       </w:pPr>
+      <w:r>
+        <w:rPr>
+          <w:noProof/>
+          <w:color w:val="000000" w:themeColor="text1"/>
+          <w:sz w:val="24"/>
+          <w:szCs w:val="24"/>
+        </w:rPr>
+        <mc:AlternateContent>
+          <mc:Choice Requires="wps">
+            <w:drawing>
+              <wp:anchor distT="0" distB="0" distL="114300" distR="114300" simplePos="0" relativeHeight="251675648" behindDoc="1" locked="0" layoutInCell="1" allowOverlap="1" wp14:anchorId="74A38ED8" wp14:editId="79DE705C">
+                <wp:simplePos x="0" y="0"/>
+                <wp:positionH relativeFrom="column">
+                  <wp:posOffset>362309</wp:posOffset>
+                </wp:positionH>
+                <wp:positionV relativeFrom="paragraph">
+                  <wp:posOffset>191351</wp:posOffset>
+                </wp:positionV>
+                <wp:extent cx="4761782" cy="232914"/>
+                <wp:effectExtent l="0" t="0" r="20320" b="15240"/>
+                <wp:wrapNone/>
+                <wp:docPr id="20" name="Rectangle 20"/>
+                <wp:cNvGraphicFramePr/>
+                <a:graphic xmlns:a="http://schemas.openxmlformats.org/drawingml/2006/main">
+                  <a:graphicData uri="http://schemas.microsoft.com/office/word/2010/wordprocessingShape">
+                    <wps:wsp>
+                      <wps:cNvSpPr/>
+                      <wps:spPr>
+                        <a:xfrm>
+                          <a:off x="0" y="0"/>
+                          <a:ext cx="4761782" cy="232914"/>
+                        </a:xfrm>
+                        <a:prstGeom prst="rect">
+                          <a:avLst/>
+                        </a:prstGeom>
+                        <a:solidFill>
+                          <a:schemeClr val="accent4">
+                            <a:lumMod val="60000"/>
+                            <a:lumOff val="40000"/>
+                          </a:schemeClr>
+                        </a:solidFill>
+                        <a:ln>
+                          <a:solidFill>
+                            <a:schemeClr val="tx1"/>
+                          </a:solidFill>
+                        </a:ln>
+                      </wps:spPr>
+                      <wps:style>
+                        <a:lnRef idx="2">
+                          <a:schemeClr val="accent6"/>
+                        </a:lnRef>
+                        <a:fillRef idx="1">
+                          <a:schemeClr val="lt1"/>
+                        </a:fillRef>
+                        <a:effectRef idx="0">
+                          <a:schemeClr val="accent6"/>
+                        </a:effectRef>
+                        <a:fontRef idx="minor">
+                          <a:schemeClr val="dk1"/>
+                        </a:fontRef>
+                      </wps:style>
+                      <wps:bodyPr rot="0" spcFirstLastPara="0" vertOverflow="overflow" horzOverflow="overflow" vert="horz" wrap="square" lIns="91440" tIns="45720" rIns="91440" bIns="45720" numCol="1" spcCol="0" rtlCol="0" fromWordArt="0" anchor="ctr" anchorCtr="0" forceAA="0" compatLnSpc="1">
+                        <a:prstTxWarp prst="textNoShape">
+                          <a:avLst/>
+                        </a:prstTxWarp>
+                        <a:noAutofit/>
+                      </wps:bodyPr>
+                    </wps:wsp>
+                  </a:graphicData>
+                </a:graphic>
+                <wp14:sizeRelH relativeFrom="margin">
+                  <wp14:pctWidth>0</wp14:pctWidth>
+                </wp14:sizeRelH>
+              </wp:anchor>
+            </w:drawing>
+          </mc:Choice>
+          <mc:Fallback>
+            <w:pict>
+              <v:rect w14:anchorId="4A69E39B" id="Rectangle 20" o:spid="_x0000_s1026" style="position:absolute;margin-left:28.55pt;margin-top:15.05pt;width:374.95pt;height:18.35pt;z-index:-251640832;visibility:visible;mso-wrap-style:square;mso-width-percent:0;mso-wrap-distance-left:9pt;mso-wrap-distance-top:0;mso-wrap-distance-right:9pt;mso-wrap-distance-bottom:0;mso-position-horizontal:absolute;mso-position-horizontal-relative:text;mso-position-vertical:absolute;mso-position-vertical-relative:text;mso-width-percent:0;mso-width-relative:margin;v-text-anchor:middle" o:gfxdata="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" fillcolor="#ffd966 [1943]" strokecolor="black [3213]" strokeweight="1pt"/>
+            </w:pict>
+          </mc:Fallback>
+        </mc:AlternateContent>
+      </w:r>
     </w:p>
     <w:p>
       <w:pPr>
@@ -3341,16 +3470,16 @@
           <w:szCs w:val="24"/>
         </w:rPr>
         <w:drawing>
-          <wp:anchor distT="0" distB="0" distL="114300" distR="114300" simplePos="0" relativeHeight="251659264" behindDoc="1" locked="0" layoutInCell="1" allowOverlap="1" wp14:anchorId="747AF7ED" wp14:editId="13282849">
+          <wp:anchor distT="0" distB="0" distL="114300" distR="114300" simplePos="0" relativeHeight="251659264" behindDoc="1" locked="0" layoutInCell="1" allowOverlap="1" wp14:anchorId="747AF7ED" wp14:editId="4CC8B6EE">
             <wp:simplePos x="0" y="0"/>
             <wp:positionH relativeFrom="column">
-              <wp:posOffset>1804035</wp:posOffset>
+              <wp:posOffset>1802921</wp:posOffset>
             </wp:positionH>
             <wp:positionV relativeFrom="paragraph">
-              <wp:posOffset>360680</wp:posOffset>
+              <wp:posOffset>309868</wp:posOffset>
             </wp:positionV>
-            <wp:extent cx="1978703" cy="2082165"/>
-            <wp:effectExtent l="0" t="0" r="2540" b="0"/>
+            <wp:extent cx="1759788" cy="1851804"/>
+            <wp:effectExtent l="0" t="0" r="0" b="0"/>
             <wp:wrapNone/>
             <wp:docPr id="2" name="Picture 2"/>
             <wp:cNvGraphicFramePr>
@@ -3378,7 +3507,7 @@
                   <pic:spPr>
                     <a:xfrm>
                       <a:off x="0" y="0"/>
-                      <a:ext cx="1978703" cy="2082165"/>
+                      <a:ext cx="1763358" cy="1855561"/>
                     </a:xfrm>
                     <a:prstGeom prst="rect">
                       <a:avLst/>
@@ -3434,9 +3563,203 @@
           <w:sz w:val="24"/>
           <w:szCs w:val="24"/>
         </w:rPr>
+        <w:br/>
+      </w:r>
+    </w:p>
+    <w:p>
+      <w:pPr>
+        <w:pStyle w:val="ListParagraph"/>
+        <w:ind w:left="1080"/>
+        <w:rPr>
+          <w:color w:val="000000" w:themeColor="text1"/>
+          <w:sz w:val="24"/>
+          <w:szCs w:val="24"/>
+        </w:rPr>
+      </w:pPr>
+    </w:p>
+    <w:p>
+      <w:pPr>
+        <w:pStyle w:val="ListParagraph"/>
+        <w:ind w:left="1080"/>
+        <w:rPr>
+          <w:color w:val="000000" w:themeColor="text1"/>
+          <w:sz w:val="24"/>
+          <w:szCs w:val="24"/>
+        </w:rPr>
+      </w:pPr>
+    </w:p>
+    <w:p>
+      <w:pPr>
+        <w:pStyle w:val="ListParagraph"/>
+        <w:ind w:left="1080"/>
+        <w:rPr>
+          <w:color w:val="000000" w:themeColor="text1"/>
+          <w:sz w:val="24"/>
+          <w:szCs w:val="24"/>
+        </w:rPr>
+      </w:pPr>
+      <w:r>
+        <w:rPr>
+          <w:color w:val="000000" w:themeColor="text1"/>
+          <w:sz w:val="24"/>
+          <w:szCs w:val="24"/>
+        </w:rPr>
         <w:lastRenderedPageBreak/>
-        <w:br/>
-      </w:r>
+        <w:t>- Here we created 4 files, that read and parse the complex JSON files (FHIR).</w:t>
+      </w:r>
+    </w:p>
+    <w:p>
+      <w:pPr>
+        <w:pStyle w:val="ListParagraph"/>
+        <w:ind w:left="1080"/>
+        <w:rPr>
+          <w:color w:val="000000" w:themeColor="text1"/>
+          <w:sz w:val="24"/>
+          <w:szCs w:val="24"/>
+        </w:rPr>
+      </w:pPr>
+      <w:r>
+        <w:rPr>
+          <w:color w:val="000000" w:themeColor="text1"/>
+          <w:sz w:val="24"/>
+          <w:szCs w:val="24"/>
+        </w:rPr>
+        <w:t>- Extract specific structured data.</w:t>
+      </w:r>
+    </w:p>
+    <w:p>
+      <w:pPr>
+        <w:pStyle w:val="ListParagraph"/>
+        <w:ind w:left="1080"/>
+        <w:rPr>
+          <w:color w:val="000000" w:themeColor="text1"/>
+          <w:sz w:val="24"/>
+          <w:szCs w:val="24"/>
+        </w:rPr>
+      </w:pPr>
+      <w:r>
+        <w:rPr>
+          <w:color w:val="000000" w:themeColor="text1"/>
+          <w:sz w:val="24"/>
+          <w:szCs w:val="24"/>
+        </w:rPr>
+        <w:t xml:space="preserve">- Connects to our local </w:t>
+      </w:r>
+      <w:proofErr w:type="spellStart"/>
+      <w:r>
+        <w:rPr>
+          <w:color w:val="000000" w:themeColor="text1"/>
+          <w:sz w:val="24"/>
+          <w:szCs w:val="24"/>
+        </w:rPr>
+        <w:t>PostgesSQL</w:t>
+      </w:r>
+      <w:proofErr w:type="spellEnd"/>
+      <w:r>
+        <w:rPr>
+          <w:color w:val="000000" w:themeColor="text1"/>
+          <w:sz w:val="24"/>
+          <w:szCs w:val="24"/>
+        </w:rPr>
+        <w:t xml:space="preserve"> database.</w:t>
+      </w:r>
+    </w:p>
+    <w:p>
+      <w:pPr>
+        <w:pStyle w:val="ListParagraph"/>
+        <w:ind w:left="1080"/>
+        <w:rPr>
+          <w:color w:val="000000" w:themeColor="text1"/>
+          <w:sz w:val="24"/>
+          <w:szCs w:val="24"/>
+        </w:rPr>
+      </w:pPr>
+      <w:r>
+        <w:rPr>
+          <w:color w:val="000000" w:themeColor="text1"/>
+          <w:sz w:val="24"/>
+          <w:szCs w:val="24"/>
+        </w:rPr>
+        <w:t>- Creates a table if not already.</w:t>
+      </w:r>
+    </w:p>
+    <w:p>
+      <w:pPr>
+        <w:pStyle w:val="ListParagraph"/>
+        <w:ind w:left="1080"/>
+        <w:rPr>
+          <w:color w:val="000000" w:themeColor="text1"/>
+          <w:sz w:val="24"/>
+          <w:szCs w:val="24"/>
+        </w:rPr>
+      </w:pPr>
+      <w:r>
+        <w:rPr>
+          <w:color w:val="000000" w:themeColor="text1"/>
+          <w:sz w:val="24"/>
+          <w:szCs w:val="24"/>
+        </w:rPr>
+        <w:t>- Inserts the parsed data into that table.</w:t>
+      </w:r>
+    </w:p>
+    <w:p>
+      <w:pPr>
+        <w:pStyle w:val="ListParagraph"/>
+        <w:ind w:left="1080"/>
+        <w:rPr>
+          <w:color w:val="000000" w:themeColor="text1"/>
+          <w:sz w:val="24"/>
+          <w:szCs w:val="24"/>
+        </w:rPr>
+      </w:pPr>
+      <w:r>
+        <w:rPr>
+          <w:color w:val="000000" w:themeColor="text1"/>
+          <w:sz w:val="24"/>
+          <w:szCs w:val="24"/>
+        </w:rPr>
+        <w:t xml:space="preserve">- Allows us to view that table in the </w:t>
+      </w:r>
+      <w:proofErr w:type="spellStart"/>
+      <w:r>
+        <w:rPr>
+          <w:color w:val="000000" w:themeColor="text1"/>
+          <w:sz w:val="24"/>
+          <w:szCs w:val="24"/>
+        </w:rPr>
+        <w:t>pgAdmin</w:t>
+      </w:r>
+      <w:proofErr w:type="spellEnd"/>
+      <w:r>
+        <w:rPr>
+          <w:color w:val="000000" w:themeColor="text1"/>
+          <w:sz w:val="24"/>
+          <w:szCs w:val="24"/>
+        </w:rPr>
+        <w:t xml:space="preserve"> panel.</w:t>
+      </w:r>
+    </w:p>
+    <w:p>
+      <w:pPr>
+        <w:pStyle w:val="ListParagraph"/>
+        <w:ind w:left="1080"/>
+        <w:rPr>
+          <w:color w:val="000000" w:themeColor="text1"/>
+          <w:sz w:val="24"/>
+          <w:szCs w:val="24"/>
+        </w:rPr>
+      </w:pPr>
+    </w:p>
+    <w:p>
+      <w:pPr>
+        <w:pStyle w:val="ListParagraph"/>
+        <w:ind w:left="1080"/>
+        <w:rPr>
+          <w:color w:val="000000" w:themeColor="text1"/>
+          <w:sz w:val="24"/>
+          <w:szCs w:val="24"/>
+        </w:rPr>
+      </w:pPr>
       <w:r>
         <w:rPr>
           <w:noProof/>
@@ -3445,13 +3768,13 @@
           <w:szCs w:val="24"/>
         </w:rPr>
         <w:drawing>
-          <wp:anchor distT="0" distB="0" distL="114300" distR="114300" simplePos="0" relativeHeight="251661312" behindDoc="1" locked="0" layoutInCell="1" allowOverlap="1" wp14:anchorId="036860F5" wp14:editId="69DA8FD5">
+          <wp:anchor distT="0" distB="0" distL="114300" distR="114300" simplePos="0" relativeHeight="251661312" behindDoc="1" locked="0" layoutInCell="1" allowOverlap="1" wp14:anchorId="036860F5" wp14:editId="1022D342">
             <wp:simplePos x="0" y="0"/>
             <wp:positionH relativeFrom="column">
-              <wp:posOffset>365760</wp:posOffset>
+              <wp:posOffset>451485</wp:posOffset>
             </wp:positionH>
             <wp:positionV relativeFrom="paragraph">
-              <wp:posOffset>-220980</wp:posOffset>
+              <wp:posOffset>607072</wp:posOffset>
             </wp:positionV>
             <wp:extent cx="5029200" cy="404495"/>
             <wp:effectExtent l="0" t="0" r="0" b="0"/>
@@ -3500,6 +3823,48 @@
           </wp:anchor>
         </w:drawing>
       </w:r>
+      <w:r>
+        <w:rPr>
+          <w:color w:val="000000" w:themeColor="text1"/>
+          <w:sz w:val="24"/>
+          <w:szCs w:val="24"/>
+        </w:rPr>
+        <w:t xml:space="preserve">Here we tested our data pipeline, and tried to create a “patients” table with a few basic patient details, and checked it in the </w:t>
+      </w:r>
+      <w:proofErr w:type="spellStart"/>
+      <w:r>
+        <w:rPr>
+          <w:color w:val="000000" w:themeColor="text1"/>
+          <w:sz w:val="24"/>
+          <w:szCs w:val="24"/>
+        </w:rPr>
+        <w:t>pgAdmin</w:t>
+      </w:r>
+      <w:proofErr w:type="spellEnd"/>
+      <w:r>
+        <w:rPr>
+          <w:color w:val="000000" w:themeColor="text1"/>
+          <w:sz w:val="24"/>
+          <w:szCs w:val="24"/>
+        </w:rPr>
+        <w:t xml:space="preserve"> UI tool:</w:t>
+      </w:r>
+      <w:r>
+        <w:rPr>
+          <w:color w:val="000000" w:themeColor="text1"/>
+          <w:sz w:val="24"/>
+          <w:szCs w:val="24"/>
+        </w:rPr>
+        <w:br/>
+      </w:r>
+      <w:r>
+        <w:rPr>
+          <w:color w:val="000000" w:themeColor="text1"/>
+          <w:sz w:val="24"/>
+          <w:szCs w:val="24"/>
+        </w:rPr>
+        <w:br/>
+      </w:r>
     </w:p>
     <w:p>
       <w:pPr>
@@ -3522,14 +3887,6 @@
           <w:szCs w:val="24"/>
         </w:rPr>
       </w:pPr>
-      <w:r>
-        <w:rPr>
-          <w:color w:val="000000" w:themeColor="text1"/>
-          <w:sz w:val="24"/>
-          <w:szCs w:val="24"/>
-        </w:rPr>
-        <w:t>- Here we created 4 files, that read and parse the complex JSON files (FHIR).</w:t>
-      </w:r>
     </w:p>
     <w:p>
       <w:pPr>
@@ -3543,161 +3900,19 @@
       </w:pPr>
       <w:r>
         <w:rPr>
-          <w:color w:val="000000" w:themeColor="text1"/>
-          <w:sz w:val="24"/>
-          <w:szCs w:val="24"/>
-        </w:rPr>
-        <w:t>- Extract specific structured data.</w:t>
-      </w:r>
-    </w:p>
-    <w:p>
-      <w:pPr>
-        <w:pStyle w:val="ListParagraph"/>
-        <w:ind w:left="1080"/>
-        <w:rPr>
-          <w:color w:val="000000" w:themeColor="text1"/>
-          <w:sz w:val="24"/>
-          <w:szCs w:val="24"/>
-        </w:rPr>
-      </w:pPr>
-      <w:r>
-        <w:rPr>
-          <w:color w:val="000000" w:themeColor="text1"/>
-          <w:sz w:val="24"/>
-          <w:szCs w:val="24"/>
-        </w:rPr>
-        <w:t xml:space="preserve">- Connects to our local </w:t>
-      </w:r>
-      <w:proofErr w:type="spellStart"/>
-      <w:r>
-        <w:rPr>
-          <w:color w:val="000000" w:themeColor="text1"/>
-          <w:sz w:val="24"/>
-          <w:szCs w:val="24"/>
-        </w:rPr>
-        <w:t>PostgesSQL</w:t>
-      </w:r>
-      <w:proofErr w:type="spellEnd"/>
-      <w:r>
-        <w:rPr>
-          <w:color w:val="000000" w:themeColor="text1"/>
-          <w:sz w:val="24"/>
-          <w:szCs w:val="24"/>
-        </w:rPr>
-        <w:t xml:space="preserve"> database.</w:t>
-      </w:r>
-    </w:p>
-    <w:p>
-      <w:pPr>
-        <w:pStyle w:val="ListParagraph"/>
-        <w:ind w:left="1080"/>
-        <w:rPr>
-          <w:color w:val="000000" w:themeColor="text1"/>
-          <w:sz w:val="24"/>
-          <w:szCs w:val="24"/>
-        </w:rPr>
-      </w:pPr>
-      <w:r>
-        <w:rPr>
-          <w:color w:val="000000" w:themeColor="text1"/>
-          <w:sz w:val="24"/>
-          <w:szCs w:val="24"/>
-        </w:rPr>
-        <w:t>- Creates a table if not already.</w:t>
-      </w:r>
-    </w:p>
-    <w:p>
-      <w:pPr>
-        <w:pStyle w:val="ListParagraph"/>
-        <w:ind w:left="1080"/>
-        <w:rPr>
-          <w:color w:val="000000" w:themeColor="text1"/>
-          <w:sz w:val="24"/>
-          <w:szCs w:val="24"/>
-        </w:rPr>
-      </w:pPr>
-      <w:r>
-        <w:rPr>
-          <w:color w:val="000000" w:themeColor="text1"/>
-          <w:sz w:val="24"/>
-          <w:szCs w:val="24"/>
-        </w:rPr>
-        <w:t>- Inserts the parsed data into that table.</w:t>
-      </w:r>
-    </w:p>
-    <w:p>
-      <w:pPr>
-        <w:pStyle w:val="ListParagraph"/>
-        <w:ind w:left="1080"/>
-        <w:rPr>
-          <w:color w:val="000000" w:themeColor="text1"/>
-          <w:sz w:val="24"/>
-          <w:szCs w:val="24"/>
-        </w:rPr>
-      </w:pPr>
-      <w:r>
-        <w:rPr>
-          <w:color w:val="000000" w:themeColor="text1"/>
-          <w:sz w:val="24"/>
-          <w:szCs w:val="24"/>
-        </w:rPr>
-        <w:t xml:space="preserve">- Allows us to view that table in the </w:t>
-      </w:r>
-      <w:proofErr w:type="spellStart"/>
-      <w:r>
-        <w:rPr>
-          <w:color w:val="000000" w:themeColor="text1"/>
-          <w:sz w:val="24"/>
-          <w:szCs w:val="24"/>
-        </w:rPr>
-        <w:t>pgAdmin</w:t>
-      </w:r>
-      <w:proofErr w:type="spellEnd"/>
-      <w:r>
-        <w:rPr>
-          <w:color w:val="000000" w:themeColor="text1"/>
-          <w:sz w:val="24"/>
-          <w:szCs w:val="24"/>
-        </w:rPr>
-        <w:t xml:space="preserve"> panel.</w:t>
-      </w:r>
-    </w:p>
-    <w:p>
-      <w:pPr>
-        <w:pStyle w:val="ListParagraph"/>
-        <w:ind w:left="1080"/>
-        <w:rPr>
-          <w:color w:val="000000" w:themeColor="text1"/>
-          <w:sz w:val="24"/>
-          <w:szCs w:val="24"/>
-        </w:rPr>
-      </w:pPr>
-    </w:p>
-    <w:p>
-      <w:pPr>
-        <w:pStyle w:val="ListParagraph"/>
-        <w:ind w:left="1080"/>
-        <w:rPr>
-          <w:color w:val="000000" w:themeColor="text1"/>
-          <w:sz w:val="24"/>
-          <w:szCs w:val="24"/>
-        </w:rPr>
-      </w:pPr>
-      <w:r>
-        <w:rPr>
           <w:noProof/>
           <w:color w:val="000000" w:themeColor="text1"/>
           <w:sz w:val="24"/>
           <w:szCs w:val="24"/>
         </w:rPr>
         <w:drawing>
-          <wp:anchor distT="0" distB="0" distL="114300" distR="114300" simplePos="0" relativeHeight="251660288" behindDoc="1" locked="0" layoutInCell="1" allowOverlap="1" wp14:anchorId="111CFBCB" wp14:editId="43DA62F7">
+          <wp:anchor distT="0" distB="0" distL="114300" distR="114300" simplePos="0" relativeHeight="251660288" behindDoc="1" locked="0" layoutInCell="1" allowOverlap="1" wp14:anchorId="111CFBCB" wp14:editId="0875334E">
             <wp:simplePos x="0" y="0"/>
             <wp:positionH relativeFrom="column">
-              <wp:posOffset>685800</wp:posOffset>
+              <wp:posOffset>823571</wp:posOffset>
             </wp:positionH>
             <wp:positionV relativeFrom="paragraph">
-              <wp:posOffset>603885</wp:posOffset>
+              <wp:posOffset>37178</wp:posOffset>
             </wp:positionV>
             <wp:extent cx="4244340" cy="2954015"/>
             <wp:effectExtent l="0" t="0" r="3810" b="0"/>
@@ -3728,7 +3943,7 @@
                   <pic:spPr>
                     <a:xfrm>
                       <a:off x="0" y="0"/>
-                      <a:ext cx="4260163" cy="2965027"/>
+                      <a:ext cx="4244340" cy="2954015"/>
                     </a:xfrm>
                     <a:prstGeom prst="rect">
                       <a:avLst/>
@@ -3746,48 +3961,6 @@
           </wp:anchor>
         </w:drawing>
       </w:r>
-      <w:r>
-        <w:rPr>
-          <w:color w:val="000000" w:themeColor="text1"/>
-          <w:sz w:val="24"/>
-          <w:szCs w:val="24"/>
-        </w:rPr>
-        <w:t xml:space="preserve">Here we tested our data pipeline, and tried to create a “patients” table with a few basic patient details, and checked it in the </w:t>
-      </w:r>
-      <w:proofErr w:type="spellStart"/>
-      <w:r>
-        <w:rPr>
-          <w:color w:val="000000" w:themeColor="text1"/>
-          <w:sz w:val="24"/>
-          <w:szCs w:val="24"/>
-        </w:rPr>
-        <w:t>pgAdmin</w:t>
-      </w:r>
-      <w:proofErr w:type="spellEnd"/>
-      <w:r>
-        <w:rPr>
-          <w:color w:val="000000" w:themeColor="text1"/>
-          <w:sz w:val="24"/>
-          <w:szCs w:val="24"/>
-        </w:rPr>
-        <w:t xml:space="preserve"> UI tool:</w:t>
-      </w:r>
-      <w:r>
-        <w:rPr>
-          <w:color w:val="000000" w:themeColor="text1"/>
-          <w:sz w:val="24"/>
-          <w:szCs w:val="24"/>
-        </w:rPr>
-        <w:br/>
-      </w:r>
-      <w:r>
-        <w:rPr>
-          <w:color w:val="000000" w:themeColor="text1"/>
-          <w:sz w:val="24"/>
-          <w:szCs w:val="24"/>
-        </w:rPr>
-        <w:br/>
-      </w:r>
     </w:p>
     <w:p>
       <w:pPr>
@@ -3964,17 +4137,92 @@
           <w:szCs w:val="24"/>
         </w:rPr>
       </w:pPr>
-    </w:p>
-    <w:p>
-      <w:pPr>
-        <w:pStyle w:val="ListParagraph"/>
-        <w:ind w:left="1080"/>
-        <w:rPr>
-          <w:color w:val="000000" w:themeColor="text1"/>
-          <w:sz w:val="24"/>
-          <w:szCs w:val="24"/>
-        </w:rPr>
-      </w:pPr>
+      <w:r>
+        <w:rPr>
+          <w:noProof/>
+          <w:color w:val="000000" w:themeColor="text1"/>
+          <w:sz w:val="24"/>
+          <w:szCs w:val="24"/>
+        </w:rPr>
+        <mc:AlternateContent>
+          <mc:Choice Requires="wps">
+            <w:drawing>
+              <wp:anchor distT="0" distB="0" distL="114300" distR="114300" simplePos="0" relativeHeight="251677696" behindDoc="1" locked="0" layoutInCell="1" allowOverlap="1" wp14:anchorId="66EBF6C8" wp14:editId="15736CA3">
+                <wp:simplePos x="0" y="0"/>
+                <wp:positionH relativeFrom="column">
+                  <wp:posOffset>353683</wp:posOffset>
+                </wp:positionH>
+                <wp:positionV relativeFrom="paragraph">
+                  <wp:posOffset>169557</wp:posOffset>
+                </wp:positionV>
+                <wp:extent cx="5348377" cy="655608"/>
+                <wp:effectExtent l="0" t="0" r="24130" b="11430"/>
+                <wp:wrapNone/>
+                <wp:docPr id="21" name="Rectangle 21"/>
+                <wp:cNvGraphicFramePr/>
+                <a:graphic xmlns:a="http://schemas.openxmlformats.org/drawingml/2006/main">
+                  <a:graphicData uri="http://schemas.microsoft.com/office/word/2010/wordprocessingShape">
+                    <wps:wsp>
+                      <wps:cNvSpPr/>
+                      <wps:spPr>
+                        <a:xfrm>
+                          <a:off x="0" y="0"/>
+                          <a:ext cx="5348377" cy="655608"/>
+                        </a:xfrm>
+                        <a:prstGeom prst="rect">
+                          <a:avLst/>
+                        </a:prstGeom>
+                        <a:solidFill>
+                          <a:schemeClr val="accent4">
+                            <a:lumMod val="60000"/>
+                            <a:lumOff val="40000"/>
+                          </a:schemeClr>
+                        </a:solidFill>
+                        <a:ln>
+                          <a:solidFill>
+                            <a:schemeClr val="tx1"/>
+                          </a:solidFill>
+                        </a:ln>
+                      </wps:spPr>
+                      <wps:style>
+                        <a:lnRef idx="2">
+                          <a:schemeClr val="accent6"/>
+                        </a:lnRef>
+                        <a:fillRef idx="1">
+                          <a:schemeClr val="lt1"/>
+                        </a:fillRef>
+                        <a:effectRef idx="0">
+                          <a:schemeClr val="accent6"/>
+                        </a:effectRef>
+                        <a:fontRef idx="minor">
+                          <a:schemeClr val="dk1"/>
+                        </a:fontRef>
+                      </wps:style>
+                      <wps:bodyPr rot="0" spcFirstLastPara="0" vertOverflow="overflow" horzOverflow="overflow" vert="horz" wrap="square" lIns="91440" tIns="45720" rIns="91440" bIns="45720" numCol="1" spcCol="0" rtlCol="0" fromWordArt="0" anchor="ctr" anchorCtr="0" forceAA="0" compatLnSpc="1">
+                        <a:prstTxWarp prst="textNoShape">
+                          <a:avLst/>
+                        </a:prstTxWarp>
+                        <a:noAutofit/>
+                      </wps:bodyPr>
+                    </wps:wsp>
+                  </a:graphicData>
+                </a:graphic>
+                <wp14:sizeRelH relativeFrom="margin">
+                  <wp14:pctWidth>0</wp14:pctWidth>
+                </wp14:sizeRelH>
+                <wp14:sizeRelV relativeFrom="margin">
+                  <wp14:pctHeight>0</wp14:pctHeight>
+                </wp14:sizeRelV>
+              </wp:anchor>
+            </w:drawing>
+          </mc:Choice>
+          <mc:Fallback>
+            <w:pict>
+              <v:rect w14:anchorId="6F786EFB" id="Rectangle 21" o:spid="_x0000_s1026" style="position:absolute;margin-left:27.85pt;margin-top:13.35pt;width:421.15pt;height:51.6pt;z-index:-251638784;visibility:visible;mso-wrap-style:square;mso-width-percent:0;mso-height-percent:0;mso-wrap-distance-left:9pt;mso-wrap-distance-top:0;mso-wrap-distance-right:9pt;mso-wrap-distance-bottom:0;mso-position-horizontal:absolute;mso-position-horizontal-relative:text;mso-position-vertical:absolute;mso-position-vertical-relative:text;mso-width-percent:0;mso-height-percent:0;mso-width-relative:margin;mso-height-relative:margin;v-text-anchor:middle" o:gfxdata="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" fillcolor="#ffd966 [1943]" strokecolor="black [3213]" strokeweight="1pt"/>
+            </w:pict>
+          </mc:Fallback>
+        </mc:AlternateContent>
+      </w:r>
     </w:p>
     <w:p>
       <w:pPr>
@@ -4055,6 +4303,38 @@
         </w:rPr>
         <w:t>we will create our entire database using the FHIR dataset.</w:t>
       </w:r>
+      <w:r>
+        <w:rPr>
+          <w:color w:val="000000" w:themeColor="text1"/>
+          <w:sz w:val="24"/>
+          <w:szCs w:val="24"/>
+        </w:rPr>
+        <w:br/>
+      </w:r>
+      <w:r>
+        <w:rPr>
+          <w:color w:val="000000" w:themeColor="text1"/>
+          <w:sz w:val="24"/>
+          <w:szCs w:val="24"/>
+        </w:rPr>
+        <w:br/>
+      </w:r>
+      <w:r>
+        <w:rPr>
+          <w:color w:val="000000" w:themeColor="text1"/>
+          <w:sz w:val="24"/>
+          <w:szCs w:val="24"/>
+        </w:rPr>
+        <w:br/>
+      </w:r>
+      <w:r>
+        <w:rPr>
+          <w:color w:val="000000" w:themeColor="text1"/>
+          <w:sz w:val="24"/>
+          <w:szCs w:val="24"/>
+        </w:rPr>
+        <w:br/>
+      </w:r>
     </w:p>
     <w:p>
       <w:pPr>
@@ -4068,11 +4348,89 @@
       </w:pPr>
       <w:r>
         <w:rPr>
-          <w:color w:val="000000" w:themeColor="text1"/>
-          <w:sz w:val="24"/>
-          <w:szCs w:val="24"/>
-        </w:rPr>
-        <w:br/>
+          <w:noProof/>
+          <w:color w:val="000000" w:themeColor="text1"/>
+          <w:sz w:val="24"/>
+          <w:szCs w:val="24"/>
+        </w:rPr>
+        <mc:AlternateContent>
+          <mc:Choice Requires="wps">
+            <w:drawing>
+              <wp:anchor distT="0" distB="0" distL="114300" distR="114300" simplePos="0" relativeHeight="251679744" behindDoc="1" locked="0" layoutInCell="1" allowOverlap="1" wp14:anchorId="0C46290D" wp14:editId="786C0B88">
+                <wp:simplePos x="0" y="0"/>
+                <wp:positionH relativeFrom="column">
+                  <wp:posOffset>353060</wp:posOffset>
+                </wp:positionH>
+                <wp:positionV relativeFrom="paragraph">
+                  <wp:posOffset>185396</wp:posOffset>
+                </wp:positionV>
+                <wp:extent cx="5347970" cy="828136"/>
+                <wp:effectExtent l="0" t="0" r="24130" b="10160"/>
+                <wp:wrapNone/>
+                <wp:docPr id="22" name="Rectangle 22"/>
+                <wp:cNvGraphicFramePr/>
+                <a:graphic xmlns:a="http://schemas.openxmlformats.org/drawingml/2006/main">
+                  <a:graphicData uri="http://schemas.microsoft.com/office/word/2010/wordprocessingShape">
+                    <wps:wsp>
+                      <wps:cNvSpPr/>
+                      <wps:spPr>
+                        <a:xfrm>
+                          <a:off x="0" y="0"/>
+                          <a:ext cx="5347970" cy="828136"/>
+                        </a:xfrm>
+                        <a:prstGeom prst="rect">
+                          <a:avLst/>
+                        </a:prstGeom>
+                        <a:solidFill>
+                          <a:schemeClr val="accent4">
+                            <a:lumMod val="60000"/>
+                            <a:lumOff val="40000"/>
+                          </a:schemeClr>
+                        </a:solidFill>
+                        <a:ln>
+                          <a:solidFill>
+                            <a:schemeClr val="tx1"/>
+                          </a:solidFill>
+                        </a:ln>
+                      </wps:spPr>
+                      <wps:style>
+                        <a:lnRef idx="2">
+                          <a:schemeClr val="accent6"/>
+                        </a:lnRef>
+                        <a:fillRef idx="1">
+                          <a:schemeClr val="lt1"/>
+                        </a:fillRef>
+                        <a:effectRef idx="0">
+                          <a:schemeClr val="accent6"/>
+                        </a:effectRef>
+                        <a:fontRef idx="minor">
+                          <a:schemeClr val="dk1"/>
+                        </a:fontRef>
+                      </wps:style>
+                      <wps:bodyPr rot="0" spcFirstLastPara="0" vertOverflow="overflow" horzOverflow="overflow" vert="horz" wrap="square" lIns="91440" tIns="45720" rIns="91440" bIns="45720" numCol="1" spcCol="0" rtlCol="0" fromWordArt="0" anchor="ctr" anchorCtr="0" forceAA="0" compatLnSpc="1">
+                        <a:prstTxWarp prst="textNoShape">
+                          <a:avLst/>
+                        </a:prstTxWarp>
+                        <a:noAutofit/>
+                      </wps:bodyPr>
+                    </wps:wsp>
+                  </a:graphicData>
+                </a:graphic>
+                <wp14:sizeRelH relativeFrom="margin">
+                  <wp14:pctWidth>0</wp14:pctWidth>
+                </wp14:sizeRelH>
+                <wp14:sizeRelV relativeFrom="margin">
+                  <wp14:pctHeight>0</wp14:pctHeight>
+                </wp14:sizeRelV>
+              </wp:anchor>
+            </w:drawing>
+          </mc:Choice>
+          <mc:Fallback>
+            <w:pict>
+              <v:rect w14:anchorId="7C4246FB" id="Rectangle 22" o:spid="_x0000_s1026" style="position:absolute;margin-left:27.8pt;margin-top:14.6pt;width:421.1pt;height:65.2pt;z-index:-251636736;visibility:visible;mso-wrap-style:square;mso-width-percent:0;mso-height-percent:0;mso-wrap-distance-left:9pt;mso-wrap-distance-top:0;mso-wrap-distance-right:9pt;mso-wrap-distance-bottom:0;mso-position-horizontal:absolute;mso-position-horizontal-relative:text;mso-position-vertical:absolute;mso-position-vertical-relative:text;mso-width-percent:0;mso-height-percent:0;mso-width-relative:margin;mso-height-relative:margin;v-text-anchor:middle" o:gfxdata="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" fillcolor="#ffd966 [1943]" strokecolor="black [3213]" strokeweight="1pt"/>
+            </w:pict>
+          </mc:Fallback>
+        </mc:AlternateContent>
       </w:r>
     </w:p>
     <w:p>
@@ -4094,7 +4452,27 @@
           <w:sz w:val="24"/>
           <w:szCs w:val="24"/>
         </w:rPr>
-        <w:t>Now we will create our entire database pipeline, one after other.</w:t>
+        <w:t xml:space="preserve">Now we will create our entire </w:t>
+      </w:r>
+      <w:r>
+        <w:rPr>
+          <w:b/>
+          <w:bCs/>
+          <w:i/>
+          <w:iCs/>
+          <w:color w:val="000000" w:themeColor="text1"/>
+          <w:sz w:val="24"/>
+          <w:szCs w:val="24"/>
+        </w:rPr>
+        <w:t>database pipeline</w:t>
+      </w:r>
+      <w:r>
+        <w:rPr>
+          <w:color w:val="000000" w:themeColor="text1"/>
+          <w:sz w:val="24"/>
+          <w:szCs w:val="24"/>
+        </w:rPr>
+        <w:t>, one after other.</w:t>
       </w:r>
       <w:r>
         <w:rPr>
@@ -4103,41 +4481,45 @@
           <w:szCs w:val="24"/>
         </w:rPr>
         <w:br/>
-        <w:t>Note: FHIR dataset has roughly 18 kinds of records of each patient. Hence, for this project we will select approx. 6-7 for demonstrations. Each table data model along with name and column names are displayed below.</w:t>
-      </w:r>
-    </w:p>
-    <w:p>
-      <w:pPr>
-        <w:pStyle w:val="ListParagraph"/>
-        <w:ind w:left="1080"/>
-        <w:rPr>
-          <w:color w:val="000000" w:themeColor="text1"/>
-          <w:sz w:val="24"/>
-          <w:szCs w:val="24"/>
-        </w:rPr>
-      </w:pPr>
-    </w:p>
-    <w:p>
-      <w:pPr>
-        <w:pStyle w:val="ListParagraph"/>
-        <w:ind w:left="1080"/>
-        <w:rPr>
-          <w:color w:val="000000" w:themeColor="text1"/>
-          <w:sz w:val="24"/>
-          <w:szCs w:val="24"/>
-        </w:rPr>
-      </w:pPr>
-    </w:p>
-    <w:p>
-      <w:pPr>
-        <w:pStyle w:val="ListParagraph"/>
-        <w:ind w:left="1080"/>
-        <w:rPr>
-          <w:color w:val="000000" w:themeColor="text1"/>
-          <w:sz w:val="24"/>
-          <w:szCs w:val="24"/>
-        </w:rPr>
-      </w:pPr>
+        <w:t xml:space="preserve">Note: FHIR dataset has roughly 18 kinds of records of each patient. Hence, for this project we will select approx. </w:t>
+      </w:r>
+      <w:r>
+        <w:rPr>
+          <w:b/>
+          <w:bCs/>
+          <w:i/>
+          <w:iCs/>
+          <w:color w:val="000000" w:themeColor="text1"/>
+          <w:sz w:val="24"/>
+          <w:szCs w:val="24"/>
+        </w:rPr>
+        <w:t>6-7 for demonstrations</w:t>
+      </w:r>
+      <w:r>
+        <w:rPr>
+          <w:color w:val="000000" w:themeColor="text1"/>
+          <w:sz w:val="24"/>
+          <w:szCs w:val="24"/>
+        </w:rPr>
+        <w:t>. Each table data model along with name and column names are displayed below.</w:t>
+      </w:r>
+    </w:p>
+    <w:p>
+      <w:pPr>
+        <w:rPr>
+          <w:color w:val="000000" w:themeColor="text1"/>
+          <w:sz w:val="24"/>
+          <w:szCs w:val="24"/>
+        </w:rPr>
+      </w:pPr>
+      <w:r>
+        <w:rPr>
+          <w:color w:val="000000" w:themeColor="text1"/>
+          <w:sz w:val="24"/>
+          <w:szCs w:val="24"/>
+        </w:rPr>
+        <w:br w:type="page"/>
+      </w:r>
     </w:p>
     <w:p>
       <w:pPr>
@@ -4169,7 +4551,6 @@
           <w:sz w:val="24"/>
           <w:szCs w:val="24"/>
         </w:rPr>
-        <w:lastRenderedPageBreak/>
         <w:t xml:space="preserve">Starting with the </w:t>
       </w:r>
       <w:r>
@@ -4258,18 +4639,40 @@
           <w:szCs w:val="24"/>
         </w:rPr>
       </w:pPr>
+    </w:p>
+    <w:p>
+      <w:pPr>
+        <w:pStyle w:val="ListParagraph"/>
+        <w:ind w:left="1440"/>
+        <w:rPr>
+          <w:color w:val="000000" w:themeColor="text1"/>
+          <w:sz w:val="24"/>
+          <w:szCs w:val="24"/>
+        </w:rPr>
+      </w:pPr>
+    </w:p>
+    <w:p>
+      <w:pPr>
+        <w:pStyle w:val="ListParagraph"/>
+        <w:ind w:left="1440"/>
+        <w:rPr>
+          <w:color w:val="000000" w:themeColor="text1"/>
+          <w:sz w:val="24"/>
+          <w:szCs w:val="24"/>
+        </w:rPr>
+      </w:pPr>
       <w:r>
         <w:rPr>
           <w:noProof/>
         </w:rPr>
         <w:drawing>
-          <wp:anchor distT="0" distB="0" distL="114300" distR="114300" simplePos="0" relativeHeight="251662336" behindDoc="1" locked="0" layoutInCell="1" allowOverlap="1" wp14:anchorId="261F7C2E" wp14:editId="403A6B5F">
+          <wp:anchor distT="0" distB="0" distL="114300" distR="114300" simplePos="0" relativeHeight="251662336" behindDoc="1" locked="0" layoutInCell="1" allowOverlap="1" wp14:anchorId="261F7C2E" wp14:editId="7963E2CB">
             <wp:simplePos x="0" y="0"/>
             <wp:positionH relativeFrom="column">
-              <wp:posOffset>1731010</wp:posOffset>
+              <wp:posOffset>31498</wp:posOffset>
             </wp:positionH>
             <wp:positionV relativeFrom="paragraph">
-              <wp:posOffset>159385</wp:posOffset>
+              <wp:posOffset>-305435</wp:posOffset>
             </wp:positionV>
             <wp:extent cx="2087880" cy="1877695"/>
             <wp:effectExtent l="0" t="0" r="7620" b="8255"/>
@@ -4318,128 +4721,18 @@
           </wp:anchor>
         </w:drawing>
       </w:r>
-    </w:p>
-    <w:p>
-      <w:pPr>
-        <w:pStyle w:val="ListParagraph"/>
-        <w:ind w:left="1440"/>
-        <w:rPr>
-          <w:color w:val="000000" w:themeColor="text1"/>
-          <w:sz w:val="24"/>
-          <w:szCs w:val="24"/>
-        </w:rPr>
-      </w:pPr>
-    </w:p>
-    <w:p>
-      <w:pPr>
-        <w:pStyle w:val="ListParagraph"/>
-        <w:ind w:left="1440"/>
-        <w:rPr>
-          <w:color w:val="000000" w:themeColor="text1"/>
-          <w:sz w:val="24"/>
-          <w:szCs w:val="24"/>
-        </w:rPr>
-      </w:pPr>
-    </w:p>
-    <w:p>
-      <w:pPr>
-        <w:pStyle w:val="ListParagraph"/>
-        <w:ind w:left="1440"/>
-        <w:rPr>
-          <w:color w:val="000000" w:themeColor="text1"/>
-          <w:sz w:val="24"/>
-          <w:szCs w:val="24"/>
-        </w:rPr>
-      </w:pPr>
-    </w:p>
-    <w:p>
-      <w:pPr>
-        <w:pStyle w:val="ListParagraph"/>
-        <w:ind w:left="1440"/>
-        <w:rPr>
-          <w:color w:val="000000" w:themeColor="text1"/>
-          <w:sz w:val="24"/>
-          <w:szCs w:val="24"/>
-        </w:rPr>
-      </w:pPr>
-    </w:p>
-    <w:p>
-      <w:pPr>
-        <w:pStyle w:val="ListParagraph"/>
-        <w:ind w:left="1440"/>
-        <w:rPr>
-          <w:color w:val="000000" w:themeColor="text1"/>
-          <w:sz w:val="24"/>
-          <w:szCs w:val="24"/>
-        </w:rPr>
-      </w:pPr>
-    </w:p>
-    <w:p>
-      <w:pPr>
-        <w:pStyle w:val="ListParagraph"/>
-        <w:ind w:left="1440"/>
-        <w:rPr>
-          <w:color w:val="000000" w:themeColor="text1"/>
-          <w:sz w:val="24"/>
-          <w:szCs w:val="24"/>
-        </w:rPr>
-      </w:pPr>
-    </w:p>
-    <w:p>
-      <w:pPr>
-        <w:pStyle w:val="ListParagraph"/>
-        <w:ind w:left="1440"/>
-        <w:rPr>
-          <w:color w:val="000000" w:themeColor="text1"/>
-          <w:sz w:val="24"/>
-          <w:szCs w:val="24"/>
-        </w:rPr>
-      </w:pPr>
-    </w:p>
-    <w:p>
-      <w:pPr>
-        <w:pStyle w:val="ListParagraph"/>
-        <w:ind w:left="1440"/>
-        <w:rPr>
-          <w:color w:val="000000" w:themeColor="text1"/>
-          <w:sz w:val="24"/>
-          <w:szCs w:val="24"/>
-        </w:rPr>
-      </w:pPr>
-    </w:p>
-    <w:p>
-      <w:pPr>
-        <w:pStyle w:val="ListParagraph"/>
-        <w:ind w:left="1440"/>
-        <w:rPr>
-          <w:color w:val="000000" w:themeColor="text1"/>
-          <w:sz w:val="24"/>
-          <w:szCs w:val="24"/>
-        </w:rPr>
-      </w:pPr>
-    </w:p>
-    <w:p>
-      <w:pPr>
-        <w:pStyle w:val="ListParagraph"/>
-        <w:ind w:left="1440"/>
-        <w:rPr>
-          <w:color w:val="000000" w:themeColor="text1"/>
-          <w:sz w:val="24"/>
-          <w:szCs w:val="24"/>
-        </w:rPr>
-      </w:pPr>
       <w:r>
         <w:rPr>
           <w:noProof/>
         </w:rPr>
         <w:drawing>
-          <wp:anchor distT="0" distB="0" distL="114300" distR="114300" simplePos="0" relativeHeight="251663360" behindDoc="1" locked="0" layoutInCell="1" allowOverlap="1" wp14:anchorId="51FCB3EB" wp14:editId="56505B22">
+          <wp:anchor distT="0" distB="0" distL="114300" distR="114300" simplePos="0" relativeHeight="251663360" behindDoc="1" locked="0" layoutInCell="1" allowOverlap="1" wp14:anchorId="51FCB3EB" wp14:editId="44B9698D">
             <wp:simplePos x="0" y="0"/>
             <wp:positionH relativeFrom="column">
-              <wp:posOffset>1094740</wp:posOffset>
+              <wp:posOffset>2344923</wp:posOffset>
             </wp:positionH>
             <wp:positionV relativeFrom="paragraph">
-              <wp:posOffset>149225</wp:posOffset>
+              <wp:posOffset>-303530</wp:posOffset>
             </wp:positionV>
             <wp:extent cx="3342005" cy="1877695"/>
             <wp:effectExtent l="0" t="0" r="0" b="8255"/>
@@ -4580,28 +4873,6 @@
     <w:p>
       <w:pPr>
         <w:pStyle w:val="ListParagraph"/>
-        <w:ind w:left="1440"/>
-        <w:rPr>
-          <w:color w:val="000000" w:themeColor="text1"/>
-          <w:sz w:val="24"/>
-          <w:szCs w:val="24"/>
-        </w:rPr>
-      </w:pPr>
-    </w:p>
-    <w:p>
-      <w:pPr>
-        <w:pStyle w:val="ListParagraph"/>
-        <w:ind w:left="1440"/>
-        <w:rPr>
-          <w:color w:val="000000" w:themeColor="text1"/>
-          <w:sz w:val="24"/>
-          <w:szCs w:val="24"/>
-        </w:rPr>
-      </w:pPr>
-    </w:p>
-    <w:p>
-      <w:pPr>
-        <w:pStyle w:val="ListParagraph"/>
         <w:numPr>
           <w:ilvl w:val="2"/>
           <w:numId w:val="27"/>
@@ -4667,17 +4938,6 @@
           <w:szCs w:val="24"/>
         </w:rPr>
       </w:pPr>
-    </w:p>
-    <w:p>
-      <w:pPr>
-        <w:pStyle w:val="ListParagraph"/>
-        <w:ind w:left="1440"/>
-        <w:rPr>
-          <w:color w:val="000000" w:themeColor="text1"/>
-          <w:sz w:val="24"/>
-          <w:szCs w:val="24"/>
-        </w:rPr>
-      </w:pPr>
       <w:r>
         <w:rPr>
           <w:color w:val="000000" w:themeColor="text1"/>
@@ -4685,16 +4945,16 @@
           <w:szCs w:val="24"/>
         </w:rPr>
         <w:drawing>
-          <wp:anchor distT="0" distB="0" distL="114300" distR="114300" simplePos="0" relativeHeight="251664384" behindDoc="1" locked="0" layoutInCell="1" allowOverlap="1" wp14:anchorId="2307572F" wp14:editId="5EB8EEF9">
+          <wp:anchor distT="0" distB="0" distL="114300" distR="114300" simplePos="0" relativeHeight="251664384" behindDoc="1" locked="0" layoutInCell="1" allowOverlap="1" wp14:anchorId="2307572F" wp14:editId="73E148CD">
             <wp:simplePos x="0" y="0"/>
             <wp:positionH relativeFrom="column">
-              <wp:posOffset>800100</wp:posOffset>
+              <wp:posOffset>1233326</wp:posOffset>
             </wp:positionH>
             <wp:positionV relativeFrom="paragraph">
-              <wp:posOffset>64134</wp:posOffset>
+              <wp:posOffset>27617</wp:posOffset>
             </wp:positionV>
-            <wp:extent cx="3923864" cy="1746741"/>
-            <wp:effectExtent l="0" t="0" r="635" b="6350"/>
+            <wp:extent cx="3183147" cy="1417005"/>
+            <wp:effectExtent l="0" t="0" r="0" b="0"/>
             <wp:wrapNone/>
             <wp:docPr id="7" name="Picture 7"/>
             <wp:cNvGraphicFramePr>
@@ -4722,7 +4982,7 @@
                   <pic:spPr>
                     <a:xfrm>
                       <a:off x="0" y="0"/>
-                      <a:ext cx="3927621" cy="1748413"/>
+                      <a:ext cx="3183147" cy="1417005"/>
                     </a:xfrm>
                     <a:prstGeom prst="rect">
                       <a:avLst/>
@@ -4828,28 +5088,6 @@
           <w:szCs w:val="24"/>
         </w:rPr>
       </w:pPr>
-    </w:p>
-    <w:p>
-      <w:pPr>
-        <w:pStyle w:val="ListParagraph"/>
-        <w:ind w:left="1440"/>
-        <w:rPr>
-          <w:color w:val="000000" w:themeColor="text1"/>
-          <w:sz w:val="24"/>
-          <w:szCs w:val="24"/>
-        </w:rPr>
-      </w:pPr>
-    </w:p>
-    <w:p>
-      <w:pPr>
-        <w:pStyle w:val="ListParagraph"/>
-        <w:ind w:left="1440"/>
-        <w:rPr>
-          <w:color w:val="000000" w:themeColor="text1"/>
-          <w:sz w:val="24"/>
-          <w:szCs w:val="24"/>
-        </w:rPr>
-      </w:pPr>
       <w:r>
         <w:rPr>
           <w:color w:val="000000" w:themeColor="text1"/>
@@ -4857,16 +5095,16 @@
           <w:szCs w:val="24"/>
         </w:rPr>
         <w:drawing>
-          <wp:anchor distT="0" distB="0" distL="114300" distR="114300" simplePos="0" relativeHeight="251665408" behindDoc="1" locked="0" layoutInCell="1" allowOverlap="1" wp14:anchorId="5106DDFE" wp14:editId="2A84F35E">
+          <wp:anchor distT="0" distB="0" distL="114300" distR="114300" simplePos="0" relativeHeight="251665408" behindDoc="1" locked="0" layoutInCell="1" allowOverlap="1" wp14:anchorId="5106DDFE" wp14:editId="395FB2E6">
             <wp:simplePos x="0" y="0"/>
             <wp:positionH relativeFrom="column">
-              <wp:posOffset>795655</wp:posOffset>
+              <wp:posOffset>1233170</wp:posOffset>
             </wp:positionH>
             <wp:positionV relativeFrom="paragraph">
-              <wp:posOffset>27940</wp:posOffset>
+              <wp:posOffset>78273</wp:posOffset>
             </wp:positionV>
-            <wp:extent cx="3931196" cy="1895475"/>
-            <wp:effectExtent l="0" t="0" r="0" b="0"/>
+            <wp:extent cx="3182620" cy="1534540"/>
+            <wp:effectExtent l="0" t="0" r="0" b="8890"/>
             <wp:wrapNone/>
             <wp:docPr id="8" name="Picture 8"/>
             <wp:cNvGraphicFramePr>
@@ -4894,7 +5132,7 @@
                   <pic:spPr>
                     <a:xfrm>
                       <a:off x="0" y="0"/>
-                      <a:ext cx="3931196" cy="1895475"/>
+                      <a:ext cx="3182620" cy="1534540"/>
                     </a:xfrm>
                     <a:prstGeom prst="rect">
                       <a:avLst/>
@@ -5022,7 +5260,6 @@
           <w:sz w:val="24"/>
           <w:szCs w:val="24"/>
         </w:rPr>
-        <w:lastRenderedPageBreak/>
         <w:t>medications</w:t>
       </w:r>
       <w:r>
@@ -5088,16 +5325,16 @@
           <w:szCs w:val="24"/>
         </w:rPr>
         <w:drawing>
-          <wp:anchor distT="0" distB="0" distL="114300" distR="114300" simplePos="0" relativeHeight="251666432" behindDoc="1" locked="0" layoutInCell="1" allowOverlap="1" wp14:anchorId="67ABD9A8" wp14:editId="2486372C">
+          <wp:anchor distT="0" distB="0" distL="114300" distR="114300" simplePos="0" relativeHeight="251666432" behindDoc="1" locked="0" layoutInCell="1" allowOverlap="1" wp14:anchorId="67ABD9A8" wp14:editId="2EEED424">
             <wp:simplePos x="0" y="0"/>
             <wp:positionH relativeFrom="column">
-              <wp:posOffset>581025</wp:posOffset>
+              <wp:posOffset>931054</wp:posOffset>
             </wp:positionH>
             <wp:positionV relativeFrom="paragraph">
-              <wp:posOffset>107950</wp:posOffset>
+              <wp:posOffset>40005</wp:posOffset>
             </wp:positionV>
-            <wp:extent cx="4552950" cy="1977350"/>
-            <wp:effectExtent l="0" t="0" r="0" b="4445"/>
+            <wp:extent cx="3734200" cy="1621766"/>
+            <wp:effectExtent l="0" t="0" r="0" b="0"/>
             <wp:wrapNone/>
             <wp:docPr id="9" name="Picture 9"/>
             <wp:cNvGraphicFramePr>
@@ -5125,7 +5362,7 @@
                   <pic:spPr>
                     <a:xfrm>
                       <a:off x="0" y="0"/>
-                      <a:ext cx="4552950" cy="1977350"/>
+                      <a:ext cx="3734200" cy="1621766"/>
                     </a:xfrm>
                     <a:prstGeom prst="rect">
                       <a:avLst/>
@@ -5273,38 +5510,26 @@
           <w:szCs w:val="24"/>
         </w:rPr>
       </w:pPr>
-    </w:p>
-    <w:p>
-      <w:pPr>
-        <w:pStyle w:val="ListParagraph"/>
-        <w:ind w:left="1440"/>
-        <w:rPr>
-          <w:bCs/>
-          <w:iCs/>
-          <w:color w:val="000000" w:themeColor="text1"/>
-          <w:sz w:val="24"/>
-          <w:szCs w:val="24"/>
-        </w:rPr>
-      </w:pPr>
-      <w:r>
-        <w:rPr>
-          <w:bCs/>
-          <w:iCs/>
-          <w:color w:val="000000" w:themeColor="text1"/>
-          <w:sz w:val="24"/>
-          <w:szCs w:val="24"/>
-        </w:rPr>
+      <w:r>
+        <w:rPr>
+          <w:bCs/>
+          <w:iCs/>
+          <w:color w:val="000000" w:themeColor="text1"/>
+          <w:sz w:val="24"/>
+          <w:szCs w:val="24"/>
+        </w:rPr>
+        <w:lastRenderedPageBreak/>
         <w:drawing>
-          <wp:anchor distT="0" distB="0" distL="114300" distR="114300" simplePos="0" relativeHeight="251667456" behindDoc="1" locked="0" layoutInCell="1" allowOverlap="1" wp14:anchorId="00D10DC5" wp14:editId="3B39ECCE">
+          <wp:anchor distT="0" distB="0" distL="114300" distR="114300" simplePos="0" relativeHeight="251667456" behindDoc="1" locked="0" layoutInCell="1" allowOverlap="1" wp14:anchorId="00D10DC5" wp14:editId="6D21EA58">
             <wp:simplePos x="0" y="0"/>
             <wp:positionH relativeFrom="column">
-              <wp:posOffset>581392</wp:posOffset>
+              <wp:posOffset>827405</wp:posOffset>
             </wp:positionH>
             <wp:positionV relativeFrom="paragraph">
-              <wp:posOffset>142875</wp:posOffset>
+              <wp:posOffset>-526595</wp:posOffset>
             </wp:positionV>
-            <wp:extent cx="4552950" cy="2180130"/>
-            <wp:effectExtent l="0" t="0" r="0" b="0"/>
+            <wp:extent cx="3968151" cy="1900105"/>
+            <wp:effectExtent l="0" t="0" r="0" b="5080"/>
             <wp:wrapNone/>
             <wp:docPr id="10" name="Picture 10"/>
             <wp:cNvGraphicFramePr>
@@ -5332,7 +5557,7 @@
                   <pic:spPr>
                     <a:xfrm>
                       <a:off x="0" y="0"/>
-                      <a:ext cx="4552950" cy="2180130"/>
+                      <a:ext cx="3968151" cy="1900105"/>
                     </a:xfrm>
                     <a:prstGeom prst="rect">
                       <a:avLst/>
@@ -5454,58 +5679,92 @@
           <w:szCs w:val="24"/>
         </w:rPr>
       </w:pPr>
-    </w:p>
-    <w:p>
-      <w:pPr>
-        <w:pStyle w:val="ListParagraph"/>
-        <w:ind w:left="1440"/>
-        <w:rPr>
-          <w:bCs/>
-          <w:iCs/>
-          <w:color w:val="000000" w:themeColor="text1"/>
-          <w:sz w:val="24"/>
-          <w:szCs w:val="24"/>
-        </w:rPr>
-      </w:pPr>
-    </w:p>
-    <w:p>
-      <w:pPr>
-        <w:pStyle w:val="ListParagraph"/>
-        <w:ind w:left="1440"/>
-        <w:rPr>
-          <w:bCs/>
-          <w:iCs/>
-          <w:color w:val="000000" w:themeColor="text1"/>
-          <w:sz w:val="24"/>
-          <w:szCs w:val="24"/>
-        </w:rPr>
-      </w:pPr>
-    </w:p>
-    <w:p>
-      <w:pPr>
-        <w:pStyle w:val="ListParagraph"/>
-        <w:ind w:left="1440"/>
-        <w:rPr>
-          <w:bCs/>
-          <w:iCs/>
-          <w:color w:val="000000" w:themeColor="text1"/>
-          <w:sz w:val="24"/>
-          <w:szCs w:val="24"/>
-        </w:rPr>
-      </w:pPr>
-    </w:p>
-    <w:p>
-      <w:pPr>
-        <w:pStyle w:val="ListParagraph"/>
-        <w:ind w:left="1440"/>
-        <w:rPr>
-          <w:bCs/>
-          <w:iCs/>
-          <w:color w:val="000000" w:themeColor="text1"/>
-          <w:sz w:val="24"/>
-          <w:szCs w:val="24"/>
-        </w:rPr>
-      </w:pPr>
+      <w:r>
+        <w:rPr>
+          <w:noProof/>
+          <w:color w:val="000000" w:themeColor="text1"/>
+          <w:sz w:val="24"/>
+          <w:szCs w:val="24"/>
+        </w:rPr>
+        <mc:AlternateContent>
+          <mc:Choice Requires="wps">
+            <w:drawing>
+              <wp:anchor distT="0" distB="0" distL="114300" distR="114300" simplePos="0" relativeHeight="251681792" behindDoc="1" locked="0" layoutInCell="1" allowOverlap="1" wp14:anchorId="261C8A9B" wp14:editId="0535B8F7">
+                <wp:simplePos x="0" y="0"/>
+                <wp:positionH relativeFrom="column">
+                  <wp:posOffset>353683</wp:posOffset>
+                </wp:positionH>
+                <wp:positionV relativeFrom="paragraph">
+                  <wp:posOffset>197006</wp:posOffset>
+                </wp:positionV>
+                <wp:extent cx="5477774" cy="802256"/>
+                <wp:effectExtent l="0" t="0" r="27940" b="17145"/>
+                <wp:wrapNone/>
+                <wp:docPr id="23" name="Rectangle 23"/>
+                <wp:cNvGraphicFramePr/>
+                <a:graphic xmlns:a="http://schemas.openxmlformats.org/drawingml/2006/main">
+                  <a:graphicData uri="http://schemas.microsoft.com/office/word/2010/wordprocessingShape">
+                    <wps:wsp>
+                      <wps:cNvSpPr/>
+                      <wps:spPr>
+                        <a:xfrm>
+                          <a:off x="0" y="0"/>
+                          <a:ext cx="5477774" cy="802256"/>
+                        </a:xfrm>
+                        <a:prstGeom prst="rect">
+                          <a:avLst/>
+                        </a:prstGeom>
+                        <a:solidFill>
+                          <a:schemeClr val="accent4">
+                            <a:lumMod val="60000"/>
+                            <a:lumOff val="40000"/>
+                          </a:schemeClr>
+                        </a:solidFill>
+                        <a:ln>
+                          <a:solidFill>
+                            <a:schemeClr val="tx1"/>
+                          </a:solidFill>
+                        </a:ln>
+                      </wps:spPr>
+                      <wps:style>
+                        <a:lnRef idx="2">
+                          <a:schemeClr val="accent6"/>
+                        </a:lnRef>
+                        <a:fillRef idx="1">
+                          <a:schemeClr val="lt1"/>
+                        </a:fillRef>
+                        <a:effectRef idx="0">
+                          <a:schemeClr val="accent6"/>
+                        </a:effectRef>
+                        <a:fontRef idx="minor">
+                          <a:schemeClr val="dk1"/>
+                        </a:fontRef>
+                      </wps:style>
+                      <wps:bodyPr rot="0" spcFirstLastPara="0" vertOverflow="overflow" horzOverflow="overflow" vert="horz" wrap="square" lIns="91440" tIns="45720" rIns="91440" bIns="45720" numCol="1" spcCol="0" rtlCol="0" fromWordArt="0" anchor="ctr" anchorCtr="0" forceAA="0" compatLnSpc="1">
+                        <a:prstTxWarp prst="textNoShape">
+                          <a:avLst/>
+                        </a:prstTxWarp>
+                        <a:noAutofit/>
+                      </wps:bodyPr>
+                    </wps:wsp>
+                  </a:graphicData>
+                </a:graphic>
+                <wp14:sizeRelH relativeFrom="margin">
+                  <wp14:pctWidth>0</wp14:pctWidth>
+                </wp14:sizeRelH>
+                <wp14:sizeRelV relativeFrom="margin">
+                  <wp14:pctHeight>0</wp14:pctHeight>
+                </wp14:sizeRelV>
+              </wp:anchor>
+            </w:drawing>
+          </mc:Choice>
+          <mc:Fallback>
+            <w:pict>
+              <v:rect w14:anchorId="49003366" id="Rectangle 23" o:spid="_x0000_s1026" style="position:absolute;margin-left:27.85pt;margin-top:15.5pt;width:431.3pt;height:63.15pt;z-index:-251634688;visibility:visible;mso-wrap-style:square;mso-width-percent:0;mso-height-percent:0;mso-wrap-distance-left:9pt;mso-wrap-distance-top:0;mso-wrap-distance-right:9pt;mso-wrap-distance-bottom:0;mso-position-horizontal:absolute;mso-position-horizontal-relative:text;mso-position-vertical:absolute;mso-position-vertical-relative:text;mso-width-percent:0;mso-height-percent:0;mso-width-relative:margin;mso-height-relative:margin;v-text-anchor:middle" o:gfxdata="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" fillcolor="#ffd966 [1943]" strokecolor="black [3213]" strokeweight="1pt"/>
+            </w:pict>
+          </mc:Fallback>
+        </mc:AlternateContent>
+      </w:r>
     </w:p>
     <w:p>
       <w:pPr>
@@ -5530,7 +5789,67 @@
           <w:sz w:val="24"/>
           <w:szCs w:val="24"/>
         </w:rPr>
-        <w:t>Now once we are done with the FHIR dataset, we will download a DICOM dataset from Kaggle. Here we downloaded the RSNA Pneumonia Detection Dataset, which we will be using to train and test our CNN AI model to predict Pneumonia.</w:t>
+        <w:t xml:space="preserve">Now once we are done with the FHIR dataset, we will download a </w:t>
+      </w:r>
+      <w:r>
+        <w:rPr>
+          <w:b/>
+          <w:i/>
+          <w:color w:val="000000" w:themeColor="text1"/>
+          <w:sz w:val="24"/>
+          <w:szCs w:val="24"/>
+        </w:rPr>
+        <w:t>DICOM dataset</w:t>
+      </w:r>
+      <w:r>
+        <w:rPr>
+          <w:bCs/>
+          <w:iCs/>
+          <w:color w:val="000000" w:themeColor="text1"/>
+          <w:sz w:val="24"/>
+          <w:szCs w:val="24"/>
+        </w:rPr>
+        <w:t xml:space="preserve"> from </w:t>
+      </w:r>
+      <w:r>
+        <w:rPr>
+          <w:b/>
+          <w:i/>
+          <w:color w:val="000000" w:themeColor="text1"/>
+          <w:sz w:val="24"/>
+          <w:szCs w:val="24"/>
+        </w:rPr>
+        <w:t>Kaggle</w:t>
+      </w:r>
+      <w:r>
+        <w:rPr>
+          <w:bCs/>
+          <w:iCs/>
+          <w:color w:val="000000" w:themeColor="text1"/>
+          <w:sz w:val="24"/>
+          <w:szCs w:val="24"/>
+        </w:rPr>
+        <w:t xml:space="preserve">. Here we downloaded the </w:t>
+      </w:r>
+      <w:r>
+        <w:rPr>
+          <w:b/>
+          <w:i/>
+          <w:color w:val="000000" w:themeColor="text1"/>
+          <w:sz w:val="24"/>
+          <w:szCs w:val="24"/>
+        </w:rPr>
+        <w:t>RSNA Pneumonia Detection Dataset</w:t>
+      </w:r>
+      <w:r>
+        <w:rPr>
+          <w:bCs/>
+          <w:iCs/>
+          <w:color w:val="000000" w:themeColor="text1"/>
+          <w:sz w:val="24"/>
+          <w:szCs w:val="24"/>
+        </w:rPr>
+        <w:t>, which we will be using to train and test our CNN AI model to predict Pneumonia.</w:t>
       </w:r>
     </w:p>
     <w:p>
@@ -5722,13 +6041,13 @@
           <w:szCs w:val="24"/>
         </w:rPr>
         <w:drawing>
-          <wp:anchor distT="0" distB="0" distL="114300" distR="114300" simplePos="0" relativeHeight="251670528" behindDoc="1" locked="0" layoutInCell="1" allowOverlap="1" wp14:anchorId="07088B28" wp14:editId="359E9FF5">
+          <wp:anchor distT="0" distB="0" distL="114300" distR="114300" simplePos="0" relativeHeight="251670528" behindDoc="1" locked="0" layoutInCell="1" allowOverlap="1" wp14:anchorId="07088B28" wp14:editId="1A7DA391">
             <wp:simplePos x="0" y="0"/>
             <wp:positionH relativeFrom="column">
-              <wp:posOffset>1543050</wp:posOffset>
+              <wp:posOffset>1585595</wp:posOffset>
             </wp:positionH>
             <wp:positionV relativeFrom="paragraph">
-              <wp:posOffset>145415</wp:posOffset>
+              <wp:posOffset>15540</wp:posOffset>
             </wp:positionV>
             <wp:extent cx="2377440" cy="1470660"/>
             <wp:effectExtent l="0" t="0" r="3810" b="0"/>
@@ -5816,6 +6135,26 @@
           <w:szCs w:val="24"/>
         </w:rPr>
       </w:pPr>
+      <w:r>
+        <w:rPr>
+          <w:bCs/>
+          <w:iCs/>
+          <w:color w:val="000000" w:themeColor="text1"/>
+          <w:sz w:val="24"/>
+          <w:szCs w:val="24"/>
+        </w:rPr>
+        <w:br/>
+      </w:r>
+      <w:r>
+        <w:rPr>
+          <w:bCs/>
+          <w:iCs/>
+          <w:color w:val="000000" w:themeColor="text1"/>
+          <w:sz w:val="24"/>
+          <w:szCs w:val="24"/>
+        </w:rPr>
+        <w:br/>
+      </w:r>
     </w:p>
     <w:p>
       <w:pPr>
@@ -5876,7 +6215,6 @@
           <w:sz w:val="24"/>
           <w:szCs w:val="24"/>
         </w:rPr>
-        <w:lastRenderedPageBreak/>
         <w:t xml:space="preserve"> </w:t>
       </w:r>
       <w:r>
@@ -5887,7 +6225,27 @@
           <w:sz w:val="24"/>
           <w:szCs w:val="24"/>
         </w:rPr>
-        <w:t>We will store all the DICOM meta data of the training data in our database.</w:t>
+        <w:t xml:space="preserve">We will store all the DICOM </w:t>
+      </w:r>
+      <w:r>
+        <w:rPr>
+          <w:b/>
+          <w:i/>
+          <w:color w:val="000000" w:themeColor="text1"/>
+          <w:sz w:val="24"/>
+          <w:szCs w:val="24"/>
+        </w:rPr>
+        <w:t>meta data</w:t>
+      </w:r>
+      <w:r>
+        <w:rPr>
+          <w:bCs/>
+          <w:iCs/>
+          <w:color w:val="000000" w:themeColor="text1"/>
+          <w:sz w:val="24"/>
+          <w:szCs w:val="24"/>
+        </w:rPr>
+        <w:t xml:space="preserve"> of the training data in our database.</w:t>
       </w:r>
     </w:p>
     <w:p>
@@ -5902,19 +6260,92 @@
           <w:szCs w:val="24"/>
         </w:rPr>
       </w:pPr>
-    </w:p>
-    <w:p>
-      <w:pPr>
-        <w:pStyle w:val="ListParagraph"/>
-        <w:ind w:left="1080"/>
-        <w:rPr>
-          <w:bCs/>
-          <w:iCs/>
-          <w:color w:val="000000" w:themeColor="text1"/>
-          <w:sz w:val="24"/>
-          <w:szCs w:val="24"/>
-        </w:rPr>
-      </w:pPr>
+      <w:r>
+        <w:rPr>
+          <w:noProof/>
+          <w:color w:val="000000" w:themeColor="text1"/>
+          <w:sz w:val="24"/>
+          <w:szCs w:val="24"/>
+        </w:rPr>
+        <mc:AlternateContent>
+          <mc:Choice Requires="wps">
+            <w:drawing>
+              <wp:anchor distT="0" distB="0" distL="114300" distR="114300" simplePos="0" relativeHeight="251683840" behindDoc="1" locked="0" layoutInCell="1" allowOverlap="1" wp14:anchorId="1173AE96" wp14:editId="0B59A952">
+                <wp:simplePos x="0" y="0"/>
+                <wp:positionH relativeFrom="column">
+                  <wp:posOffset>353683</wp:posOffset>
+                </wp:positionH>
+                <wp:positionV relativeFrom="paragraph">
+                  <wp:posOffset>177165</wp:posOffset>
+                </wp:positionV>
+                <wp:extent cx="5322282" cy="465826"/>
+                <wp:effectExtent l="0" t="0" r="12065" b="10795"/>
+                <wp:wrapNone/>
+                <wp:docPr id="24" name="Rectangle 24"/>
+                <wp:cNvGraphicFramePr/>
+                <a:graphic xmlns:a="http://schemas.openxmlformats.org/drawingml/2006/main">
+                  <a:graphicData uri="http://schemas.microsoft.com/office/word/2010/wordprocessingShape">
+                    <wps:wsp>
+                      <wps:cNvSpPr/>
+                      <wps:spPr>
+                        <a:xfrm>
+                          <a:off x="0" y="0"/>
+                          <a:ext cx="5322282" cy="465826"/>
+                        </a:xfrm>
+                        <a:prstGeom prst="rect">
+                          <a:avLst/>
+                        </a:prstGeom>
+                        <a:solidFill>
+                          <a:schemeClr val="accent4">
+                            <a:lumMod val="60000"/>
+                            <a:lumOff val="40000"/>
+                          </a:schemeClr>
+                        </a:solidFill>
+                        <a:ln>
+                          <a:solidFill>
+                            <a:schemeClr val="tx1"/>
+                          </a:solidFill>
+                        </a:ln>
+                      </wps:spPr>
+                      <wps:style>
+                        <a:lnRef idx="2">
+                          <a:schemeClr val="accent6"/>
+                        </a:lnRef>
+                        <a:fillRef idx="1">
+                          <a:schemeClr val="lt1"/>
+                        </a:fillRef>
+                        <a:effectRef idx="0">
+                          <a:schemeClr val="accent6"/>
+                        </a:effectRef>
+                        <a:fontRef idx="minor">
+                          <a:schemeClr val="dk1"/>
+                        </a:fontRef>
+                      </wps:style>
+                      <wps:bodyPr rot="0" spcFirstLastPara="0" vertOverflow="overflow" horzOverflow="overflow" vert="horz" wrap="square" lIns="91440" tIns="45720" rIns="91440" bIns="45720" numCol="1" spcCol="0" rtlCol="0" fromWordArt="0" anchor="ctr" anchorCtr="0" forceAA="0" compatLnSpc="1">
+                        <a:prstTxWarp prst="textNoShape">
+                          <a:avLst/>
+                        </a:prstTxWarp>
+                        <a:noAutofit/>
+                      </wps:bodyPr>
+                    </wps:wsp>
+                  </a:graphicData>
+                </a:graphic>
+                <wp14:sizeRelH relativeFrom="margin">
+                  <wp14:pctWidth>0</wp14:pctWidth>
+                </wp14:sizeRelH>
+                <wp14:sizeRelV relativeFrom="margin">
+                  <wp14:pctHeight>0</wp14:pctHeight>
+                </wp14:sizeRelV>
+              </wp:anchor>
+            </w:drawing>
+          </mc:Choice>
+          <mc:Fallback>
+            <w:pict>
+              <v:rect w14:anchorId="151DF9DD" id="Rectangle 24" o:spid="_x0000_s1026" style="position:absolute;margin-left:27.85pt;margin-top:13.95pt;width:419.1pt;height:36.7pt;z-index:-251632640;visibility:visible;mso-wrap-style:square;mso-width-percent:0;mso-height-percent:0;mso-wrap-distance-left:9pt;mso-wrap-distance-top:0;mso-wrap-distance-right:9pt;mso-wrap-distance-bottom:0;mso-position-horizontal:absolute;mso-position-horizontal-relative:text;mso-position-vertical:absolute;mso-position-vertical-relative:text;mso-width-percent:0;mso-height-percent:0;mso-width-relative:margin;mso-height-relative:margin;v-text-anchor:middle" o:gfxdata="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" fillcolor="#ffd966 [1943]" strokecolor="black [3213]" strokeweight="1pt"/>
+            </w:pict>
+          </mc:Fallback>
+        </mc:AlternateContent>
+      </w:r>
     </w:p>
     <w:p>
       <w:pPr>
@@ -5958,6 +6389,62 @@
     <w:p>
       <w:pPr>
         <w:pStyle w:val="ListParagraph"/>
+        <w:numPr>
+          <w:ilvl w:val="2"/>
+          <w:numId w:val="27"/>
+        </w:numPr>
+        <w:rPr>
+          <w:bCs/>
+          <w:iCs/>
+          <w:color w:val="000000" w:themeColor="text1"/>
+          <w:sz w:val="24"/>
+          <w:szCs w:val="24"/>
+        </w:rPr>
+      </w:pPr>
+      <w:r>
+        <w:rPr>
+          <w:bCs/>
+          <w:iCs/>
+          <w:color w:val="000000" w:themeColor="text1"/>
+          <w:sz w:val="24"/>
+          <w:szCs w:val="24"/>
+        </w:rPr>
+        <w:t xml:space="preserve">Starting with </w:t>
+      </w:r>
+      <w:r>
+        <w:rPr>
+          <w:b/>
+          <w:i/>
+          <w:color w:val="000000" w:themeColor="text1"/>
+          <w:sz w:val="24"/>
+          <w:szCs w:val="24"/>
+        </w:rPr>
+        <w:t>FHIR Data AI Model</w:t>
+      </w:r>
+      <w:r>
+        <w:rPr>
+          <w:b/>
+          <w:i/>
+          <w:color w:val="000000" w:themeColor="text1"/>
+          <w:sz w:val="24"/>
+          <w:szCs w:val="24"/>
+        </w:rPr>
+        <w:t>s</w:t>
+      </w:r>
+      <w:r>
+        <w:rPr>
+          <w:bCs/>
+          <w:iCs/>
+          <w:color w:val="000000" w:themeColor="text1"/>
+          <w:sz w:val="24"/>
+          <w:szCs w:val="24"/>
+        </w:rPr>
+        <w:t xml:space="preserve"> Plan:</w:t>
+      </w:r>
+    </w:p>
+    <w:p>
+      <w:pPr>
+        <w:pStyle w:val="ListParagraph"/>
         <w:ind w:left="1080"/>
         <w:rPr>
           <w:bCs/>
@@ -5975,7 +6462,7 @@
           <w:sz w:val="24"/>
           <w:szCs w:val="24"/>
         </w:rPr>
-        <w:t>Starting with FHIR Data AI Model Plan:</w:t>
+        <w:t>As we have roughly 6 types of tables for the FHIR data, we will select a few to make some predictions and test our ML models on it.</w:t>
       </w:r>
     </w:p>
     <w:p>
@@ -5990,55 +6477,6 @@
           <w:szCs w:val="24"/>
         </w:rPr>
       </w:pPr>
-    </w:p>
-    <w:p>
-      <w:pPr>
-        <w:pStyle w:val="ListParagraph"/>
-        <w:ind w:left="1080"/>
-        <w:rPr>
-          <w:bCs/>
-          <w:iCs/>
-          <w:color w:val="000000" w:themeColor="text1"/>
-          <w:sz w:val="24"/>
-          <w:szCs w:val="24"/>
-        </w:rPr>
-      </w:pPr>
-      <w:r>
-        <w:rPr>
-          <w:bCs/>
-          <w:iCs/>
-          <w:color w:val="000000" w:themeColor="text1"/>
-          <w:sz w:val="24"/>
-          <w:szCs w:val="24"/>
-        </w:rPr>
-        <w:t>As we have roughly 6 types of tables for the FHIR data, we will select a few to make some predictions and test our ML models on it.</w:t>
-      </w:r>
-    </w:p>
-    <w:p>
-      <w:pPr>
-        <w:pStyle w:val="ListParagraph"/>
-        <w:ind w:left="1080"/>
-        <w:rPr>
-          <w:bCs/>
-          <w:iCs/>
-          <w:color w:val="000000" w:themeColor="text1"/>
-          <w:sz w:val="24"/>
-          <w:szCs w:val="24"/>
-        </w:rPr>
-      </w:pPr>
-    </w:p>
-    <w:p>
-      <w:pPr>
-        <w:pStyle w:val="ListParagraph"/>
-        <w:ind w:left="1080"/>
-        <w:rPr>
-          <w:bCs/>
-          <w:iCs/>
-          <w:color w:val="000000" w:themeColor="text1"/>
-          <w:sz w:val="24"/>
-          <w:szCs w:val="24"/>
-        </w:rPr>
-      </w:pPr>
       <w:r>
         <w:rPr>
           <w:bCs/>
@@ -6048,13 +6486,13 @@
           <w:szCs w:val="24"/>
         </w:rPr>
         <w:drawing>
-          <wp:anchor distT="0" distB="0" distL="114300" distR="114300" simplePos="0" relativeHeight="251669504" behindDoc="1" locked="0" layoutInCell="1" allowOverlap="1" wp14:anchorId="56D08618" wp14:editId="0A4AF7DB">
+          <wp:anchor distT="0" distB="0" distL="114300" distR="114300" simplePos="0" relativeHeight="251669504" behindDoc="1" locked="0" layoutInCell="1" allowOverlap="1" wp14:anchorId="56D08618" wp14:editId="21A88F86">
             <wp:simplePos x="0" y="0"/>
             <wp:positionH relativeFrom="column">
-              <wp:posOffset>114935</wp:posOffset>
+              <wp:posOffset>157480</wp:posOffset>
             </wp:positionH>
             <wp:positionV relativeFrom="paragraph">
-              <wp:posOffset>144145</wp:posOffset>
+              <wp:posOffset>111557</wp:posOffset>
             </wp:positionV>
             <wp:extent cx="5521179" cy="1600200"/>
             <wp:effectExtent l="0" t="0" r="3810" b="0"/>
@@ -6172,6 +6610,143 @@
     <w:p>
       <w:pPr>
         <w:pStyle w:val="ListParagraph"/>
+        <w:numPr>
+          <w:ilvl w:val="0"/>
+          <w:numId w:val="15"/>
+        </w:numPr>
+        <w:rPr>
+          <w:bCs/>
+          <w:iCs/>
+          <w:color w:val="000000" w:themeColor="text1"/>
+          <w:sz w:val="24"/>
+          <w:szCs w:val="24"/>
+        </w:rPr>
+      </w:pPr>
+      <w:r>
+        <w:rPr>
+          <w:noProof/>
+          <w:color w:val="000000" w:themeColor="text1"/>
+          <w:sz w:val="24"/>
+          <w:szCs w:val="24"/>
+        </w:rPr>
+        <w:lastRenderedPageBreak/>
+        <mc:AlternateContent>
+          <mc:Choice Requires="wps">
+            <w:drawing>
+              <wp:anchor distT="0" distB="0" distL="114300" distR="114300" simplePos="0" relativeHeight="251685888" behindDoc="1" locked="0" layoutInCell="1" allowOverlap="1" wp14:anchorId="5DAC7C4D" wp14:editId="1B2BFD86">
+                <wp:simplePos x="0" y="0"/>
+                <wp:positionH relativeFrom="column">
+                  <wp:posOffset>431321</wp:posOffset>
+                </wp:positionH>
+                <wp:positionV relativeFrom="paragraph">
+                  <wp:posOffset>0</wp:posOffset>
+                </wp:positionV>
+                <wp:extent cx="3105509" cy="232914"/>
+                <wp:effectExtent l="0" t="0" r="19050" b="15240"/>
+                <wp:wrapNone/>
+                <wp:docPr id="25" name="Rectangle 25"/>
+                <wp:cNvGraphicFramePr/>
+                <a:graphic xmlns:a="http://schemas.openxmlformats.org/drawingml/2006/main">
+                  <a:graphicData uri="http://schemas.microsoft.com/office/word/2010/wordprocessingShape">
+                    <wps:wsp>
+                      <wps:cNvSpPr/>
+                      <wps:spPr>
+                        <a:xfrm>
+                          <a:off x="0" y="0"/>
+                          <a:ext cx="3105509" cy="232914"/>
+                        </a:xfrm>
+                        <a:prstGeom prst="rect">
+                          <a:avLst/>
+                        </a:prstGeom>
+                        <a:solidFill>
+                          <a:schemeClr val="accent4">
+                            <a:lumMod val="60000"/>
+                            <a:lumOff val="40000"/>
+                          </a:schemeClr>
+                        </a:solidFill>
+                        <a:ln>
+                          <a:solidFill>
+                            <a:schemeClr val="tx1"/>
+                          </a:solidFill>
+                        </a:ln>
+                      </wps:spPr>
+                      <wps:style>
+                        <a:lnRef idx="2">
+                          <a:schemeClr val="accent6"/>
+                        </a:lnRef>
+                        <a:fillRef idx="1">
+                          <a:schemeClr val="lt1"/>
+                        </a:fillRef>
+                        <a:effectRef idx="0">
+                          <a:schemeClr val="accent6"/>
+                        </a:effectRef>
+                        <a:fontRef idx="minor">
+                          <a:schemeClr val="dk1"/>
+                        </a:fontRef>
+                      </wps:style>
+                      <wps:bodyPr rot="0" spcFirstLastPara="0" vertOverflow="overflow" horzOverflow="overflow" vert="horz" wrap="square" lIns="91440" tIns="45720" rIns="91440" bIns="45720" numCol="1" spcCol="0" rtlCol="0" fromWordArt="0" anchor="ctr" anchorCtr="0" forceAA="0" compatLnSpc="1">
+                        <a:prstTxWarp prst="textNoShape">
+                          <a:avLst/>
+                        </a:prstTxWarp>
+                        <a:noAutofit/>
+                      </wps:bodyPr>
+                    </wps:wsp>
+                  </a:graphicData>
+                </a:graphic>
+              </wp:anchor>
+            </w:drawing>
+          </mc:Choice>
+          <mc:Fallback>
+            <w:pict>
+              <v:rect w14:anchorId="55DD2435" id="Rectangle 25" o:spid="_x0000_s1026" style="position:absolute;margin-left:33.95pt;margin-top:0;width:244.55pt;height:18.35pt;z-index:-251630592;visibility:visible;mso-wrap-style:square;mso-wrap-distance-left:9pt;mso-wrap-distance-top:0;mso-wrap-distance-right:9pt;mso-wrap-distance-bottom:0;mso-position-horizontal:absolute;mso-position-horizontal-relative:text;mso-position-vertical:absolute;mso-position-vertical-relative:text;v-text-anchor:middle" o:gfxdata="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" fillcolor="#ffd966 [1943]" strokecolor="black [3213]" strokeweight="1pt"/>
+            </w:pict>
+          </mc:Fallback>
+        </mc:AlternateContent>
+      </w:r>
+      <w:r>
+        <w:rPr>
+          <w:bCs/>
+          <w:iCs/>
+          <w:color w:val="000000" w:themeColor="text1"/>
+          <w:sz w:val="24"/>
+          <w:szCs w:val="24"/>
+        </w:rPr>
+        <w:t xml:space="preserve">This is the </w:t>
+      </w:r>
+      <w:r>
+        <w:rPr>
+          <w:b/>
+          <w:i/>
+          <w:color w:val="000000" w:themeColor="text1"/>
+          <w:sz w:val="24"/>
+          <w:szCs w:val="24"/>
+        </w:rPr>
+        <w:t>directory structure</w:t>
+      </w:r>
+      <w:r>
+        <w:rPr>
+          <w:bCs/>
+          <w:iCs/>
+          <w:color w:val="000000" w:themeColor="text1"/>
+          <w:sz w:val="24"/>
+          <w:szCs w:val="24"/>
+        </w:rPr>
+        <w:t xml:space="preserve"> we designed.</w:t>
+      </w:r>
+      <w:r>
+        <w:rPr>
+          <w:bCs/>
+          <w:iCs/>
+          <w:color w:val="000000" w:themeColor="text1"/>
+          <w:sz w:val="24"/>
+          <w:szCs w:val="24"/>
+        </w:rPr>
+        <w:br/>
+      </w:r>
+    </w:p>
+    <w:p>
+      <w:pPr>
+        <w:pStyle w:val="ListParagraph"/>
         <w:ind w:left="1080"/>
         <w:rPr>
           <w:bCs/>
@@ -6181,6 +6756,26 @@
           <w:szCs w:val="24"/>
         </w:rPr>
       </w:pPr>
+      <w:r>
+        <w:rPr>
+          <w:bCs/>
+          <w:iCs/>
+          <w:color w:val="000000" w:themeColor="text1"/>
+          <w:sz w:val="24"/>
+          <w:szCs w:val="24"/>
+        </w:rPr>
+        <w:t>The workflow of these models is very simple, and the code maintained in our project is pretty sophisticated.</w:t>
+      </w:r>
+      <w:r>
+        <w:rPr>
+          <w:bCs/>
+          <w:iCs/>
+          <w:color w:val="000000" w:themeColor="text1"/>
+          <w:sz w:val="24"/>
+          <w:szCs w:val="24"/>
+        </w:rPr>
+        <w:br/>
+      </w:r>
     </w:p>
     <w:p>
       <w:pPr>
@@ -6194,6 +6789,16 @@
           <w:szCs w:val="24"/>
         </w:rPr>
       </w:pPr>
+      <w:r>
+        <w:rPr>
+          <w:bCs/>
+          <w:iCs/>
+          <w:color w:val="000000" w:themeColor="text1"/>
+          <w:sz w:val="24"/>
+          <w:szCs w:val="24"/>
+        </w:rPr>
+        <w:t>backend/</w:t>
+      </w:r>
     </w:p>
     <w:p>
       <w:pPr>
@@ -6207,6 +6812,16 @@
           <w:szCs w:val="24"/>
         </w:rPr>
       </w:pPr>
+      <w:r>
+        <w:rPr>
+          <w:bCs/>
+          <w:iCs/>
+          <w:color w:val="000000" w:themeColor="text1"/>
+          <w:sz w:val="24"/>
+          <w:szCs w:val="24"/>
+        </w:rPr>
+        <w:t>│</w:t>
+      </w:r>
     </w:p>
     <w:p>
       <w:pPr>
@@ -6220,6 +6835,121 @@
           <w:szCs w:val="24"/>
         </w:rPr>
       </w:pPr>
+      <w:r>
+        <w:rPr>
+          <w:rFonts w:ascii="Arial" w:hAnsi="Arial" w:cs="Arial"/>
+          <w:bCs/>
+          <w:iCs/>
+          <w:color w:val="000000" w:themeColor="text1"/>
+          <w:sz w:val="24"/>
+          <w:szCs w:val="24"/>
+        </w:rPr>
+        <w:t>├</w:t>
+      </w:r>
+      <w:r>
+        <w:rPr>
+          <w:rFonts w:ascii="Calibri" w:hAnsi="Calibri" w:cs="Calibri"/>
+          <w:bCs/>
+          <w:iCs/>
+          <w:color w:val="000000" w:themeColor="text1"/>
+          <w:sz w:val="24"/>
+          <w:szCs w:val="24"/>
+        </w:rPr>
+        <w:t>──</w:t>
+      </w:r>
+      <w:r>
+        <w:rPr>
+          <w:bCs/>
+          <w:iCs/>
+          <w:color w:val="000000" w:themeColor="text1"/>
+          <w:sz w:val="24"/>
+          <w:szCs w:val="24"/>
+        </w:rPr>
+        <w:t xml:space="preserve"> main.py</w:t>
+      </w:r>
+      <w:r>
+        <w:rPr>
+          <w:bCs/>
+          <w:iCs/>
+          <w:color w:val="000000" w:themeColor="text1"/>
+          <w:sz w:val="24"/>
+          <w:szCs w:val="24"/>
+        </w:rPr>
+        <w:tab/>
+      </w:r>
+      <w:r>
+        <w:rPr>
+          <w:bCs/>
+          <w:iCs/>
+          <w:color w:val="000000" w:themeColor="text1"/>
+          <w:sz w:val="24"/>
+          <w:szCs w:val="24"/>
+        </w:rPr>
+        <w:tab/>
+      </w:r>
+      <w:r>
+        <w:rPr>
+          <w:rFonts w:ascii="Calibri" w:hAnsi="Calibri" w:cs="Calibri"/>
+          <w:bCs/>
+          <w:iCs/>
+          <w:color w:val="000000" w:themeColor="text1"/>
+          <w:sz w:val="24"/>
+          <w:szCs w:val="24"/>
+        </w:rPr>
+        <w:t>←</w:t>
+      </w:r>
+      <w:r>
+        <w:rPr>
+          <w:bCs/>
+          <w:iCs/>
+          <w:color w:val="000000" w:themeColor="text1"/>
+          <w:sz w:val="24"/>
+          <w:szCs w:val="24"/>
+        </w:rPr>
+        <w:t xml:space="preserve"> </w:t>
+      </w:r>
+      <w:r>
+        <w:rPr>
+          <w:bCs/>
+          <w:iCs/>
+          <w:color w:val="000000" w:themeColor="text1"/>
+          <w:sz w:val="24"/>
+          <w:szCs w:val="24"/>
+        </w:rPr>
+        <w:t xml:space="preserve">This is our </w:t>
+      </w:r>
+      <w:proofErr w:type="spellStart"/>
+      <w:r>
+        <w:rPr>
+          <w:bCs/>
+          <w:iCs/>
+          <w:color w:val="000000" w:themeColor="text1"/>
+          <w:sz w:val="24"/>
+          <w:szCs w:val="24"/>
+        </w:rPr>
+        <w:t>FastAPI</w:t>
+      </w:r>
+      <w:proofErr w:type="spellEnd"/>
+      <w:r>
+        <w:rPr>
+          <w:bCs/>
+          <w:iCs/>
+          <w:color w:val="000000" w:themeColor="text1"/>
+          <w:sz w:val="24"/>
+          <w:szCs w:val="24"/>
+        </w:rPr>
+        <w:t xml:space="preserve"> </w:t>
+      </w:r>
+      <w:r>
+        <w:rPr>
+          <w:bCs/>
+          <w:iCs/>
+          <w:color w:val="000000" w:themeColor="text1"/>
+          <w:sz w:val="24"/>
+          <w:szCs w:val="24"/>
+        </w:rPr>
+        <w:t>server</w:t>
+      </w:r>
     </w:p>
     <w:p>
       <w:pPr>
@@ -6233,6 +6963,103 @@
           <w:szCs w:val="24"/>
         </w:rPr>
       </w:pPr>
+      <w:r>
+        <w:rPr>
+          <w:rFonts w:ascii="Arial" w:hAnsi="Arial" w:cs="Arial"/>
+          <w:bCs/>
+          <w:iCs/>
+          <w:color w:val="000000" w:themeColor="text1"/>
+          <w:sz w:val="24"/>
+          <w:szCs w:val="24"/>
+        </w:rPr>
+        <w:t>├</w:t>
+      </w:r>
+      <w:r>
+        <w:rPr>
+          <w:rFonts w:ascii="Calibri" w:hAnsi="Calibri" w:cs="Calibri"/>
+          <w:bCs/>
+          <w:iCs/>
+          <w:color w:val="000000" w:themeColor="text1"/>
+          <w:sz w:val="24"/>
+          <w:szCs w:val="24"/>
+        </w:rPr>
+        <w:t>──</w:t>
+      </w:r>
+      <w:r>
+        <w:rPr>
+          <w:bCs/>
+          <w:iCs/>
+          <w:color w:val="000000" w:themeColor="text1"/>
+          <w:sz w:val="24"/>
+          <w:szCs w:val="24"/>
+        </w:rPr>
+        <w:t xml:space="preserve"> db.py</w:t>
+      </w:r>
+      <w:r>
+        <w:rPr>
+          <w:bCs/>
+          <w:iCs/>
+          <w:color w:val="000000" w:themeColor="text1"/>
+          <w:sz w:val="24"/>
+          <w:szCs w:val="24"/>
+        </w:rPr>
+        <w:tab/>
+      </w:r>
+      <w:r>
+        <w:rPr>
+          <w:bCs/>
+          <w:iCs/>
+          <w:color w:val="000000" w:themeColor="text1"/>
+          <w:sz w:val="24"/>
+          <w:szCs w:val="24"/>
+        </w:rPr>
+        <w:tab/>
+      </w:r>
+      <w:r>
+        <w:rPr>
+          <w:bCs/>
+          <w:iCs/>
+          <w:color w:val="000000" w:themeColor="text1"/>
+          <w:sz w:val="24"/>
+          <w:szCs w:val="24"/>
+        </w:rPr>
+        <w:tab/>
+      </w:r>
+      <w:r>
+        <w:rPr>
+          <w:rFonts w:ascii="Calibri" w:hAnsi="Calibri" w:cs="Calibri"/>
+          <w:bCs/>
+          <w:iCs/>
+          <w:color w:val="000000" w:themeColor="text1"/>
+          <w:sz w:val="24"/>
+          <w:szCs w:val="24"/>
+        </w:rPr>
+        <w:t>←</w:t>
+      </w:r>
+      <w:r>
+        <w:rPr>
+          <w:rFonts w:ascii="Calibri" w:hAnsi="Calibri" w:cs="Calibri"/>
+          <w:bCs/>
+          <w:iCs/>
+          <w:color w:val="000000" w:themeColor="text1"/>
+          <w:sz w:val="24"/>
+          <w:szCs w:val="24"/>
+        </w:rPr>
+        <w:t xml:space="preserve"> This file connects our project to </w:t>
+      </w:r>
+      <w:proofErr w:type="spellStart"/>
+      <w:r>
+        <w:rPr>
+          <w:rFonts w:ascii="Calibri" w:hAnsi="Calibri" w:cs="Calibri"/>
+          <w:bCs/>
+          <w:iCs/>
+          <w:color w:val="000000" w:themeColor="text1"/>
+          <w:sz w:val="24"/>
+          <w:szCs w:val="24"/>
+        </w:rPr>
+        <w:t>postgresSQL</w:t>
+      </w:r>
+      <w:proofErr w:type="spellEnd"/>
     </w:p>
     <w:p>
       <w:pPr>
@@ -6246,6 +7073,2429 @@
           <w:szCs w:val="24"/>
         </w:rPr>
       </w:pPr>
+      <w:r>
+        <w:rPr>
+          <w:rFonts w:ascii="Arial" w:hAnsi="Arial" w:cs="Arial"/>
+          <w:bCs/>
+          <w:iCs/>
+          <w:color w:val="000000" w:themeColor="text1"/>
+          <w:sz w:val="24"/>
+          <w:szCs w:val="24"/>
+        </w:rPr>
+        <w:t>├</w:t>
+      </w:r>
+      <w:r>
+        <w:rPr>
+          <w:rFonts w:ascii="Calibri" w:hAnsi="Calibri" w:cs="Calibri"/>
+          <w:bCs/>
+          <w:iCs/>
+          <w:color w:val="000000" w:themeColor="text1"/>
+          <w:sz w:val="24"/>
+          <w:szCs w:val="24"/>
+        </w:rPr>
+        <w:t>──</w:t>
+      </w:r>
+      <w:r>
+        <w:rPr>
+          <w:bCs/>
+          <w:iCs/>
+          <w:color w:val="000000" w:themeColor="text1"/>
+          <w:sz w:val="24"/>
+          <w:szCs w:val="24"/>
+        </w:rPr>
+        <w:t xml:space="preserve"> models.py</w:t>
+      </w:r>
+      <w:r>
+        <w:rPr>
+          <w:bCs/>
+          <w:iCs/>
+          <w:color w:val="000000" w:themeColor="text1"/>
+          <w:sz w:val="24"/>
+          <w:szCs w:val="24"/>
+        </w:rPr>
+        <w:tab/>
+      </w:r>
+      <w:r>
+        <w:rPr>
+          <w:bCs/>
+          <w:iCs/>
+          <w:color w:val="000000" w:themeColor="text1"/>
+          <w:sz w:val="24"/>
+          <w:szCs w:val="24"/>
+        </w:rPr>
+        <w:tab/>
+      </w:r>
+      <w:r>
+        <w:rPr>
+          <w:rFonts w:ascii="Calibri" w:hAnsi="Calibri" w:cs="Calibri"/>
+          <w:bCs/>
+          <w:iCs/>
+          <w:color w:val="000000" w:themeColor="text1"/>
+          <w:sz w:val="24"/>
+          <w:szCs w:val="24"/>
+        </w:rPr>
+        <w:t>←</w:t>
+      </w:r>
+      <w:r>
+        <w:rPr>
+          <w:rFonts w:ascii="Calibri" w:hAnsi="Calibri" w:cs="Calibri"/>
+          <w:bCs/>
+          <w:iCs/>
+          <w:color w:val="000000" w:themeColor="text1"/>
+          <w:sz w:val="24"/>
+          <w:szCs w:val="24"/>
+        </w:rPr>
+        <w:t xml:space="preserve"> Here we define all the </w:t>
+      </w:r>
+      <w:proofErr w:type="spellStart"/>
+      <w:r>
+        <w:rPr>
+          <w:rFonts w:ascii="Calibri" w:hAnsi="Calibri" w:cs="Calibri"/>
+          <w:bCs/>
+          <w:iCs/>
+          <w:color w:val="000000" w:themeColor="text1"/>
+          <w:sz w:val="24"/>
+          <w:szCs w:val="24"/>
+        </w:rPr>
+        <w:t>db</w:t>
+      </w:r>
+      <w:proofErr w:type="spellEnd"/>
+      <w:r>
+        <w:rPr>
+          <w:rFonts w:ascii="Calibri" w:hAnsi="Calibri" w:cs="Calibri"/>
+          <w:bCs/>
+          <w:iCs/>
+          <w:color w:val="000000" w:themeColor="text1"/>
+          <w:sz w:val="24"/>
+          <w:szCs w:val="24"/>
+        </w:rPr>
+        <w:t xml:space="preserve"> table schemas</w:t>
+      </w:r>
+    </w:p>
+    <w:p>
+      <w:pPr>
+        <w:pStyle w:val="ListParagraph"/>
+        <w:ind w:left="1080"/>
+        <w:rPr>
+          <w:bCs/>
+          <w:iCs/>
+          <w:color w:val="000000" w:themeColor="text1"/>
+          <w:sz w:val="24"/>
+          <w:szCs w:val="24"/>
+        </w:rPr>
+      </w:pPr>
+      <w:r>
+        <w:rPr>
+          <w:rFonts w:ascii="Arial" w:hAnsi="Arial" w:cs="Arial"/>
+          <w:bCs/>
+          <w:iCs/>
+          <w:color w:val="000000" w:themeColor="text1"/>
+          <w:sz w:val="24"/>
+          <w:szCs w:val="24"/>
+        </w:rPr>
+        <w:t>├</w:t>
+      </w:r>
+      <w:r>
+        <w:rPr>
+          <w:rFonts w:ascii="Calibri" w:hAnsi="Calibri" w:cs="Calibri"/>
+          <w:bCs/>
+          <w:iCs/>
+          <w:color w:val="000000" w:themeColor="text1"/>
+          <w:sz w:val="24"/>
+          <w:szCs w:val="24"/>
+        </w:rPr>
+        <w:t>──</w:t>
+      </w:r>
+      <w:r>
+        <w:rPr>
+          <w:bCs/>
+          <w:iCs/>
+          <w:color w:val="000000" w:themeColor="text1"/>
+          <w:sz w:val="24"/>
+          <w:szCs w:val="24"/>
+        </w:rPr>
+        <w:t xml:space="preserve"> fhir_parser.py</w:t>
+      </w:r>
+      <w:r>
+        <w:rPr>
+          <w:bCs/>
+          <w:iCs/>
+          <w:color w:val="000000" w:themeColor="text1"/>
+          <w:sz w:val="24"/>
+          <w:szCs w:val="24"/>
+        </w:rPr>
+        <w:tab/>
+      </w:r>
+      <w:r>
+        <w:rPr>
+          <w:rFonts w:ascii="Calibri" w:hAnsi="Calibri" w:cs="Calibri"/>
+          <w:bCs/>
+          <w:iCs/>
+          <w:color w:val="000000" w:themeColor="text1"/>
+          <w:sz w:val="24"/>
+          <w:szCs w:val="24"/>
+        </w:rPr>
+        <w:t>←</w:t>
+      </w:r>
+      <w:r>
+        <w:rPr>
+          <w:rFonts w:ascii="Calibri" w:hAnsi="Calibri" w:cs="Calibri"/>
+          <w:bCs/>
+          <w:iCs/>
+          <w:color w:val="000000" w:themeColor="text1"/>
+          <w:sz w:val="24"/>
+          <w:szCs w:val="24"/>
+        </w:rPr>
+        <w:t xml:space="preserve"> This file parses all the required info from FHIR data</w:t>
+      </w:r>
+    </w:p>
+    <w:p>
+      <w:pPr>
+        <w:pStyle w:val="ListParagraph"/>
+        <w:ind w:left="1080"/>
+        <w:rPr>
+          <w:bCs/>
+          <w:iCs/>
+          <w:color w:val="000000" w:themeColor="text1"/>
+          <w:sz w:val="24"/>
+          <w:szCs w:val="24"/>
+        </w:rPr>
+      </w:pPr>
+      <w:r>
+        <w:rPr>
+          <w:rFonts w:ascii="Arial" w:hAnsi="Arial" w:cs="Arial"/>
+          <w:bCs/>
+          <w:iCs/>
+          <w:color w:val="000000" w:themeColor="text1"/>
+          <w:sz w:val="24"/>
+          <w:szCs w:val="24"/>
+        </w:rPr>
+        <w:t>├</w:t>
+      </w:r>
+      <w:r>
+        <w:rPr>
+          <w:rFonts w:ascii="Calibri" w:hAnsi="Calibri" w:cs="Calibri"/>
+          <w:bCs/>
+          <w:iCs/>
+          <w:color w:val="000000" w:themeColor="text1"/>
+          <w:sz w:val="24"/>
+          <w:szCs w:val="24"/>
+        </w:rPr>
+        <w:t>──</w:t>
+      </w:r>
+      <w:r>
+        <w:rPr>
+          <w:bCs/>
+          <w:iCs/>
+          <w:color w:val="000000" w:themeColor="text1"/>
+          <w:sz w:val="24"/>
+          <w:szCs w:val="24"/>
+        </w:rPr>
+        <w:t xml:space="preserve"> dicom_parser.py</w:t>
+      </w:r>
+      <w:r>
+        <w:rPr>
+          <w:bCs/>
+          <w:iCs/>
+          <w:color w:val="000000" w:themeColor="text1"/>
+          <w:sz w:val="24"/>
+          <w:szCs w:val="24"/>
+        </w:rPr>
+        <w:tab/>
+      </w:r>
+      <w:r>
+        <w:rPr>
+          <w:rFonts w:ascii="Calibri" w:hAnsi="Calibri" w:cs="Calibri"/>
+          <w:bCs/>
+          <w:iCs/>
+          <w:color w:val="000000" w:themeColor="text1"/>
+          <w:sz w:val="24"/>
+          <w:szCs w:val="24"/>
+        </w:rPr>
+        <w:t>←</w:t>
+      </w:r>
+      <w:r>
+        <w:rPr>
+          <w:rFonts w:ascii="Calibri" w:hAnsi="Calibri" w:cs="Calibri"/>
+          <w:bCs/>
+          <w:iCs/>
+          <w:color w:val="000000" w:themeColor="text1"/>
+          <w:sz w:val="24"/>
+          <w:szCs w:val="24"/>
+        </w:rPr>
+        <w:t xml:space="preserve"> This file parses all the DICOM images</w:t>
+      </w:r>
+    </w:p>
+    <w:p>
+      <w:pPr>
+        <w:pStyle w:val="ListParagraph"/>
+        <w:ind w:left="1080"/>
+        <w:rPr>
+          <w:bCs/>
+          <w:iCs/>
+          <w:color w:val="000000" w:themeColor="text1"/>
+          <w:sz w:val="24"/>
+          <w:szCs w:val="24"/>
+        </w:rPr>
+      </w:pPr>
+      <w:r>
+        <w:rPr>
+          <w:bCs/>
+          <w:iCs/>
+          <w:color w:val="000000" w:themeColor="text1"/>
+          <w:sz w:val="24"/>
+          <w:szCs w:val="24"/>
+        </w:rPr>
+        <w:t>│</w:t>
+      </w:r>
+    </w:p>
+    <w:p>
+      <w:pPr>
+        <w:pStyle w:val="ListParagraph"/>
+        <w:ind w:left="1080"/>
+        <w:rPr>
+          <w:bCs/>
+          <w:iCs/>
+          <w:color w:val="000000" w:themeColor="text1"/>
+          <w:sz w:val="24"/>
+          <w:szCs w:val="24"/>
+        </w:rPr>
+      </w:pPr>
+      <w:r>
+        <w:rPr>
+          <w:rFonts w:ascii="Arial" w:hAnsi="Arial" w:cs="Arial"/>
+          <w:bCs/>
+          <w:iCs/>
+          <w:color w:val="000000" w:themeColor="text1"/>
+          <w:sz w:val="24"/>
+          <w:szCs w:val="24"/>
+        </w:rPr>
+        <w:t>├</w:t>
+      </w:r>
+      <w:r>
+        <w:rPr>
+          <w:rFonts w:ascii="Calibri" w:hAnsi="Calibri" w:cs="Calibri"/>
+          <w:bCs/>
+          <w:iCs/>
+          <w:color w:val="000000" w:themeColor="text1"/>
+          <w:sz w:val="24"/>
+          <w:szCs w:val="24"/>
+        </w:rPr>
+        <w:t>──</w:t>
+      </w:r>
+      <w:r>
+        <w:rPr>
+          <w:bCs/>
+          <w:iCs/>
+          <w:color w:val="000000" w:themeColor="text1"/>
+          <w:sz w:val="24"/>
+          <w:szCs w:val="24"/>
+        </w:rPr>
+        <w:t xml:space="preserve"> ml/</w:t>
+      </w:r>
+      <w:r>
+        <w:rPr>
+          <w:bCs/>
+          <w:iCs/>
+          <w:color w:val="000000" w:themeColor="text1"/>
+          <w:sz w:val="24"/>
+          <w:szCs w:val="24"/>
+        </w:rPr>
+        <w:tab/>
+      </w:r>
+      <w:r>
+        <w:rPr>
+          <w:bCs/>
+          <w:iCs/>
+          <w:color w:val="000000" w:themeColor="text1"/>
+          <w:sz w:val="24"/>
+          <w:szCs w:val="24"/>
+        </w:rPr>
+        <w:tab/>
+      </w:r>
+      <w:r>
+        <w:rPr>
+          <w:bCs/>
+          <w:iCs/>
+          <w:color w:val="000000" w:themeColor="text1"/>
+          <w:sz w:val="24"/>
+          <w:szCs w:val="24"/>
+        </w:rPr>
+        <w:tab/>
+      </w:r>
+      <w:r>
+        <w:rPr>
+          <w:rFonts w:ascii="Calibri" w:hAnsi="Calibri" w:cs="Calibri"/>
+          <w:bCs/>
+          <w:iCs/>
+          <w:color w:val="000000" w:themeColor="text1"/>
+          <w:sz w:val="24"/>
+          <w:szCs w:val="24"/>
+        </w:rPr>
+        <w:t>←</w:t>
+      </w:r>
+      <w:r>
+        <w:rPr>
+          <w:rFonts w:ascii="Calibri" w:hAnsi="Calibri" w:cs="Calibri"/>
+          <w:bCs/>
+          <w:iCs/>
+          <w:color w:val="000000" w:themeColor="text1"/>
+          <w:sz w:val="24"/>
+          <w:szCs w:val="24"/>
+        </w:rPr>
+        <w:t xml:space="preserve"> Contains all the ML models used by </w:t>
+      </w:r>
+      <w:proofErr w:type="spellStart"/>
+      <w:r>
+        <w:rPr>
+          <w:rFonts w:ascii="Calibri" w:hAnsi="Calibri" w:cs="Calibri"/>
+          <w:bCs/>
+          <w:iCs/>
+          <w:color w:val="000000" w:themeColor="text1"/>
+          <w:sz w:val="24"/>
+          <w:szCs w:val="24"/>
+        </w:rPr>
+        <w:t>FastAPI</w:t>
+      </w:r>
+      <w:proofErr w:type="spellEnd"/>
+      <w:r>
+        <w:rPr>
+          <w:rFonts w:ascii="Calibri" w:hAnsi="Calibri" w:cs="Calibri"/>
+          <w:bCs/>
+          <w:iCs/>
+          <w:color w:val="000000" w:themeColor="text1"/>
+          <w:sz w:val="24"/>
+          <w:szCs w:val="24"/>
+        </w:rPr>
+        <w:t xml:space="preserve"> </w:t>
+      </w:r>
+      <w:proofErr w:type="spellStart"/>
+      <w:r>
+        <w:rPr>
+          <w:rFonts w:ascii="Calibri" w:hAnsi="Calibri" w:cs="Calibri"/>
+          <w:bCs/>
+          <w:iCs/>
+          <w:color w:val="000000" w:themeColor="text1"/>
+          <w:sz w:val="24"/>
+          <w:szCs w:val="24"/>
+        </w:rPr>
+        <w:t>api</w:t>
+      </w:r>
+      <w:proofErr w:type="spellEnd"/>
+      <w:r>
+        <w:rPr>
+          <w:rFonts w:ascii="Calibri" w:hAnsi="Calibri" w:cs="Calibri"/>
+          <w:bCs/>
+          <w:iCs/>
+          <w:color w:val="000000" w:themeColor="text1"/>
+          <w:sz w:val="24"/>
+          <w:szCs w:val="24"/>
+        </w:rPr>
+        <w:t xml:space="preserve"> calls</w:t>
+      </w:r>
+    </w:p>
+    <w:p>
+      <w:pPr>
+        <w:pStyle w:val="ListParagraph"/>
+        <w:ind w:left="1080"/>
+        <w:rPr>
+          <w:bCs/>
+          <w:iCs/>
+          <w:color w:val="000000" w:themeColor="text1"/>
+          <w:sz w:val="24"/>
+          <w:szCs w:val="24"/>
+        </w:rPr>
+      </w:pPr>
+      <w:r>
+        <w:rPr>
+          <w:bCs/>
+          <w:iCs/>
+          <w:color w:val="000000" w:themeColor="text1"/>
+          <w:sz w:val="24"/>
+          <w:szCs w:val="24"/>
+        </w:rPr>
+        <w:t xml:space="preserve">│   </w:t>
+      </w:r>
+      <w:r>
+        <w:rPr>
+          <w:rFonts w:ascii="Arial" w:hAnsi="Arial" w:cs="Arial"/>
+          <w:bCs/>
+          <w:iCs/>
+          <w:color w:val="000000" w:themeColor="text1"/>
+          <w:sz w:val="24"/>
+          <w:szCs w:val="24"/>
+        </w:rPr>
+        <w:t>├</w:t>
+      </w:r>
+      <w:r>
+        <w:rPr>
+          <w:rFonts w:ascii="Calibri" w:hAnsi="Calibri" w:cs="Calibri"/>
+          <w:bCs/>
+          <w:iCs/>
+          <w:color w:val="000000" w:themeColor="text1"/>
+          <w:sz w:val="24"/>
+          <w:szCs w:val="24"/>
+        </w:rPr>
+        <w:t>──</w:t>
+      </w:r>
+      <w:r>
+        <w:rPr>
+          <w:bCs/>
+          <w:iCs/>
+          <w:color w:val="000000" w:themeColor="text1"/>
+          <w:sz w:val="24"/>
+          <w:szCs w:val="24"/>
+        </w:rPr>
+        <w:t xml:space="preserve"> __init__.py</w:t>
+      </w:r>
+    </w:p>
+    <w:p>
+      <w:pPr>
+        <w:pStyle w:val="ListParagraph"/>
+        <w:ind w:left="1080"/>
+        <w:rPr>
+          <w:bCs/>
+          <w:iCs/>
+          <w:color w:val="000000" w:themeColor="text1"/>
+          <w:sz w:val="24"/>
+          <w:szCs w:val="24"/>
+        </w:rPr>
+      </w:pPr>
+      <w:r>
+        <w:rPr>
+          <w:bCs/>
+          <w:iCs/>
+          <w:color w:val="000000" w:themeColor="text1"/>
+          <w:sz w:val="24"/>
+          <w:szCs w:val="24"/>
+        </w:rPr>
+        <w:t xml:space="preserve">│   </w:t>
+      </w:r>
+      <w:r>
+        <w:rPr>
+          <w:rFonts w:ascii="Arial" w:hAnsi="Arial" w:cs="Arial"/>
+          <w:bCs/>
+          <w:iCs/>
+          <w:color w:val="000000" w:themeColor="text1"/>
+          <w:sz w:val="24"/>
+          <w:szCs w:val="24"/>
+        </w:rPr>
+        <w:t>├</w:t>
+      </w:r>
+      <w:r>
+        <w:rPr>
+          <w:rFonts w:ascii="Calibri" w:hAnsi="Calibri" w:cs="Calibri"/>
+          <w:bCs/>
+          <w:iCs/>
+          <w:color w:val="000000" w:themeColor="text1"/>
+          <w:sz w:val="24"/>
+          <w:szCs w:val="24"/>
+        </w:rPr>
+        <w:t>──</w:t>
+      </w:r>
+      <w:r>
+        <w:rPr>
+          <w:bCs/>
+          <w:iCs/>
+          <w:color w:val="000000" w:themeColor="text1"/>
+          <w:sz w:val="24"/>
+          <w:szCs w:val="24"/>
+        </w:rPr>
+        <w:t xml:space="preserve"> glucose_model.py     </w:t>
+      </w:r>
+      <w:r>
+        <w:rPr>
+          <w:rFonts w:ascii="Calibri" w:hAnsi="Calibri" w:cs="Calibri"/>
+          <w:bCs/>
+          <w:iCs/>
+          <w:color w:val="000000" w:themeColor="text1"/>
+          <w:sz w:val="24"/>
+          <w:szCs w:val="24"/>
+        </w:rPr>
+        <w:t>←</w:t>
+      </w:r>
+      <w:r>
+        <w:rPr>
+          <w:bCs/>
+          <w:iCs/>
+          <w:color w:val="000000" w:themeColor="text1"/>
+          <w:sz w:val="24"/>
+          <w:szCs w:val="24"/>
+        </w:rPr>
+        <w:t xml:space="preserve"> Build + load glucose anomaly model</w:t>
+      </w:r>
+    </w:p>
+    <w:p>
+      <w:pPr>
+        <w:pStyle w:val="ListParagraph"/>
+        <w:ind w:left="1080"/>
+        <w:rPr>
+          <w:bCs/>
+          <w:iCs/>
+          <w:color w:val="000000" w:themeColor="text1"/>
+          <w:sz w:val="24"/>
+          <w:szCs w:val="24"/>
+        </w:rPr>
+      </w:pPr>
+      <w:r>
+        <w:rPr>
+          <w:bCs/>
+          <w:iCs/>
+          <w:color w:val="000000" w:themeColor="text1"/>
+          <w:sz w:val="24"/>
+          <w:szCs w:val="24"/>
+        </w:rPr>
+        <w:t xml:space="preserve">│   └── diabetes_model.py    ← </w:t>
+      </w:r>
+      <w:r>
+        <w:rPr>
+          <w:bCs/>
+          <w:iCs/>
+          <w:color w:val="000000" w:themeColor="text1"/>
+          <w:sz w:val="24"/>
+          <w:szCs w:val="24"/>
+        </w:rPr>
+        <w:t>etc tec</w:t>
+      </w:r>
+    </w:p>
+    <w:p>
+      <w:pPr>
+        <w:pStyle w:val="ListParagraph"/>
+        <w:ind w:left="1080"/>
+        <w:rPr>
+          <w:bCs/>
+          <w:iCs/>
+          <w:color w:val="000000" w:themeColor="text1"/>
+          <w:sz w:val="24"/>
+          <w:szCs w:val="24"/>
+        </w:rPr>
+      </w:pPr>
+      <w:r>
+        <w:rPr>
+          <w:bCs/>
+          <w:iCs/>
+          <w:color w:val="000000" w:themeColor="text1"/>
+          <w:sz w:val="24"/>
+          <w:szCs w:val="24"/>
+        </w:rPr>
+        <w:t>│</w:t>
+      </w:r>
+    </w:p>
+    <w:p>
+      <w:pPr>
+        <w:pStyle w:val="ListParagraph"/>
+        <w:ind w:left="1080"/>
+        <w:rPr>
+          <w:bCs/>
+          <w:iCs/>
+          <w:color w:val="000000" w:themeColor="text1"/>
+          <w:sz w:val="24"/>
+          <w:szCs w:val="24"/>
+        </w:rPr>
+      </w:pPr>
+      <w:r>
+        <w:rPr>
+          <w:rFonts w:ascii="Arial" w:hAnsi="Arial" w:cs="Arial"/>
+          <w:bCs/>
+          <w:iCs/>
+          <w:color w:val="000000" w:themeColor="text1"/>
+          <w:sz w:val="24"/>
+          <w:szCs w:val="24"/>
+        </w:rPr>
+        <w:t>├</w:t>
+      </w:r>
+      <w:r>
+        <w:rPr>
+          <w:rFonts w:ascii="Calibri" w:hAnsi="Calibri" w:cs="Calibri"/>
+          <w:bCs/>
+          <w:iCs/>
+          <w:color w:val="000000" w:themeColor="text1"/>
+          <w:sz w:val="24"/>
+          <w:szCs w:val="24"/>
+        </w:rPr>
+        <w:t>──</w:t>
+      </w:r>
+      <w:r>
+        <w:rPr>
+          <w:bCs/>
+          <w:iCs/>
+          <w:color w:val="000000" w:themeColor="text1"/>
+          <w:sz w:val="24"/>
+          <w:szCs w:val="24"/>
+        </w:rPr>
+        <w:t xml:space="preserve"> train/</w:t>
+      </w:r>
+      <w:r>
+        <w:rPr>
+          <w:bCs/>
+          <w:iCs/>
+          <w:color w:val="000000" w:themeColor="text1"/>
+          <w:sz w:val="24"/>
+          <w:szCs w:val="24"/>
+        </w:rPr>
+        <w:tab/>
+      </w:r>
+      <w:r>
+        <w:rPr>
+          <w:bCs/>
+          <w:iCs/>
+          <w:color w:val="000000" w:themeColor="text1"/>
+          <w:sz w:val="24"/>
+          <w:szCs w:val="24"/>
+        </w:rPr>
+        <w:tab/>
+      </w:r>
+      <w:r>
+        <w:rPr>
+          <w:bCs/>
+          <w:iCs/>
+          <w:color w:val="000000" w:themeColor="text1"/>
+          <w:sz w:val="24"/>
+          <w:szCs w:val="24"/>
+        </w:rPr>
+        <w:tab/>
+      </w:r>
+      <w:r>
+        <w:rPr>
+          <w:rFonts w:ascii="Calibri" w:hAnsi="Calibri" w:cs="Calibri"/>
+          <w:bCs/>
+          <w:iCs/>
+          <w:color w:val="000000" w:themeColor="text1"/>
+          <w:sz w:val="24"/>
+          <w:szCs w:val="24"/>
+        </w:rPr>
+        <w:t>←</w:t>
+      </w:r>
+      <w:r>
+        <w:rPr>
+          <w:rFonts w:ascii="Calibri" w:hAnsi="Calibri" w:cs="Calibri"/>
+          <w:bCs/>
+          <w:iCs/>
+          <w:color w:val="000000" w:themeColor="text1"/>
+          <w:sz w:val="24"/>
+          <w:szCs w:val="24"/>
+        </w:rPr>
+        <w:t xml:space="preserve"> </w:t>
+      </w:r>
+      <w:proofErr w:type="spellStart"/>
+      <w:r>
+        <w:rPr>
+          <w:rFonts w:ascii="Calibri" w:hAnsi="Calibri" w:cs="Calibri"/>
+          <w:bCs/>
+          <w:iCs/>
+          <w:color w:val="000000" w:themeColor="text1"/>
+          <w:sz w:val="24"/>
+          <w:szCs w:val="24"/>
+        </w:rPr>
+        <w:t>Jupyter</w:t>
+      </w:r>
+      <w:proofErr w:type="spellEnd"/>
+      <w:r>
+        <w:rPr>
+          <w:rFonts w:ascii="Calibri" w:hAnsi="Calibri" w:cs="Calibri"/>
+          <w:bCs/>
+          <w:iCs/>
+          <w:color w:val="000000" w:themeColor="text1"/>
+          <w:sz w:val="24"/>
+          <w:szCs w:val="24"/>
+        </w:rPr>
+        <w:t xml:space="preserve"> files to train our models on data &amp; export</w:t>
+      </w:r>
+    </w:p>
+    <w:p>
+      <w:pPr>
+        <w:pStyle w:val="ListParagraph"/>
+        <w:ind w:left="1080"/>
+        <w:rPr>
+          <w:bCs/>
+          <w:iCs/>
+          <w:color w:val="000000" w:themeColor="text1"/>
+          <w:sz w:val="24"/>
+          <w:szCs w:val="24"/>
+        </w:rPr>
+      </w:pPr>
+      <w:r>
+        <w:rPr>
+          <w:bCs/>
+          <w:iCs/>
+          <w:color w:val="000000" w:themeColor="text1"/>
+          <w:sz w:val="24"/>
+          <w:szCs w:val="24"/>
+        </w:rPr>
+        <w:t xml:space="preserve">│   </w:t>
+      </w:r>
+      <w:r>
+        <w:rPr>
+          <w:rFonts w:ascii="Arial" w:hAnsi="Arial" w:cs="Arial"/>
+          <w:bCs/>
+          <w:iCs/>
+          <w:color w:val="000000" w:themeColor="text1"/>
+          <w:sz w:val="24"/>
+          <w:szCs w:val="24"/>
+        </w:rPr>
+        <w:t>├</w:t>
+      </w:r>
+      <w:r>
+        <w:rPr>
+          <w:rFonts w:ascii="Calibri" w:hAnsi="Calibri" w:cs="Calibri"/>
+          <w:bCs/>
+          <w:iCs/>
+          <w:color w:val="000000" w:themeColor="text1"/>
+          <w:sz w:val="24"/>
+          <w:szCs w:val="24"/>
+        </w:rPr>
+        <w:t>──</w:t>
+      </w:r>
+      <w:r>
+        <w:rPr>
+          <w:bCs/>
+          <w:iCs/>
+          <w:color w:val="000000" w:themeColor="text1"/>
+          <w:sz w:val="24"/>
+          <w:szCs w:val="24"/>
+        </w:rPr>
+        <w:t xml:space="preserve"> </w:t>
+      </w:r>
+      <w:proofErr w:type="spellStart"/>
+      <w:r>
+        <w:rPr>
+          <w:bCs/>
+          <w:iCs/>
+          <w:color w:val="000000" w:themeColor="text1"/>
+          <w:sz w:val="24"/>
+          <w:szCs w:val="24"/>
+        </w:rPr>
+        <w:t>glucose_training.ipynb</w:t>
+      </w:r>
+      <w:proofErr w:type="spellEnd"/>
+      <w:r>
+        <w:rPr>
+          <w:bCs/>
+          <w:iCs/>
+          <w:color w:val="000000" w:themeColor="text1"/>
+          <w:sz w:val="24"/>
+          <w:szCs w:val="24"/>
+        </w:rPr>
+        <w:t xml:space="preserve">  </w:t>
+      </w:r>
+      <w:r>
+        <w:rPr>
+          <w:rFonts w:ascii="Calibri" w:hAnsi="Calibri" w:cs="Calibri"/>
+          <w:bCs/>
+          <w:iCs/>
+          <w:color w:val="000000" w:themeColor="text1"/>
+          <w:sz w:val="24"/>
+          <w:szCs w:val="24"/>
+        </w:rPr>
+        <w:t>←</w:t>
+      </w:r>
+      <w:r>
+        <w:rPr>
+          <w:bCs/>
+          <w:iCs/>
+          <w:color w:val="000000" w:themeColor="text1"/>
+          <w:sz w:val="24"/>
+          <w:szCs w:val="24"/>
+        </w:rPr>
+        <w:t xml:space="preserve"> Notebook to experiment and train</w:t>
+      </w:r>
+      <w:r>
+        <w:rPr>
+          <w:bCs/>
+          <w:iCs/>
+          <w:color w:val="000000" w:themeColor="text1"/>
+          <w:sz w:val="24"/>
+          <w:szCs w:val="24"/>
+        </w:rPr>
+        <w:t xml:space="preserve"> and others</w:t>
+      </w:r>
+    </w:p>
+    <w:p>
+      <w:pPr>
+        <w:pStyle w:val="ListParagraph"/>
+        <w:ind w:left="1080"/>
+        <w:rPr>
+          <w:bCs/>
+          <w:iCs/>
+          <w:color w:val="000000" w:themeColor="text1"/>
+          <w:sz w:val="24"/>
+          <w:szCs w:val="24"/>
+        </w:rPr>
+      </w:pPr>
+      <w:r>
+        <w:rPr>
+          <w:bCs/>
+          <w:iCs/>
+          <w:color w:val="000000" w:themeColor="text1"/>
+          <w:sz w:val="24"/>
+          <w:szCs w:val="24"/>
+        </w:rPr>
+        <w:t>│   └── models/</w:t>
+      </w:r>
+      <w:r>
+        <w:rPr>
+          <w:bCs/>
+          <w:iCs/>
+          <w:color w:val="000000" w:themeColor="text1"/>
+          <w:sz w:val="24"/>
+          <w:szCs w:val="24"/>
+        </w:rPr>
+        <w:tab/>
+      </w:r>
+      <w:r>
+        <w:rPr>
+          <w:bCs/>
+          <w:iCs/>
+          <w:color w:val="000000" w:themeColor="text1"/>
+          <w:sz w:val="24"/>
+          <w:szCs w:val="24"/>
+        </w:rPr>
+        <w:tab/>
+      </w:r>
+      <w:r>
+        <w:rPr>
+          <w:rFonts w:ascii="Calibri" w:hAnsi="Calibri" w:cs="Calibri"/>
+          <w:bCs/>
+          <w:iCs/>
+          <w:color w:val="000000" w:themeColor="text1"/>
+          <w:sz w:val="24"/>
+          <w:szCs w:val="24"/>
+        </w:rPr>
+        <w:t>←</w:t>
+      </w:r>
+      <w:r>
+        <w:rPr>
+          <w:rFonts w:ascii="Calibri" w:hAnsi="Calibri" w:cs="Calibri"/>
+          <w:bCs/>
+          <w:iCs/>
+          <w:color w:val="000000" w:themeColor="text1"/>
+          <w:sz w:val="24"/>
+          <w:szCs w:val="24"/>
+        </w:rPr>
+        <w:t xml:space="preserve"> Stores all trained models, used in ml/.</w:t>
+      </w:r>
+    </w:p>
+    <w:p>
+      <w:pPr>
+        <w:pStyle w:val="ListParagraph"/>
+        <w:ind w:left="1080"/>
+        <w:rPr>
+          <w:bCs/>
+          <w:iCs/>
+          <w:color w:val="000000" w:themeColor="text1"/>
+          <w:sz w:val="24"/>
+          <w:szCs w:val="24"/>
+        </w:rPr>
+      </w:pPr>
+      <w:r>
+        <w:rPr>
+          <w:bCs/>
+          <w:iCs/>
+          <w:color w:val="000000" w:themeColor="text1"/>
+          <w:sz w:val="24"/>
+          <w:szCs w:val="24"/>
+        </w:rPr>
+        <w:t xml:space="preserve">│       └── </w:t>
+      </w:r>
+      <w:proofErr w:type="spellStart"/>
+      <w:r>
+        <w:rPr>
+          <w:bCs/>
+          <w:iCs/>
+          <w:color w:val="000000" w:themeColor="text1"/>
+          <w:sz w:val="24"/>
+          <w:szCs w:val="24"/>
+        </w:rPr>
+        <w:t>glucose_model.pkl</w:t>
+      </w:r>
+      <w:proofErr w:type="spellEnd"/>
+      <w:r>
+        <w:rPr>
+          <w:bCs/>
+          <w:iCs/>
+          <w:color w:val="000000" w:themeColor="text1"/>
+          <w:sz w:val="24"/>
+          <w:szCs w:val="24"/>
+        </w:rPr>
+        <w:t xml:space="preserve">   ← Exported trained mode</w:t>
+      </w:r>
+      <w:r>
+        <w:rPr>
+          <w:bCs/>
+          <w:iCs/>
+          <w:color w:val="000000" w:themeColor="text1"/>
+          <w:sz w:val="24"/>
+          <w:szCs w:val="24"/>
+        </w:rPr>
+        <w:t>l</w:t>
+      </w:r>
+      <w:r>
+        <w:rPr>
+          <w:bCs/>
+          <w:iCs/>
+          <w:color w:val="000000" w:themeColor="text1"/>
+          <w:sz w:val="24"/>
+          <w:szCs w:val="24"/>
+        </w:rPr>
+        <w:t>, and others</w:t>
+      </w:r>
+    </w:p>
+    <w:p>
+      <w:pPr>
+        <w:pStyle w:val="ListParagraph"/>
+        <w:ind w:left="1080"/>
+        <w:rPr>
+          <w:bCs/>
+          <w:iCs/>
+          <w:color w:val="000000" w:themeColor="text1"/>
+          <w:sz w:val="24"/>
+          <w:szCs w:val="24"/>
+        </w:rPr>
+      </w:pPr>
+    </w:p>
+    <w:p>
+      <w:pPr>
+        <w:pStyle w:val="ListParagraph"/>
+        <w:ind w:left="1080"/>
+        <w:rPr>
+          <w:bCs/>
+          <w:iCs/>
+          <w:color w:val="000000" w:themeColor="text1"/>
+          <w:sz w:val="24"/>
+          <w:szCs w:val="24"/>
+        </w:rPr>
+      </w:pPr>
+      <w:r>
+        <w:rPr>
+          <w:noProof/>
+          <w:color w:val="000000" w:themeColor="text1"/>
+          <w:sz w:val="24"/>
+          <w:szCs w:val="24"/>
+        </w:rPr>
+        <mc:AlternateContent>
+          <mc:Choice Requires="wps">
+            <w:drawing>
+              <wp:anchor distT="0" distB="0" distL="114300" distR="114300" simplePos="0" relativeHeight="251687936" behindDoc="1" locked="0" layoutInCell="1" allowOverlap="1" wp14:anchorId="654CE12D" wp14:editId="3C2CDCD4">
+                <wp:simplePos x="0" y="0"/>
+                <wp:positionH relativeFrom="column">
+                  <wp:posOffset>319177</wp:posOffset>
+                </wp:positionH>
+                <wp:positionV relativeFrom="paragraph">
+                  <wp:posOffset>187193</wp:posOffset>
+                </wp:positionV>
+                <wp:extent cx="5193102" cy="232914"/>
+                <wp:effectExtent l="0" t="0" r="26670" b="15240"/>
+                <wp:wrapNone/>
+                <wp:docPr id="26" name="Rectangle 26"/>
+                <wp:cNvGraphicFramePr/>
+                <a:graphic xmlns:a="http://schemas.openxmlformats.org/drawingml/2006/main">
+                  <a:graphicData uri="http://schemas.microsoft.com/office/word/2010/wordprocessingShape">
+                    <wps:wsp>
+                      <wps:cNvSpPr/>
+                      <wps:spPr>
+                        <a:xfrm>
+                          <a:off x="0" y="0"/>
+                          <a:ext cx="5193102" cy="232914"/>
+                        </a:xfrm>
+                        <a:prstGeom prst="rect">
+                          <a:avLst/>
+                        </a:prstGeom>
+                        <a:solidFill>
+                          <a:schemeClr val="accent4">
+                            <a:lumMod val="60000"/>
+                            <a:lumOff val="40000"/>
+                          </a:schemeClr>
+                        </a:solidFill>
+                        <a:ln>
+                          <a:solidFill>
+                            <a:schemeClr val="tx1"/>
+                          </a:solidFill>
+                        </a:ln>
+                      </wps:spPr>
+                      <wps:style>
+                        <a:lnRef idx="2">
+                          <a:schemeClr val="accent6"/>
+                        </a:lnRef>
+                        <a:fillRef idx="1">
+                          <a:schemeClr val="lt1"/>
+                        </a:fillRef>
+                        <a:effectRef idx="0">
+                          <a:schemeClr val="accent6"/>
+                        </a:effectRef>
+                        <a:fontRef idx="minor">
+                          <a:schemeClr val="dk1"/>
+                        </a:fontRef>
+                      </wps:style>
+                      <wps:bodyPr rot="0" spcFirstLastPara="0" vertOverflow="overflow" horzOverflow="overflow" vert="horz" wrap="square" lIns="91440" tIns="45720" rIns="91440" bIns="45720" numCol="1" spcCol="0" rtlCol="0" fromWordArt="0" anchor="ctr" anchorCtr="0" forceAA="0" compatLnSpc="1">
+                        <a:prstTxWarp prst="textNoShape">
+                          <a:avLst/>
+                        </a:prstTxWarp>
+                        <a:noAutofit/>
+                      </wps:bodyPr>
+                    </wps:wsp>
+                  </a:graphicData>
+                </a:graphic>
+                <wp14:sizeRelH relativeFrom="margin">
+                  <wp14:pctWidth>0</wp14:pctWidth>
+                </wp14:sizeRelH>
+              </wp:anchor>
+            </w:drawing>
+          </mc:Choice>
+          <mc:Fallback>
+            <w:pict>
+              <v:rect w14:anchorId="66FF3743" id="Rectangle 26" o:spid="_x0000_s1026" style="position:absolute;margin-left:25.15pt;margin-top:14.75pt;width:408.9pt;height:18.35pt;z-index:-251628544;visibility:visible;mso-wrap-style:square;mso-width-percent:0;mso-wrap-distance-left:9pt;mso-wrap-distance-top:0;mso-wrap-distance-right:9pt;mso-wrap-distance-bottom:0;mso-position-horizontal:absolute;mso-position-horizontal-relative:text;mso-position-vertical:absolute;mso-position-vertical-relative:text;mso-width-percent:0;mso-width-relative:margin;v-text-anchor:middle" o:gfxdata="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" fillcolor="#ffd966 [1943]" strokecolor="black [3213]" strokeweight="1pt"/>
+            </w:pict>
+          </mc:Fallback>
+        </mc:AlternateContent>
+      </w:r>
+    </w:p>
+    <w:p>
+      <w:pPr>
+        <w:pStyle w:val="ListParagraph"/>
+        <w:numPr>
+          <w:ilvl w:val="0"/>
+          <w:numId w:val="15"/>
+        </w:numPr>
+        <w:rPr>
+          <w:bCs/>
+          <w:iCs/>
+          <w:color w:val="000000" w:themeColor="text1"/>
+          <w:sz w:val="24"/>
+          <w:szCs w:val="24"/>
+        </w:rPr>
+      </w:pPr>
+      <w:r>
+        <w:rPr>
+          <w:bCs/>
+          <w:iCs/>
+          <w:color w:val="000000" w:themeColor="text1"/>
+          <w:sz w:val="24"/>
+          <w:szCs w:val="24"/>
+        </w:rPr>
+        <w:t xml:space="preserve">Okay, so </w:t>
+      </w:r>
+      <w:r>
+        <w:rPr>
+          <w:bCs/>
+          <w:iCs/>
+          <w:color w:val="000000" w:themeColor="text1"/>
+          <w:sz w:val="24"/>
+          <w:szCs w:val="24"/>
+        </w:rPr>
+        <w:t>let start</w:t>
+      </w:r>
+      <w:r>
+        <w:rPr>
+          <w:bCs/>
+          <w:iCs/>
+          <w:color w:val="000000" w:themeColor="text1"/>
+          <w:sz w:val="24"/>
+          <w:szCs w:val="24"/>
+        </w:rPr>
+        <w:t xml:space="preserve"> with the </w:t>
+      </w:r>
+      <w:r>
+        <w:rPr>
+          <w:b/>
+          <w:i/>
+          <w:color w:val="000000" w:themeColor="text1"/>
+          <w:sz w:val="24"/>
+          <w:szCs w:val="24"/>
+        </w:rPr>
+        <w:t>Glucose Anomaly Detection Model</w:t>
+      </w:r>
+      <w:r>
+        <w:rPr>
+          <w:bCs/>
+          <w:iCs/>
+          <w:color w:val="000000" w:themeColor="text1"/>
+          <w:sz w:val="24"/>
+          <w:szCs w:val="24"/>
+        </w:rPr>
+        <w:t xml:space="preserve"> in our project.</w:t>
+      </w:r>
+    </w:p>
+    <w:p>
+      <w:pPr>
+        <w:pStyle w:val="ListParagraph"/>
+        <w:ind w:left="1080"/>
+        <w:rPr>
+          <w:bCs/>
+          <w:iCs/>
+          <w:color w:val="000000" w:themeColor="text1"/>
+          <w:sz w:val="24"/>
+          <w:szCs w:val="24"/>
+        </w:rPr>
+      </w:pPr>
+    </w:p>
+    <w:p>
+      <w:pPr>
+        <w:pStyle w:val="ListParagraph"/>
+        <w:numPr>
+          <w:ilvl w:val="0"/>
+          <w:numId w:val="28"/>
+        </w:numPr>
+        <w:rPr>
+          <w:bCs/>
+          <w:iCs/>
+          <w:color w:val="000000" w:themeColor="text1"/>
+          <w:sz w:val="24"/>
+          <w:szCs w:val="24"/>
+        </w:rPr>
+      </w:pPr>
+      <w:r>
+        <w:rPr>
+          <w:bCs/>
+          <w:iCs/>
+          <w:color w:val="000000" w:themeColor="text1"/>
+          <w:sz w:val="24"/>
+          <w:szCs w:val="24"/>
+        </w:rPr>
+        <w:t xml:space="preserve">We chose </w:t>
+      </w:r>
+      <w:r>
+        <w:rPr>
+          <w:b/>
+          <w:i/>
+          <w:color w:val="000000" w:themeColor="text1"/>
+          <w:sz w:val="24"/>
+          <w:szCs w:val="24"/>
+          <w:u w:val="single"/>
+        </w:rPr>
+        <w:t xml:space="preserve">Isolation Forest </w:t>
+      </w:r>
+      <w:r>
+        <w:rPr>
+          <w:b/>
+          <w:i/>
+          <w:color w:val="000000" w:themeColor="text1"/>
+          <w:sz w:val="24"/>
+          <w:szCs w:val="24"/>
+          <w:u w:val="single"/>
+        </w:rPr>
+        <w:t>model</w:t>
+      </w:r>
+      <w:r>
+        <w:rPr>
+          <w:bCs/>
+          <w:iCs/>
+          <w:color w:val="000000" w:themeColor="text1"/>
+          <w:sz w:val="24"/>
+          <w:szCs w:val="24"/>
+        </w:rPr>
+        <w:t xml:space="preserve"> </w:t>
+      </w:r>
+      <w:r>
+        <w:rPr>
+          <w:bCs/>
+          <w:iCs/>
+          <w:color w:val="000000" w:themeColor="text1"/>
+          <w:sz w:val="24"/>
+          <w:szCs w:val="24"/>
+        </w:rPr>
+        <w:t>for Glucose Level Anomaly Detection because:</w:t>
+      </w:r>
+    </w:p>
+    <w:p>
+      <w:pPr>
+        <w:pStyle w:val="ListParagraph"/>
+        <w:numPr>
+          <w:ilvl w:val="1"/>
+          <w:numId w:val="28"/>
+        </w:numPr>
+        <w:rPr>
+          <w:bCs/>
+          <w:iCs/>
+          <w:color w:val="000000" w:themeColor="text1"/>
+          <w:sz w:val="24"/>
+          <w:szCs w:val="24"/>
+        </w:rPr>
+      </w:pPr>
+      <w:r>
+        <w:rPr>
+          <w:bCs/>
+          <w:iCs/>
+          <w:color w:val="000000" w:themeColor="text1"/>
+          <w:sz w:val="24"/>
+          <w:szCs w:val="24"/>
+        </w:rPr>
+        <w:t xml:space="preserve">It's an unsupervised algorithm, meaning we don’t need </w:t>
+      </w:r>
+      <w:r>
+        <w:rPr>
+          <w:bCs/>
+          <w:iCs/>
+          <w:color w:val="000000" w:themeColor="text1"/>
+          <w:sz w:val="24"/>
+          <w:szCs w:val="24"/>
+        </w:rPr>
+        <w:t>labelled</w:t>
+      </w:r>
+      <w:r>
+        <w:rPr>
+          <w:bCs/>
+          <w:iCs/>
+          <w:color w:val="000000" w:themeColor="text1"/>
+          <w:sz w:val="24"/>
+          <w:szCs w:val="24"/>
+        </w:rPr>
+        <w:t xml:space="preserve"> data ("normal" vs. "abnormal") — which is true in your case.</w:t>
+      </w:r>
+    </w:p>
+    <w:p>
+      <w:pPr>
+        <w:pStyle w:val="ListParagraph"/>
+        <w:numPr>
+          <w:ilvl w:val="1"/>
+          <w:numId w:val="28"/>
+        </w:numPr>
+        <w:rPr>
+          <w:bCs/>
+          <w:iCs/>
+          <w:color w:val="000000" w:themeColor="text1"/>
+          <w:sz w:val="24"/>
+          <w:szCs w:val="24"/>
+        </w:rPr>
+      </w:pPr>
+      <w:r>
+        <w:rPr>
+          <w:bCs/>
+          <w:iCs/>
+          <w:color w:val="000000" w:themeColor="text1"/>
+          <w:sz w:val="24"/>
+          <w:szCs w:val="24"/>
+        </w:rPr>
+        <w:t>It’s fast and scales well with datasets like yours (a few thousand rows).</w:t>
+      </w:r>
+    </w:p>
+    <w:p>
+      <w:pPr>
+        <w:pStyle w:val="ListParagraph"/>
+        <w:numPr>
+          <w:ilvl w:val="1"/>
+          <w:numId w:val="28"/>
+        </w:numPr>
+        <w:rPr>
+          <w:bCs/>
+          <w:iCs/>
+          <w:color w:val="000000" w:themeColor="text1"/>
+          <w:sz w:val="24"/>
+          <w:szCs w:val="24"/>
+        </w:rPr>
+      </w:pPr>
+      <w:r>
+        <w:rPr>
+          <w:bCs/>
+          <w:iCs/>
+          <w:color w:val="000000" w:themeColor="text1"/>
+          <w:sz w:val="24"/>
+          <w:szCs w:val="24"/>
+        </w:rPr>
+        <w:t>It works well for univariate or low-dimensional data like glucose values.</w:t>
+      </w:r>
+    </w:p>
+    <w:p>
+      <w:pPr>
+        <w:pStyle w:val="ListParagraph"/>
+        <w:numPr>
+          <w:ilvl w:val="1"/>
+          <w:numId w:val="28"/>
+        </w:numPr>
+        <w:rPr>
+          <w:bCs/>
+          <w:iCs/>
+          <w:color w:val="000000" w:themeColor="text1"/>
+          <w:sz w:val="24"/>
+          <w:szCs w:val="24"/>
+        </w:rPr>
+      </w:pPr>
+      <w:r>
+        <w:rPr>
+          <w:bCs/>
+          <w:iCs/>
+          <w:color w:val="000000" w:themeColor="text1"/>
+          <w:sz w:val="24"/>
+          <w:szCs w:val="24"/>
+        </w:rPr>
+        <w:t>It detects outliers by randomly partitioning data points and isolating the rare ones quicker.</w:t>
+      </w:r>
+    </w:p>
+    <w:p>
+      <w:pPr>
+        <w:pStyle w:val="ListParagraph"/>
+        <w:ind w:left="1080"/>
+        <w:rPr>
+          <w:bCs/>
+          <w:iCs/>
+          <w:color w:val="000000" w:themeColor="text1"/>
+          <w:sz w:val="24"/>
+          <w:szCs w:val="24"/>
+        </w:rPr>
+      </w:pPr>
+    </w:p>
+    <w:p>
+      <w:pPr>
+        <w:pStyle w:val="ListParagraph"/>
+        <w:ind w:left="1080"/>
+        <w:rPr>
+          <w:bCs/>
+          <w:iCs/>
+          <w:color w:val="000000" w:themeColor="text1"/>
+          <w:sz w:val="24"/>
+          <w:szCs w:val="24"/>
+        </w:rPr>
+      </w:pPr>
+      <w:r>
+        <w:rPr>
+          <w:bCs/>
+          <w:iCs/>
+          <w:color w:val="000000" w:themeColor="text1"/>
+          <w:sz w:val="24"/>
+          <w:szCs w:val="24"/>
+        </w:rPr>
+        <w:t>Bottom line: For datasets with numerical inputs, no labels, and where we want to flag rare/odd values, Isolation Forest is one of the best plug-and-play options.</w:t>
+      </w:r>
+    </w:p>
+    <w:p>
+      <w:pPr>
+        <w:pStyle w:val="ListParagraph"/>
+        <w:ind w:left="1080"/>
+        <w:rPr>
+          <w:bCs/>
+          <w:iCs/>
+          <w:color w:val="000000" w:themeColor="text1"/>
+          <w:sz w:val="24"/>
+          <w:szCs w:val="24"/>
+        </w:rPr>
+      </w:pPr>
+    </w:p>
+    <w:p>
+      <w:pPr>
+        <w:pStyle w:val="ListParagraph"/>
+        <w:ind w:left="1080"/>
+        <w:rPr>
+          <w:bCs/>
+          <w:iCs/>
+          <w:color w:val="000000" w:themeColor="text1"/>
+          <w:sz w:val="24"/>
+          <w:szCs w:val="24"/>
+        </w:rPr>
+      </w:pPr>
+    </w:p>
+    <w:p>
+      <w:pPr>
+        <w:pStyle w:val="ListParagraph"/>
+        <w:ind w:left="1080"/>
+        <w:rPr>
+          <w:bCs/>
+          <w:iCs/>
+          <w:color w:val="000000" w:themeColor="text1"/>
+          <w:sz w:val="24"/>
+          <w:szCs w:val="24"/>
+        </w:rPr>
+      </w:pPr>
+    </w:p>
+    <w:p>
+      <w:pPr>
+        <w:pStyle w:val="ListParagraph"/>
+        <w:ind w:left="1080"/>
+        <w:rPr>
+          <w:bCs/>
+          <w:iCs/>
+          <w:color w:val="000000" w:themeColor="text1"/>
+          <w:sz w:val="24"/>
+          <w:szCs w:val="24"/>
+        </w:rPr>
+      </w:pPr>
+    </w:p>
+    <w:p>
+      <w:pPr>
+        <w:pStyle w:val="ListParagraph"/>
+        <w:ind w:left="1080"/>
+        <w:rPr>
+          <w:bCs/>
+          <w:iCs/>
+          <w:color w:val="000000" w:themeColor="text1"/>
+          <w:sz w:val="24"/>
+          <w:szCs w:val="24"/>
+        </w:rPr>
+      </w:pPr>
+    </w:p>
+    <w:p>
+      <w:pPr>
+        <w:pStyle w:val="ListParagraph"/>
+        <w:numPr>
+          <w:ilvl w:val="0"/>
+          <w:numId w:val="28"/>
+        </w:numPr>
+        <w:rPr>
+          <w:bCs/>
+          <w:iCs/>
+          <w:color w:val="000000" w:themeColor="text1"/>
+          <w:sz w:val="24"/>
+          <w:szCs w:val="24"/>
+        </w:rPr>
+      </w:pPr>
+      <w:r>
+        <w:rPr>
+          <w:bCs/>
+          <w:iCs/>
+          <w:color w:val="000000" w:themeColor="text1"/>
+          <w:sz w:val="24"/>
+          <w:szCs w:val="24"/>
+        </w:rPr>
+        <w:lastRenderedPageBreak/>
+        <w:t>Output of fetched values from the Observation Table:</w:t>
+      </w:r>
+    </w:p>
+    <w:p>
+      <w:pPr>
+        <w:pStyle w:val="ListParagraph"/>
+        <w:ind w:left="1080"/>
+        <w:rPr>
+          <w:bCs/>
+          <w:iCs/>
+          <w:color w:val="000000" w:themeColor="text1"/>
+          <w:sz w:val="24"/>
+          <w:szCs w:val="24"/>
+        </w:rPr>
+      </w:pPr>
+    </w:p>
+    <w:p>
+      <w:pPr>
+        <w:pStyle w:val="ListParagraph"/>
+        <w:ind w:left="1080"/>
+        <w:rPr>
+          <w:bCs/>
+          <w:iCs/>
+          <w:color w:val="000000" w:themeColor="text1"/>
+          <w:sz w:val="24"/>
+          <w:szCs w:val="24"/>
+        </w:rPr>
+      </w:pPr>
+      <w:r>
+        <w:rPr>
+          <w:bCs/>
+          <w:iCs/>
+          <w:color w:val="000000" w:themeColor="text1"/>
+          <w:sz w:val="24"/>
+          <w:szCs w:val="24"/>
+        </w:rPr>
+        <w:drawing>
+          <wp:anchor distT="0" distB="0" distL="114300" distR="114300" simplePos="0" relativeHeight="251671552" behindDoc="1" locked="0" layoutInCell="1" allowOverlap="1" wp14:anchorId="2393518E" wp14:editId="5C611C81">
+            <wp:simplePos x="0" y="0"/>
+            <wp:positionH relativeFrom="column">
+              <wp:posOffset>1094105</wp:posOffset>
+            </wp:positionH>
+            <wp:positionV relativeFrom="paragraph">
+              <wp:posOffset>18643</wp:posOffset>
+            </wp:positionV>
+            <wp:extent cx="3509963" cy="1238250"/>
+            <wp:effectExtent l="0" t="0" r="0" b="0"/>
+            <wp:wrapNone/>
+            <wp:docPr id="15" name="Picture 15"/>
+            <wp:cNvGraphicFramePr>
+              <a:graphicFrameLocks xmlns:a="http://schemas.openxmlformats.org/drawingml/2006/main" noChangeAspect="1"/>
+            </wp:cNvGraphicFramePr>
+            <a:graphic xmlns:a="http://schemas.openxmlformats.org/drawingml/2006/main">
+              <a:graphicData uri="http://schemas.openxmlformats.org/drawingml/2006/picture">
+                <pic:pic xmlns:pic="http://schemas.openxmlformats.org/drawingml/2006/picture">
+                  <pic:nvPicPr>
+                    <pic:cNvPr id="1" name=""/>
+                    <pic:cNvPicPr/>
+                  </pic:nvPicPr>
+                  <pic:blipFill>
+                    <a:blip r:embed="rId19">
+                      <a:extLst>
+                        <a:ext uri="{28A0092B-C50C-407E-A947-70E740481C1C}">
+                          <a14:useLocalDpi xmlns:a14="http://schemas.microsoft.com/office/drawing/2010/main" val="0"/>
+                        </a:ext>
+                      </a:extLst>
+                    </a:blip>
+                    <a:stretch>
+                      <a:fillRect/>
+                    </a:stretch>
+                  </pic:blipFill>
+                  <pic:spPr>
+                    <a:xfrm>
+                      <a:off x="0" y="0"/>
+                      <a:ext cx="3509963" cy="1238250"/>
+                    </a:xfrm>
+                    <a:prstGeom prst="rect">
+                      <a:avLst/>
+                    </a:prstGeom>
+                  </pic:spPr>
+                </pic:pic>
+              </a:graphicData>
+            </a:graphic>
+            <wp14:sizeRelH relativeFrom="page">
+              <wp14:pctWidth>0</wp14:pctWidth>
+            </wp14:sizeRelH>
+            <wp14:sizeRelV relativeFrom="page">
+              <wp14:pctHeight>0</wp14:pctHeight>
+            </wp14:sizeRelV>
+          </wp:anchor>
+        </w:drawing>
+      </w:r>
+    </w:p>
+    <w:p>
+      <w:pPr>
+        <w:pStyle w:val="ListParagraph"/>
+        <w:ind w:left="1080"/>
+        <w:rPr>
+          <w:bCs/>
+          <w:iCs/>
+          <w:color w:val="000000" w:themeColor="text1"/>
+          <w:sz w:val="24"/>
+          <w:szCs w:val="24"/>
+        </w:rPr>
+      </w:pPr>
+    </w:p>
+    <w:p>
+      <w:pPr>
+        <w:pStyle w:val="ListParagraph"/>
+        <w:ind w:left="1080"/>
+        <w:rPr>
+          <w:bCs/>
+          <w:iCs/>
+          <w:color w:val="000000" w:themeColor="text1"/>
+          <w:sz w:val="24"/>
+          <w:szCs w:val="24"/>
+        </w:rPr>
+      </w:pPr>
+    </w:p>
+    <w:p>
+      <w:pPr>
+        <w:pStyle w:val="ListParagraph"/>
+        <w:ind w:left="1080"/>
+        <w:rPr>
+          <w:bCs/>
+          <w:iCs/>
+          <w:color w:val="000000" w:themeColor="text1"/>
+          <w:sz w:val="24"/>
+          <w:szCs w:val="24"/>
+        </w:rPr>
+      </w:pPr>
+    </w:p>
+    <w:p>
+      <w:pPr>
+        <w:pStyle w:val="ListParagraph"/>
+        <w:ind w:left="1080"/>
+        <w:rPr>
+          <w:bCs/>
+          <w:iCs/>
+          <w:color w:val="000000" w:themeColor="text1"/>
+          <w:sz w:val="24"/>
+          <w:szCs w:val="24"/>
+        </w:rPr>
+      </w:pPr>
+    </w:p>
+    <w:p>
+      <w:pPr>
+        <w:pStyle w:val="ListParagraph"/>
+        <w:ind w:left="1080"/>
+        <w:rPr>
+          <w:bCs/>
+          <w:iCs/>
+          <w:color w:val="000000" w:themeColor="text1"/>
+          <w:sz w:val="24"/>
+          <w:szCs w:val="24"/>
+        </w:rPr>
+      </w:pPr>
+    </w:p>
+    <w:p>
+      <w:pPr>
+        <w:pStyle w:val="ListParagraph"/>
+        <w:ind w:left="1080"/>
+        <w:rPr>
+          <w:bCs/>
+          <w:iCs/>
+          <w:color w:val="000000" w:themeColor="text1"/>
+          <w:sz w:val="24"/>
+          <w:szCs w:val="24"/>
+        </w:rPr>
+      </w:pPr>
+    </w:p>
+    <w:p>
+      <w:pPr>
+        <w:pStyle w:val="ListParagraph"/>
+        <w:ind w:left="1080"/>
+        <w:rPr>
+          <w:bCs/>
+          <w:iCs/>
+          <w:color w:val="000000" w:themeColor="text1"/>
+          <w:sz w:val="24"/>
+          <w:szCs w:val="24"/>
+        </w:rPr>
+      </w:pPr>
+    </w:p>
+    <w:p>
+      <w:pPr>
+        <w:pStyle w:val="ListParagraph"/>
+        <w:numPr>
+          <w:ilvl w:val="0"/>
+          <w:numId w:val="28"/>
+        </w:numPr>
+        <w:rPr>
+          <w:bCs/>
+          <w:iCs/>
+          <w:color w:val="000000" w:themeColor="text1"/>
+          <w:sz w:val="24"/>
+          <w:szCs w:val="24"/>
+        </w:rPr>
+      </w:pPr>
+      <w:r>
+        <w:rPr>
+          <w:bCs/>
+          <w:iCs/>
+          <w:color w:val="000000" w:themeColor="text1"/>
+          <w:sz w:val="24"/>
+          <w:szCs w:val="24"/>
+        </w:rPr>
+        <w:t>Output of our model finding Anomalies:</w:t>
+      </w:r>
+    </w:p>
+    <w:p>
+      <w:pPr>
+        <w:pStyle w:val="ListParagraph"/>
+        <w:ind w:left="1080"/>
+        <w:rPr>
+          <w:bCs/>
+          <w:iCs/>
+          <w:color w:val="000000" w:themeColor="text1"/>
+          <w:sz w:val="24"/>
+          <w:szCs w:val="24"/>
+        </w:rPr>
+      </w:pPr>
+      <w:r>
+        <w:rPr>
+          <w:bCs/>
+          <w:iCs/>
+          <w:color w:val="000000" w:themeColor="text1"/>
+          <w:sz w:val="24"/>
+          <w:szCs w:val="24"/>
+        </w:rPr>
+        <w:drawing>
+          <wp:anchor distT="0" distB="0" distL="114300" distR="114300" simplePos="0" relativeHeight="251672576" behindDoc="1" locked="0" layoutInCell="1" allowOverlap="1" wp14:anchorId="36EC0A07" wp14:editId="5A34793B">
+            <wp:simplePos x="0" y="0"/>
+            <wp:positionH relativeFrom="column">
+              <wp:posOffset>894715</wp:posOffset>
+            </wp:positionH>
+            <wp:positionV relativeFrom="paragraph">
+              <wp:posOffset>96520</wp:posOffset>
+            </wp:positionV>
+            <wp:extent cx="3790099" cy="2076450"/>
+            <wp:effectExtent l="0" t="0" r="1270" b="0"/>
+            <wp:wrapNone/>
+            <wp:docPr id="17" name="Picture 17"/>
+            <wp:cNvGraphicFramePr>
+              <a:graphicFrameLocks xmlns:a="http://schemas.openxmlformats.org/drawingml/2006/main" noChangeAspect="1"/>
+            </wp:cNvGraphicFramePr>
+            <a:graphic xmlns:a="http://schemas.openxmlformats.org/drawingml/2006/main">
+              <a:graphicData uri="http://schemas.openxmlformats.org/drawingml/2006/picture">
+                <pic:pic xmlns:pic="http://schemas.openxmlformats.org/drawingml/2006/picture">
+                  <pic:nvPicPr>
+                    <pic:cNvPr id="1" name=""/>
+                    <pic:cNvPicPr/>
+                  </pic:nvPicPr>
+                  <pic:blipFill>
+                    <a:blip r:embed="rId20">
+                      <a:extLst>
+                        <a:ext uri="{28A0092B-C50C-407E-A947-70E740481C1C}">
+                          <a14:useLocalDpi xmlns:a14="http://schemas.microsoft.com/office/drawing/2010/main" val="0"/>
+                        </a:ext>
+                      </a:extLst>
+                    </a:blip>
+                    <a:stretch>
+                      <a:fillRect/>
+                    </a:stretch>
+                  </pic:blipFill>
+                  <pic:spPr>
+                    <a:xfrm>
+                      <a:off x="0" y="0"/>
+                      <a:ext cx="3790099" cy="2076450"/>
+                    </a:xfrm>
+                    <a:prstGeom prst="rect">
+                      <a:avLst/>
+                    </a:prstGeom>
+                  </pic:spPr>
+                </pic:pic>
+              </a:graphicData>
+            </a:graphic>
+            <wp14:sizeRelH relativeFrom="page">
+              <wp14:pctWidth>0</wp14:pctWidth>
+            </wp14:sizeRelH>
+            <wp14:sizeRelV relativeFrom="page">
+              <wp14:pctHeight>0</wp14:pctHeight>
+            </wp14:sizeRelV>
+          </wp:anchor>
+        </w:drawing>
+      </w:r>
+    </w:p>
+    <w:p>
+      <w:pPr>
+        <w:pStyle w:val="ListParagraph"/>
+        <w:ind w:left="1080"/>
+        <w:rPr>
+          <w:bCs/>
+          <w:iCs/>
+          <w:color w:val="000000" w:themeColor="text1"/>
+          <w:sz w:val="24"/>
+          <w:szCs w:val="24"/>
+        </w:rPr>
+      </w:pPr>
+    </w:p>
+    <w:p>
+      <w:pPr>
+        <w:pStyle w:val="ListParagraph"/>
+        <w:ind w:left="1080"/>
+        <w:rPr>
+          <w:bCs/>
+          <w:iCs/>
+          <w:color w:val="000000" w:themeColor="text1"/>
+          <w:sz w:val="24"/>
+          <w:szCs w:val="24"/>
+        </w:rPr>
+      </w:pPr>
+    </w:p>
+    <w:p>
+      <w:pPr>
+        <w:pStyle w:val="ListParagraph"/>
+        <w:ind w:left="1080"/>
+        <w:rPr>
+          <w:bCs/>
+          <w:iCs/>
+          <w:color w:val="000000" w:themeColor="text1"/>
+          <w:sz w:val="24"/>
+          <w:szCs w:val="24"/>
+        </w:rPr>
+      </w:pPr>
+    </w:p>
+    <w:p>
+      <w:pPr>
+        <w:pStyle w:val="ListParagraph"/>
+        <w:ind w:left="1080"/>
+        <w:rPr>
+          <w:bCs/>
+          <w:iCs/>
+          <w:color w:val="000000" w:themeColor="text1"/>
+          <w:sz w:val="24"/>
+          <w:szCs w:val="24"/>
+        </w:rPr>
+      </w:pPr>
+    </w:p>
+    <w:p>
+      <w:pPr>
+        <w:pStyle w:val="ListParagraph"/>
+        <w:ind w:left="1080"/>
+        <w:rPr>
+          <w:bCs/>
+          <w:iCs/>
+          <w:color w:val="000000" w:themeColor="text1"/>
+          <w:sz w:val="24"/>
+          <w:szCs w:val="24"/>
+        </w:rPr>
+      </w:pPr>
+    </w:p>
+    <w:p>
+      <w:pPr>
+        <w:pStyle w:val="ListParagraph"/>
+        <w:ind w:left="1080"/>
+        <w:rPr>
+          <w:bCs/>
+          <w:iCs/>
+          <w:color w:val="000000" w:themeColor="text1"/>
+          <w:sz w:val="24"/>
+          <w:szCs w:val="24"/>
+        </w:rPr>
+      </w:pPr>
+    </w:p>
+    <w:p>
+      <w:pPr>
+        <w:pStyle w:val="ListParagraph"/>
+        <w:ind w:left="1080"/>
+        <w:rPr>
+          <w:bCs/>
+          <w:iCs/>
+          <w:color w:val="000000" w:themeColor="text1"/>
+          <w:sz w:val="24"/>
+          <w:szCs w:val="24"/>
+        </w:rPr>
+      </w:pPr>
+    </w:p>
+    <w:p>
+      <w:pPr>
+        <w:pStyle w:val="ListParagraph"/>
+        <w:ind w:left="1080"/>
+        <w:rPr>
+          <w:bCs/>
+          <w:iCs/>
+          <w:color w:val="000000" w:themeColor="text1"/>
+          <w:sz w:val="24"/>
+          <w:szCs w:val="24"/>
+        </w:rPr>
+      </w:pPr>
+    </w:p>
+    <w:p>
+      <w:pPr>
+        <w:pStyle w:val="ListParagraph"/>
+        <w:ind w:left="1080"/>
+        <w:rPr>
+          <w:bCs/>
+          <w:iCs/>
+          <w:color w:val="000000" w:themeColor="text1"/>
+          <w:sz w:val="24"/>
+          <w:szCs w:val="24"/>
+        </w:rPr>
+      </w:pPr>
+    </w:p>
+    <w:p>
+      <w:pPr>
+        <w:pStyle w:val="ListParagraph"/>
+        <w:ind w:left="1080"/>
+        <w:rPr>
+          <w:bCs/>
+          <w:iCs/>
+          <w:color w:val="000000" w:themeColor="text1"/>
+          <w:sz w:val="24"/>
+          <w:szCs w:val="24"/>
+        </w:rPr>
+      </w:pPr>
+    </w:p>
+    <w:p>
+      <w:pPr>
+        <w:pStyle w:val="ListParagraph"/>
+        <w:ind w:left="1080"/>
+        <w:rPr>
+          <w:bCs/>
+          <w:iCs/>
+          <w:color w:val="000000" w:themeColor="text1"/>
+          <w:sz w:val="24"/>
+          <w:szCs w:val="24"/>
+        </w:rPr>
+      </w:pPr>
+    </w:p>
+    <w:p>
+      <w:pPr>
+        <w:pStyle w:val="ListParagraph"/>
+        <w:ind w:left="1080"/>
+        <w:rPr>
+          <w:bCs/>
+          <w:iCs/>
+          <w:color w:val="000000" w:themeColor="text1"/>
+          <w:sz w:val="24"/>
+          <w:szCs w:val="24"/>
+        </w:rPr>
+      </w:pPr>
+    </w:p>
+    <w:p>
+      <w:pPr>
+        <w:pStyle w:val="ListParagraph"/>
+        <w:numPr>
+          <w:ilvl w:val="0"/>
+          <w:numId w:val="28"/>
+        </w:numPr>
+        <w:rPr>
+          <w:bCs/>
+          <w:iCs/>
+          <w:color w:val="000000" w:themeColor="text1"/>
+          <w:sz w:val="24"/>
+          <w:szCs w:val="24"/>
+        </w:rPr>
+      </w:pPr>
+      <w:r>
+        <w:rPr>
+          <w:bCs/>
+          <w:iCs/>
+          <w:color w:val="000000" w:themeColor="text1"/>
+          <w:sz w:val="24"/>
+          <w:szCs w:val="24"/>
+        </w:rPr>
+        <w:t>Testing our API Endpoint output (input taken is a patient id from the FHIR data):</w:t>
+      </w:r>
+    </w:p>
+    <w:p>
+      <w:pPr>
+        <w:pStyle w:val="ListParagraph"/>
+        <w:ind w:left="1080"/>
+        <w:rPr>
+          <w:bCs/>
+          <w:iCs/>
+          <w:color w:val="000000" w:themeColor="text1"/>
+          <w:sz w:val="24"/>
+          <w:szCs w:val="24"/>
+        </w:rPr>
+      </w:pPr>
+      <w:r>
+        <w:rPr>
+          <w:bCs/>
+          <w:iCs/>
+          <w:color w:val="000000" w:themeColor="text1"/>
+          <w:sz w:val="24"/>
+          <w:szCs w:val="24"/>
+        </w:rPr>
+        <w:drawing>
+          <wp:anchor distT="0" distB="0" distL="114300" distR="114300" simplePos="0" relativeHeight="251673600" behindDoc="1" locked="0" layoutInCell="1" allowOverlap="1" wp14:anchorId="0F1FCD30" wp14:editId="29C756E2">
+            <wp:simplePos x="0" y="0"/>
+            <wp:positionH relativeFrom="column">
+              <wp:posOffset>1862419</wp:posOffset>
+            </wp:positionH>
+            <wp:positionV relativeFrom="paragraph">
+              <wp:posOffset>125095</wp:posOffset>
+            </wp:positionV>
+            <wp:extent cx="2035834" cy="1859256"/>
+            <wp:effectExtent l="0" t="0" r="2540" b="8255"/>
+            <wp:wrapNone/>
+            <wp:docPr id="18" name="Picture 18"/>
+            <wp:cNvGraphicFramePr>
+              <a:graphicFrameLocks xmlns:a="http://schemas.openxmlformats.org/drawingml/2006/main" noChangeAspect="1"/>
+            </wp:cNvGraphicFramePr>
+            <a:graphic xmlns:a="http://schemas.openxmlformats.org/drawingml/2006/main">
+              <a:graphicData uri="http://schemas.openxmlformats.org/drawingml/2006/picture">
+                <pic:pic xmlns:pic="http://schemas.openxmlformats.org/drawingml/2006/picture">
+                  <pic:nvPicPr>
+                    <pic:cNvPr id="1" name=""/>
+                    <pic:cNvPicPr/>
+                  </pic:nvPicPr>
+                  <pic:blipFill>
+                    <a:blip r:embed="rId21">
+                      <a:extLst>
+                        <a:ext uri="{28A0092B-C50C-407E-A947-70E740481C1C}">
+                          <a14:useLocalDpi xmlns:a14="http://schemas.microsoft.com/office/drawing/2010/main" val="0"/>
+                        </a:ext>
+                      </a:extLst>
+                    </a:blip>
+                    <a:stretch>
+                      <a:fillRect/>
+                    </a:stretch>
+                  </pic:blipFill>
+                  <pic:spPr>
+                    <a:xfrm>
+                      <a:off x="0" y="0"/>
+                      <a:ext cx="2035834" cy="1859256"/>
+                    </a:xfrm>
+                    <a:prstGeom prst="rect">
+                      <a:avLst/>
+                    </a:prstGeom>
+                  </pic:spPr>
+                </pic:pic>
+              </a:graphicData>
+            </a:graphic>
+            <wp14:sizeRelH relativeFrom="page">
+              <wp14:pctWidth>0</wp14:pctWidth>
+            </wp14:sizeRelH>
+            <wp14:sizeRelV relativeFrom="page">
+              <wp14:pctHeight>0</wp14:pctHeight>
+            </wp14:sizeRelV>
+          </wp:anchor>
+        </w:drawing>
+      </w:r>
+    </w:p>
+    <w:p>
+      <w:pPr>
+        <w:pStyle w:val="ListParagraph"/>
+        <w:ind w:left="1080"/>
+        <w:rPr>
+          <w:bCs/>
+          <w:iCs/>
+          <w:color w:val="000000" w:themeColor="text1"/>
+          <w:sz w:val="24"/>
+          <w:szCs w:val="24"/>
+        </w:rPr>
+      </w:pPr>
+    </w:p>
+    <w:p>
+      <w:pPr>
+        <w:pStyle w:val="ListParagraph"/>
+        <w:ind w:left="1080"/>
+        <w:rPr>
+          <w:bCs/>
+          <w:iCs/>
+          <w:color w:val="000000" w:themeColor="text1"/>
+          <w:sz w:val="24"/>
+          <w:szCs w:val="24"/>
+        </w:rPr>
+      </w:pPr>
+    </w:p>
+    <w:p>
+      <w:pPr>
+        <w:pStyle w:val="ListParagraph"/>
+        <w:ind w:left="1080"/>
+        <w:rPr>
+          <w:bCs/>
+          <w:iCs/>
+          <w:color w:val="000000" w:themeColor="text1"/>
+          <w:sz w:val="24"/>
+          <w:szCs w:val="24"/>
+        </w:rPr>
+      </w:pPr>
+    </w:p>
+    <w:p>
+      <w:pPr>
+        <w:pStyle w:val="ListParagraph"/>
+        <w:ind w:left="1080"/>
+        <w:rPr>
+          <w:bCs/>
+          <w:iCs/>
+          <w:color w:val="000000" w:themeColor="text1"/>
+          <w:sz w:val="24"/>
+          <w:szCs w:val="24"/>
+        </w:rPr>
+      </w:pPr>
+    </w:p>
+    <w:p>
+      <w:pPr>
+        <w:pStyle w:val="ListParagraph"/>
+        <w:ind w:left="1080"/>
+        <w:rPr>
+          <w:bCs/>
+          <w:iCs/>
+          <w:color w:val="000000" w:themeColor="text1"/>
+          <w:sz w:val="24"/>
+          <w:szCs w:val="24"/>
+        </w:rPr>
+      </w:pPr>
+    </w:p>
+    <w:p>
+      <w:pPr>
+        <w:pStyle w:val="ListParagraph"/>
+        <w:ind w:left="1080"/>
+        <w:rPr>
+          <w:bCs/>
+          <w:iCs/>
+          <w:color w:val="000000" w:themeColor="text1"/>
+          <w:sz w:val="24"/>
+          <w:szCs w:val="24"/>
+        </w:rPr>
+      </w:pPr>
+    </w:p>
+    <w:p>
+      <w:pPr>
+        <w:pStyle w:val="ListParagraph"/>
+        <w:ind w:left="1080"/>
+        <w:rPr>
+          <w:bCs/>
+          <w:iCs/>
+          <w:color w:val="000000" w:themeColor="text1"/>
+          <w:sz w:val="24"/>
+          <w:szCs w:val="24"/>
+        </w:rPr>
+      </w:pPr>
+    </w:p>
+    <w:p>
+      <w:pPr>
+        <w:pStyle w:val="ListParagraph"/>
+        <w:ind w:left="1080"/>
+        <w:rPr>
+          <w:bCs/>
+          <w:iCs/>
+          <w:color w:val="000000" w:themeColor="text1"/>
+          <w:sz w:val="24"/>
+          <w:szCs w:val="24"/>
+        </w:rPr>
+      </w:pPr>
+      <w:r>
+        <w:rPr>
+          <w:bCs/>
+          <w:iCs/>
+          <w:color w:val="000000" w:themeColor="text1"/>
+          <w:sz w:val="24"/>
+          <w:szCs w:val="24"/>
+        </w:rPr>
+        <w:br/>
+      </w:r>
+      <w:r>
+        <w:rPr>
+          <w:bCs/>
+          <w:iCs/>
+          <w:color w:val="000000" w:themeColor="text1"/>
+          <w:sz w:val="24"/>
+          <w:szCs w:val="24"/>
+        </w:rPr>
+        <w:br/>
+      </w:r>
+    </w:p>
+    <w:p>
+      <w:pPr>
+        <w:pStyle w:val="ListParagraph"/>
+        <w:ind w:left="1080"/>
+        <w:rPr>
+          <w:bCs/>
+          <w:iCs/>
+          <w:color w:val="000000" w:themeColor="text1"/>
+          <w:sz w:val="24"/>
+          <w:szCs w:val="24"/>
+        </w:rPr>
+      </w:pPr>
+    </w:p>
+    <w:p>
+      <w:pPr>
+        <w:pStyle w:val="ListParagraph"/>
+        <w:numPr>
+          <w:ilvl w:val="0"/>
+          <w:numId w:val="28"/>
+        </w:numPr>
+        <w:rPr>
+          <w:bCs/>
+          <w:iCs/>
+          <w:color w:val="000000" w:themeColor="text1"/>
+          <w:sz w:val="24"/>
+          <w:szCs w:val="24"/>
+        </w:rPr>
+      </w:pPr>
+      <w:r>
+        <w:rPr>
+          <w:bCs/>
+          <w:iCs/>
+          <w:color w:val="000000" w:themeColor="text1"/>
+          <w:sz w:val="24"/>
+          <w:szCs w:val="24"/>
+        </w:rPr>
+        <w:t>Were there any other options than Isolation Forest Model?</w:t>
+      </w:r>
+    </w:p>
+    <w:p>
+      <w:pPr>
+        <w:pStyle w:val="ListParagraph"/>
+        <w:numPr>
+          <w:ilvl w:val="1"/>
+          <w:numId w:val="28"/>
+        </w:numPr>
+        <w:rPr>
+          <w:bCs/>
+          <w:iCs/>
+          <w:color w:val="000000" w:themeColor="text1"/>
+          <w:sz w:val="24"/>
+          <w:szCs w:val="24"/>
+        </w:rPr>
+      </w:pPr>
+      <w:r>
+        <w:rPr>
+          <w:bCs/>
+          <w:iCs/>
+          <w:color w:val="000000" w:themeColor="text1"/>
+          <w:sz w:val="24"/>
+          <w:szCs w:val="24"/>
+        </w:rPr>
+        <w:t>We could’ve used Autoencoder (Neural Network</w:t>
+      </w:r>
+      <w:proofErr w:type="gramStart"/>
+      <w:r>
+        <w:rPr>
+          <w:bCs/>
+          <w:iCs/>
+          <w:color w:val="000000" w:themeColor="text1"/>
+          <w:sz w:val="24"/>
+          <w:szCs w:val="24"/>
+        </w:rPr>
+        <w:t>)</w:t>
+      </w:r>
+      <w:proofErr w:type="gramEnd"/>
+      <w:r>
+        <w:rPr>
+          <w:bCs/>
+          <w:iCs/>
+          <w:color w:val="000000" w:themeColor="text1"/>
+          <w:sz w:val="24"/>
+          <w:szCs w:val="24"/>
+        </w:rPr>
+        <w:t xml:space="preserve"> but it is more useful if we consider more </w:t>
+      </w:r>
+      <w:r>
+        <w:rPr>
+          <w:bCs/>
+          <w:iCs/>
+          <w:color w:val="000000" w:themeColor="text1"/>
+          <w:sz w:val="24"/>
+          <w:szCs w:val="24"/>
+        </w:rPr>
+        <w:t>features such as time line, age, glucose, etc.</w:t>
+      </w:r>
+    </w:p>
+    <w:p>
+      <w:pPr>
+        <w:pStyle w:val="ListParagraph"/>
+        <w:numPr>
+          <w:ilvl w:val="1"/>
+          <w:numId w:val="28"/>
+        </w:numPr>
+        <w:rPr>
+          <w:bCs/>
+          <w:iCs/>
+          <w:color w:val="000000" w:themeColor="text1"/>
+          <w:sz w:val="24"/>
+          <w:szCs w:val="24"/>
+        </w:rPr>
+      </w:pPr>
+      <w:r>
+        <w:rPr>
+          <w:bCs/>
+          <w:iCs/>
+          <w:color w:val="000000" w:themeColor="text1"/>
+          <w:sz w:val="24"/>
+          <w:szCs w:val="24"/>
+        </w:rPr>
+        <w:t>Similar to IF, we have LOF – Local Outlier Forest. This model works well if anomalies are locally sparse but is slower than IF on big datasets.</w:t>
+      </w:r>
+    </w:p>
+    <w:p>
+      <w:pPr>
+        <w:pStyle w:val="ListParagraph"/>
+        <w:numPr>
+          <w:ilvl w:val="0"/>
+          <w:numId w:val="15"/>
+        </w:numPr>
+        <w:rPr>
+          <w:bCs/>
+          <w:iCs/>
+          <w:color w:val="000000" w:themeColor="text1"/>
+          <w:sz w:val="24"/>
+          <w:szCs w:val="24"/>
+        </w:rPr>
+      </w:pPr>
+      <w:r>
+        <w:rPr>
+          <w:noProof/>
+          <w:color w:val="000000" w:themeColor="text1"/>
+          <w:sz w:val="24"/>
+          <w:szCs w:val="24"/>
+        </w:rPr>
+        <w:lastRenderedPageBreak/>
+        <mc:AlternateContent>
+          <mc:Choice Requires="wps">
+            <w:drawing>
+              <wp:anchor distT="0" distB="0" distL="114300" distR="114300" simplePos="0" relativeHeight="251689984" behindDoc="1" locked="0" layoutInCell="1" allowOverlap="1" wp14:anchorId="7F1E4FE1" wp14:editId="79EBCCD1">
+                <wp:simplePos x="0" y="0"/>
+                <wp:positionH relativeFrom="column">
+                  <wp:posOffset>362308</wp:posOffset>
+                </wp:positionH>
+                <wp:positionV relativeFrom="paragraph">
+                  <wp:posOffset>-17253</wp:posOffset>
+                </wp:positionV>
+                <wp:extent cx="5253487" cy="232914"/>
+                <wp:effectExtent l="0" t="0" r="23495" b="15240"/>
+                <wp:wrapNone/>
+                <wp:docPr id="27" name="Rectangle 27"/>
+                <wp:cNvGraphicFramePr/>
+                <a:graphic xmlns:a="http://schemas.openxmlformats.org/drawingml/2006/main">
+                  <a:graphicData uri="http://schemas.microsoft.com/office/word/2010/wordprocessingShape">
+                    <wps:wsp>
+                      <wps:cNvSpPr/>
+                      <wps:spPr>
+                        <a:xfrm>
+                          <a:off x="0" y="0"/>
+                          <a:ext cx="5253487" cy="232914"/>
+                        </a:xfrm>
+                        <a:prstGeom prst="rect">
+                          <a:avLst/>
+                        </a:prstGeom>
+                        <a:solidFill>
+                          <a:schemeClr val="accent4">
+                            <a:lumMod val="60000"/>
+                            <a:lumOff val="40000"/>
+                          </a:schemeClr>
+                        </a:solidFill>
+                        <a:ln>
+                          <a:solidFill>
+                            <a:schemeClr val="tx1"/>
+                          </a:solidFill>
+                        </a:ln>
+                      </wps:spPr>
+                      <wps:style>
+                        <a:lnRef idx="2">
+                          <a:schemeClr val="accent6"/>
+                        </a:lnRef>
+                        <a:fillRef idx="1">
+                          <a:schemeClr val="lt1"/>
+                        </a:fillRef>
+                        <a:effectRef idx="0">
+                          <a:schemeClr val="accent6"/>
+                        </a:effectRef>
+                        <a:fontRef idx="minor">
+                          <a:schemeClr val="dk1"/>
+                        </a:fontRef>
+                      </wps:style>
+                      <wps:bodyPr rot="0" spcFirstLastPara="0" vertOverflow="overflow" horzOverflow="overflow" vert="horz" wrap="square" lIns="91440" tIns="45720" rIns="91440" bIns="45720" numCol="1" spcCol="0" rtlCol="0" fromWordArt="0" anchor="ctr" anchorCtr="0" forceAA="0" compatLnSpc="1">
+                        <a:prstTxWarp prst="textNoShape">
+                          <a:avLst/>
+                        </a:prstTxWarp>
+                        <a:noAutofit/>
+                      </wps:bodyPr>
+                    </wps:wsp>
+                  </a:graphicData>
+                </a:graphic>
+                <wp14:sizeRelH relativeFrom="margin">
+                  <wp14:pctWidth>0</wp14:pctWidth>
+                </wp14:sizeRelH>
+              </wp:anchor>
+            </w:drawing>
+          </mc:Choice>
+          <mc:Fallback>
+            <w:pict>
+              <v:rect w14:anchorId="7C40CEF6" id="Rectangle 27" o:spid="_x0000_s1026" style="position:absolute;margin-left:28.55pt;margin-top:-1.35pt;width:413.65pt;height:18.35pt;z-index:-251626496;visibility:visible;mso-wrap-style:square;mso-width-percent:0;mso-wrap-distance-left:9pt;mso-wrap-distance-top:0;mso-wrap-distance-right:9pt;mso-wrap-distance-bottom:0;mso-position-horizontal:absolute;mso-position-horizontal-relative:text;mso-position-vertical:absolute;mso-position-vertical-relative:text;mso-width-percent:0;mso-width-relative:margin;v-text-anchor:middle" o:gfxdata="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" fillcolor="#ffd966 [1943]" strokecolor="black [3213]" strokeweight="1pt"/>
+            </w:pict>
+          </mc:Fallback>
+        </mc:AlternateContent>
+      </w:r>
+      <w:r>
+        <w:rPr>
+          <w:bCs/>
+          <w:iCs/>
+          <w:color w:val="000000" w:themeColor="text1"/>
+          <w:sz w:val="24"/>
+          <w:szCs w:val="24"/>
+        </w:rPr>
+        <w:t xml:space="preserve">Moving on to our next ML model in this project for </w:t>
+      </w:r>
+      <w:r>
+        <w:rPr>
+          <w:b/>
+          <w:iCs/>
+          <w:color w:val="000000" w:themeColor="text1"/>
+          <w:sz w:val="24"/>
+          <w:szCs w:val="24"/>
+        </w:rPr>
+        <w:t>Diabetes Prediction Model.</w:t>
+      </w:r>
+    </w:p>
+    <w:p>
+      <w:pPr>
+        <w:pStyle w:val="ListParagraph"/>
+        <w:ind w:left="1080"/>
+        <w:rPr>
+          <w:bCs/>
+          <w:iCs/>
+          <w:color w:val="000000" w:themeColor="text1"/>
+          <w:sz w:val="24"/>
+          <w:szCs w:val="24"/>
+        </w:rPr>
+      </w:pPr>
+    </w:p>
+    <w:p>
+      <w:pPr>
+        <w:pStyle w:val="ListParagraph"/>
+        <w:numPr>
+          <w:ilvl w:val="0"/>
+          <w:numId w:val="28"/>
+        </w:numPr>
+        <w:rPr>
+          <w:bCs/>
+          <w:iCs/>
+          <w:color w:val="000000" w:themeColor="text1"/>
+          <w:sz w:val="24"/>
+          <w:szCs w:val="24"/>
+        </w:rPr>
+      </w:pPr>
+      <w:r>
+        <w:rPr>
+          <w:bCs/>
+          <w:iCs/>
+          <w:color w:val="000000" w:themeColor="text1"/>
+          <w:sz w:val="24"/>
+          <w:szCs w:val="24"/>
+        </w:rPr>
+        <w:t>We chose</w:t>
+      </w:r>
     </w:p>
     <w:sectPr>
       <w:pgSz w:w="11906" w:h="16838"/>

</xml_diff>